<commit_message>
Applying format & typo fixes to documentation
Signed-off-by: Kevin Moloney <kevin.moloney@emutex.com>
</commit_message>
<xml_diff>
--- a/user_docs/Readme.docx
+++ b/user_docs/Readme.docx
@@ -475,80 +475,89 @@
               <w:lang w:val="en-GB" w:eastAsia="en-GB"/>
             </w:rPr>
           </w:pPr>
-          <w:hyperlink w:anchor="_Toc446513568" w:history="1">
-            <w:r>
-              <w:rPr>
-                <w:rStyle w:val="Hyperlink"/>
-                <w:noProof/>
-              </w:rPr>
-              <w:t>5</w:t>
-            </w:r>
-            <w:r>
-              <w:rPr>
-                <w:rFonts w:asciiTheme="minorHAnsi" w:eastAsiaTheme="minorEastAsia" w:hAnsiTheme="minorHAnsi" w:cstheme="minorBidi"/>
-                <w:b w:val="0"/>
-                <w:bCs w:val="0"/>
-                <w:noProof/>
-                <w:lang w:val="en-GB" w:eastAsia="en-GB"/>
-              </w:rPr>
-              <w:tab/>
-            </w:r>
-            <w:r>
-              <w:rPr>
-                <w:rStyle w:val="Hyperlink"/>
-                <w:noProof/>
-              </w:rPr>
-              <w:t>CREATING THE</w:t>
-            </w:r>
-            <w:r>
-              <w:rPr>
-                <w:rStyle w:val="Hyperlink"/>
-                <w:noProof/>
-                <w:spacing w:val="-10"/>
-              </w:rPr>
-              <w:t xml:space="preserve"> </w:t>
-            </w:r>
-            <w:r>
-              <w:rPr>
-                <w:rStyle w:val="Hyperlink"/>
-                <w:noProof/>
-              </w:rPr>
-              <w:t>FLASHPACK.ZIP</w:t>
-            </w:r>
-            <w:r>
-              <w:rPr>
-                <w:noProof/>
-                <w:webHidden/>
-              </w:rPr>
-              <w:tab/>
-            </w:r>
-            <w:r>
-              <w:rPr>
-                <w:noProof/>
-                <w:webHidden/>
-              </w:rPr>
-              <w:fldChar w:fldCharType="begin"/>
-            </w:r>
-            <w:r>
-              <w:rPr>
-                <w:noProof/>
-                <w:webHidden/>
-              </w:rPr>
-              <w:instrText xml:space="preserve"> PAGEREF _Toc446513568 \h </w:instrText>
-            </w:r>
-            <w:r>
-              <w:rPr>
-                <w:noProof/>
-                <w:webHidden/>
-              </w:rPr>
-            </w:r>
-            <w:r>
-              <w:rPr>
-                <w:noProof/>
-                <w:webHidden/>
-              </w:rPr>
-              <w:fldChar w:fldCharType="separate"/>
-            </w:r>
+          <w:r>
+            <w:fldChar w:fldCharType="begin"/>
+          </w:r>
+          <w:r>
+            <w:instrText>HYPERLINK \l "_Toc446513568"</w:instrText>
+          </w:r>
+          <w:r>
+            <w:fldChar w:fldCharType="separate"/>
+          </w:r>
+          <w:r>
+            <w:rPr>
+              <w:rStyle w:val="Hyperlink"/>
+              <w:noProof/>
+            </w:rPr>
+            <w:t>5</w:t>
+          </w:r>
+          <w:r>
+            <w:rPr>
+              <w:rFonts w:asciiTheme="minorHAnsi" w:eastAsiaTheme="minorEastAsia" w:hAnsiTheme="minorHAnsi" w:cstheme="minorBidi"/>
+              <w:b w:val="0"/>
+              <w:bCs w:val="0"/>
+              <w:noProof/>
+              <w:lang w:val="en-GB" w:eastAsia="en-GB"/>
+            </w:rPr>
+            <w:tab/>
+          </w:r>
+          <w:r>
+            <w:rPr>
+              <w:rStyle w:val="Hyperlink"/>
+              <w:noProof/>
+            </w:rPr>
+            <w:t>CREATING THE</w:t>
+          </w:r>
+          <w:r>
+            <w:rPr>
+              <w:rStyle w:val="Hyperlink"/>
+              <w:noProof/>
+              <w:spacing w:val="-10"/>
+            </w:rPr>
+            <w:t xml:space="preserve"> </w:t>
+          </w:r>
+          <w:r>
+            <w:rPr>
+              <w:rStyle w:val="Hyperlink"/>
+              <w:noProof/>
+            </w:rPr>
+            <w:t>FLASHPACK.ZIP</w:t>
+          </w:r>
+          <w:r>
+            <w:rPr>
+              <w:noProof/>
+              <w:webHidden/>
+            </w:rPr>
+            <w:tab/>
+          </w:r>
+          <w:r>
+            <w:rPr>
+              <w:noProof/>
+              <w:webHidden/>
+            </w:rPr>
+            <w:fldChar w:fldCharType="begin"/>
+          </w:r>
+          <w:r>
+            <w:rPr>
+              <w:noProof/>
+              <w:webHidden/>
+            </w:rPr>
+            <w:instrText xml:space="preserve"> PAGEREF _Toc446513568 \h </w:instrText>
+          </w:r>
+          <w:r>
+            <w:rPr>
+              <w:noProof/>
+              <w:webHidden/>
+            </w:rPr>
+          </w:r>
+          <w:r>
+            <w:rPr>
+              <w:noProof/>
+              <w:webHidden/>
+            </w:rPr>
+            <w:fldChar w:fldCharType="separate"/>
+          </w:r>
+          <w:ins w:id="0" w:author="kevin" w:date="2016-03-24T11:19:00Z">
             <w:r>
               <w:rPr>
                 <w:noProof/>
@@ -556,14 +565,26 @@
               </w:rPr>
               <w:t>4</w:t>
             </w:r>
+          </w:ins>
+          <w:del w:id="1" w:author="kevin" w:date="2016-03-24T10:01:00Z">
             <w:r>
               <w:rPr>
                 <w:noProof/>
                 <w:webHidden/>
               </w:rPr>
-              <w:fldChar w:fldCharType="end"/>
+              <w:delText>4</w:delText>
             </w:r>
-          </w:hyperlink>
+          </w:del>
+          <w:r>
+            <w:rPr>
+              <w:noProof/>
+              <w:webHidden/>
+            </w:rPr>
+            <w:fldChar w:fldCharType="end"/>
+          </w:r>
+          <w:r>
+            <w:fldChar w:fldCharType="end"/>
+          </w:r>
         </w:p>
         <w:p>
           <w:pPr>
@@ -579,80 +600,89 @@
               <w:lang w:val="en-GB" w:eastAsia="en-GB"/>
             </w:rPr>
           </w:pPr>
-          <w:hyperlink w:anchor="_Toc446513569" w:history="1">
-            <w:r>
-              <w:rPr>
-                <w:rStyle w:val="Hyperlink"/>
-                <w:noProof/>
-              </w:rPr>
-              <w:t>6</w:t>
-            </w:r>
-            <w:r>
-              <w:rPr>
-                <w:rFonts w:asciiTheme="minorHAnsi" w:eastAsiaTheme="minorEastAsia" w:hAnsiTheme="minorHAnsi" w:cstheme="minorBidi"/>
-                <w:b w:val="0"/>
-                <w:bCs w:val="0"/>
-                <w:noProof/>
-                <w:lang w:val="en-GB" w:eastAsia="en-GB"/>
-              </w:rPr>
-              <w:tab/>
-            </w:r>
-            <w:r>
-              <w:rPr>
-                <w:rStyle w:val="Hyperlink"/>
-                <w:noProof/>
-              </w:rPr>
-              <w:t>FLASHING IMAGES TO THE</w:t>
-            </w:r>
-            <w:r>
-              <w:rPr>
-                <w:rStyle w:val="Hyperlink"/>
-                <w:noProof/>
-                <w:spacing w:val="-12"/>
-              </w:rPr>
-              <w:t xml:space="preserve"> </w:t>
-            </w:r>
-            <w:r>
-              <w:rPr>
-                <w:rStyle w:val="Hyperlink"/>
-                <w:noProof/>
-              </w:rPr>
-              <w:t>BOARD</w:t>
-            </w:r>
-            <w:r>
-              <w:rPr>
-                <w:noProof/>
-                <w:webHidden/>
-              </w:rPr>
-              <w:tab/>
-            </w:r>
-            <w:r>
-              <w:rPr>
-                <w:noProof/>
-                <w:webHidden/>
-              </w:rPr>
-              <w:fldChar w:fldCharType="begin"/>
-            </w:r>
-            <w:r>
-              <w:rPr>
-                <w:noProof/>
-                <w:webHidden/>
-              </w:rPr>
-              <w:instrText xml:space="preserve"> PAGEREF _Toc446513569 \h </w:instrText>
-            </w:r>
-            <w:r>
-              <w:rPr>
-                <w:noProof/>
-                <w:webHidden/>
-              </w:rPr>
-            </w:r>
-            <w:r>
-              <w:rPr>
-                <w:noProof/>
-                <w:webHidden/>
-              </w:rPr>
-              <w:fldChar w:fldCharType="separate"/>
-            </w:r>
+          <w:r>
+            <w:fldChar w:fldCharType="begin"/>
+          </w:r>
+          <w:r>
+            <w:instrText>HYPERLINK \l "_Toc446513569"</w:instrText>
+          </w:r>
+          <w:r>
+            <w:fldChar w:fldCharType="separate"/>
+          </w:r>
+          <w:r>
+            <w:rPr>
+              <w:rStyle w:val="Hyperlink"/>
+              <w:noProof/>
+            </w:rPr>
+            <w:t>6</w:t>
+          </w:r>
+          <w:r>
+            <w:rPr>
+              <w:rFonts w:asciiTheme="minorHAnsi" w:eastAsiaTheme="minorEastAsia" w:hAnsiTheme="minorHAnsi" w:cstheme="minorBidi"/>
+              <w:b w:val="0"/>
+              <w:bCs w:val="0"/>
+              <w:noProof/>
+              <w:lang w:val="en-GB" w:eastAsia="en-GB"/>
+            </w:rPr>
+            <w:tab/>
+          </w:r>
+          <w:r>
+            <w:rPr>
+              <w:rStyle w:val="Hyperlink"/>
+              <w:noProof/>
+            </w:rPr>
+            <w:t>FLASHING IMAGES TO THE</w:t>
+          </w:r>
+          <w:r>
+            <w:rPr>
+              <w:rStyle w:val="Hyperlink"/>
+              <w:noProof/>
+              <w:spacing w:val="-12"/>
+            </w:rPr>
+            <w:t xml:space="preserve"> </w:t>
+          </w:r>
+          <w:r>
+            <w:rPr>
+              <w:rStyle w:val="Hyperlink"/>
+              <w:noProof/>
+            </w:rPr>
+            <w:t>BOARD</w:t>
+          </w:r>
+          <w:r>
+            <w:rPr>
+              <w:noProof/>
+              <w:webHidden/>
+            </w:rPr>
+            <w:tab/>
+          </w:r>
+          <w:r>
+            <w:rPr>
+              <w:noProof/>
+              <w:webHidden/>
+            </w:rPr>
+            <w:fldChar w:fldCharType="begin"/>
+          </w:r>
+          <w:r>
+            <w:rPr>
+              <w:noProof/>
+              <w:webHidden/>
+            </w:rPr>
+            <w:instrText xml:space="preserve"> PAGEREF _Toc446513569 \h </w:instrText>
+          </w:r>
+          <w:r>
+            <w:rPr>
+              <w:noProof/>
+              <w:webHidden/>
+            </w:rPr>
+          </w:r>
+          <w:r>
+            <w:rPr>
+              <w:noProof/>
+              <w:webHidden/>
+            </w:rPr>
+            <w:fldChar w:fldCharType="separate"/>
+          </w:r>
+          <w:ins w:id="2" w:author="kevin" w:date="2016-03-24T11:19:00Z">
             <w:r>
               <w:rPr>
                 <w:noProof/>
@@ -660,14 +690,26 @@
               </w:rPr>
               <w:t>5</w:t>
             </w:r>
+          </w:ins>
+          <w:del w:id="3" w:author="kevin" w:date="2016-03-24T10:01:00Z">
             <w:r>
               <w:rPr>
                 <w:noProof/>
                 <w:webHidden/>
               </w:rPr>
-              <w:fldChar w:fldCharType="end"/>
+              <w:delText>5</w:delText>
             </w:r>
-          </w:hyperlink>
+          </w:del>
+          <w:r>
+            <w:rPr>
+              <w:noProof/>
+              <w:webHidden/>
+            </w:rPr>
+            <w:fldChar w:fldCharType="end"/>
+          </w:r>
+          <w:r>
+            <w:fldChar w:fldCharType="end"/>
+          </w:r>
         </w:p>
         <w:p>
           <w:pPr>
@@ -684,65 +726,74 @@
               <w:lang w:val="en-GB" w:eastAsia="en-GB"/>
             </w:rPr>
           </w:pPr>
-          <w:hyperlink w:anchor="_Toc446513570" w:history="1">
-            <w:r>
-              <w:rPr>
-                <w:rStyle w:val="Hyperlink"/>
-                <w:noProof/>
-              </w:rPr>
-              <w:t>6.1</w:t>
-            </w:r>
-            <w:r>
-              <w:rPr>
-                <w:rFonts w:asciiTheme="minorHAnsi" w:eastAsiaTheme="minorEastAsia" w:hAnsiTheme="minorHAnsi" w:cstheme="minorBidi"/>
-                <w:b w:val="0"/>
-                <w:bCs w:val="0"/>
-                <w:noProof/>
-                <w:lang w:val="en-GB" w:eastAsia="en-GB"/>
-              </w:rPr>
-              <w:tab/>
-            </w:r>
-            <w:r>
-              <w:rPr>
-                <w:rStyle w:val="Hyperlink"/>
-                <w:noProof/>
-              </w:rPr>
-              <w:t>Windows</w:t>
-            </w:r>
-            <w:r>
-              <w:rPr>
-                <w:noProof/>
-                <w:webHidden/>
-              </w:rPr>
-              <w:tab/>
-            </w:r>
-            <w:r>
-              <w:rPr>
-                <w:noProof/>
-                <w:webHidden/>
-              </w:rPr>
-              <w:fldChar w:fldCharType="begin"/>
-            </w:r>
-            <w:r>
-              <w:rPr>
-                <w:noProof/>
-                <w:webHidden/>
-              </w:rPr>
-              <w:instrText xml:space="preserve"> PAGEREF _Toc446513570 \h </w:instrText>
-            </w:r>
-            <w:r>
-              <w:rPr>
-                <w:noProof/>
-                <w:webHidden/>
-              </w:rPr>
-            </w:r>
-            <w:r>
-              <w:rPr>
-                <w:noProof/>
-                <w:webHidden/>
-              </w:rPr>
-              <w:fldChar w:fldCharType="separate"/>
-            </w:r>
+          <w:r>
+            <w:fldChar w:fldCharType="begin"/>
+          </w:r>
+          <w:r>
+            <w:instrText>HYPERLINK \l "_Toc446513570"</w:instrText>
+          </w:r>
+          <w:r>
+            <w:fldChar w:fldCharType="separate"/>
+          </w:r>
+          <w:r>
+            <w:rPr>
+              <w:rStyle w:val="Hyperlink"/>
+              <w:noProof/>
+            </w:rPr>
+            <w:t>6.1</w:t>
+          </w:r>
+          <w:r>
+            <w:rPr>
+              <w:rFonts w:asciiTheme="minorHAnsi" w:eastAsiaTheme="minorEastAsia" w:hAnsiTheme="minorHAnsi" w:cstheme="minorBidi"/>
+              <w:b w:val="0"/>
+              <w:bCs w:val="0"/>
+              <w:noProof/>
+              <w:lang w:val="en-GB" w:eastAsia="en-GB"/>
+            </w:rPr>
+            <w:tab/>
+          </w:r>
+          <w:r>
+            <w:rPr>
+              <w:rStyle w:val="Hyperlink"/>
+              <w:noProof/>
+            </w:rPr>
+            <w:t>Windows</w:t>
+          </w:r>
+          <w:r>
+            <w:rPr>
+              <w:noProof/>
+              <w:webHidden/>
+            </w:rPr>
+            <w:tab/>
+          </w:r>
+          <w:r>
+            <w:rPr>
+              <w:noProof/>
+              <w:webHidden/>
+            </w:rPr>
+            <w:fldChar w:fldCharType="begin"/>
+          </w:r>
+          <w:r>
+            <w:rPr>
+              <w:noProof/>
+              <w:webHidden/>
+            </w:rPr>
+            <w:instrText xml:space="preserve"> PAGEREF _Toc446513570 \h </w:instrText>
+          </w:r>
+          <w:r>
+            <w:rPr>
+              <w:noProof/>
+              <w:webHidden/>
+            </w:rPr>
+          </w:r>
+          <w:r>
+            <w:rPr>
+              <w:noProof/>
+              <w:webHidden/>
+            </w:rPr>
+            <w:fldChar w:fldCharType="separate"/>
+          </w:r>
+          <w:ins w:id="4" w:author="kevin" w:date="2016-03-24T11:19:00Z">
             <w:r>
               <w:rPr>
                 <w:noProof/>
@@ -750,14 +801,26 @@
               </w:rPr>
               <w:t>5</w:t>
             </w:r>
+          </w:ins>
+          <w:del w:id="5" w:author="kevin" w:date="2016-03-24T10:01:00Z">
             <w:r>
               <w:rPr>
                 <w:noProof/>
                 <w:webHidden/>
               </w:rPr>
-              <w:fldChar w:fldCharType="end"/>
+              <w:delText>5</w:delText>
             </w:r>
-          </w:hyperlink>
+          </w:del>
+          <w:r>
+            <w:rPr>
+              <w:noProof/>
+              <w:webHidden/>
+            </w:rPr>
+            <w:fldChar w:fldCharType="end"/>
+          </w:r>
+          <w:r>
+            <w:fldChar w:fldCharType="end"/>
+          </w:r>
         </w:p>
         <w:p>
           <w:pPr>
@@ -774,65 +837,74 @@
               <w:lang w:val="en-GB" w:eastAsia="en-GB"/>
             </w:rPr>
           </w:pPr>
-          <w:hyperlink w:anchor="_Toc446513571" w:history="1">
-            <w:r>
-              <w:rPr>
-                <w:rStyle w:val="Hyperlink"/>
-                <w:noProof/>
-              </w:rPr>
-              <w:t>6.2</w:t>
-            </w:r>
-            <w:r>
-              <w:rPr>
-                <w:rFonts w:asciiTheme="minorHAnsi" w:eastAsiaTheme="minorEastAsia" w:hAnsiTheme="minorHAnsi" w:cstheme="minorBidi"/>
-                <w:b w:val="0"/>
-                <w:bCs w:val="0"/>
-                <w:noProof/>
-                <w:lang w:val="en-GB" w:eastAsia="en-GB"/>
-              </w:rPr>
-              <w:tab/>
-            </w:r>
-            <w:r>
-              <w:rPr>
-                <w:rStyle w:val="Hyperlink"/>
-                <w:noProof/>
-              </w:rPr>
-              <w:t>Linux/Mac</w:t>
-            </w:r>
-            <w:r>
-              <w:rPr>
-                <w:noProof/>
-                <w:webHidden/>
-              </w:rPr>
-              <w:tab/>
-            </w:r>
-            <w:r>
-              <w:rPr>
-                <w:noProof/>
-                <w:webHidden/>
-              </w:rPr>
-              <w:fldChar w:fldCharType="begin"/>
-            </w:r>
-            <w:r>
-              <w:rPr>
-                <w:noProof/>
-                <w:webHidden/>
-              </w:rPr>
-              <w:instrText xml:space="preserve"> PAGEREF _Toc446513571 \h </w:instrText>
-            </w:r>
-            <w:r>
-              <w:rPr>
-                <w:noProof/>
-                <w:webHidden/>
-              </w:rPr>
-            </w:r>
-            <w:r>
-              <w:rPr>
-                <w:noProof/>
-                <w:webHidden/>
-              </w:rPr>
-              <w:fldChar w:fldCharType="separate"/>
-            </w:r>
+          <w:r>
+            <w:fldChar w:fldCharType="begin"/>
+          </w:r>
+          <w:r>
+            <w:instrText>HYPERLINK \l "_Toc446513571"</w:instrText>
+          </w:r>
+          <w:r>
+            <w:fldChar w:fldCharType="separate"/>
+          </w:r>
+          <w:r>
+            <w:rPr>
+              <w:rStyle w:val="Hyperlink"/>
+              <w:noProof/>
+            </w:rPr>
+            <w:t>6.2</w:t>
+          </w:r>
+          <w:r>
+            <w:rPr>
+              <w:rFonts w:asciiTheme="minorHAnsi" w:eastAsiaTheme="minorEastAsia" w:hAnsiTheme="minorHAnsi" w:cstheme="minorBidi"/>
+              <w:b w:val="0"/>
+              <w:bCs w:val="0"/>
+              <w:noProof/>
+              <w:lang w:val="en-GB" w:eastAsia="en-GB"/>
+            </w:rPr>
+            <w:tab/>
+          </w:r>
+          <w:r>
+            <w:rPr>
+              <w:rStyle w:val="Hyperlink"/>
+              <w:noProof/>
+            </w:rPr>
+            <w:t>Linux/Mac</w:t>
+          </w:r>
+          <w:r>
+            <w:rPr>
+              <w:noProof/>
+              <w:webHidden/>
+            </w:rPr>
+            <w:tab/>
+          </w:r>
+          <w:r>
+            <w:rPr>
+              <w:noProof/>
+              <w:webHidden/>
+            </w:rPr>
+            <w:fldChar w:fldCharType="begin"/>
+          </w:r>
+          <w:r>
+            <w:rPr>
+              <w:noProof/>
+              <w:webHidden/>
+            </w:rPr>
+            <w:instrText xml:space="preserve"> PAGEREF _Toc446513571 \h </w:instrText>
+          </w:r>
+          <w:r>
+            <w:rPr>
+              <w:noProof/>
+              <w:webHidden/>
+            </w:rPr>
+          </w:r>
+          <w:r>
+            <w:rPr>
+              <w:noProof/>
+              <w:webHidden/>
+            </w:rPr>
+            <w:fldChar w:fldCharType="separate"/>
+          </w:r>
+          <w:ins w:id="6" w:author="kevin" w:date="2016-03-24T11:19:00Z">
             <w:r>
               <w:rPr>
                 <w:noProof/>
@@ -840,14 +912,26 @@
               </w:rPr>
               <w:t>5</w:t>
             </w:r>
+          </w:ins>
+          <w:del w:id="7" w:author="kevin" w:date="2016-03-24T10:01:00Z">
             <w:r>
               <w:rPr>
                 <w:noProof/>
                 <w:webHidden/>
               </w:rPr>
-              <w:fldChar w:fldCharType="end"/>
+              <w:delText>5</w:delText>
             </w:r>
-          </w:hyperlink>
+          </w:del>
+          <w:r>
+            <w:rPr>
+              <w:noProof/>
+              <w:webHidden/>
+            </w:rPr>
+            <w:fldChar w:fldCharType="end"/>
+          </w:r>
+          <w:r>
+            <w:fldChar w:fldCharType="end"/>
+          </w:r>
         </w:p>
         <w:p>
           <w:r>
@@ -895,14 +979,14 @@
           <w:tab w:val="left" w:pos="821"/>
         </w:tabs>
       </w:pPr>
-      <w:bookmarkStart w:id="0" w:name="_TOC_250006"/>
-      <w:bookmarkStart w:id="1" w:name="_Toc446513564"/>
-      <w:bookmarkEnd w:id="0"/>
+      <w:bookmarkStart w:id="8" w:name="_TOC_250006"/>
+      <w:bookmarkStart w:id="9" w:name="_Toc446513564"/>
+      <w:bookmarkEnd w:id="8"/>
       <w:r>
         <w:lastRenderedPageBreak/>
         <w:t>INTRODUCTION</w:t>
       </w:r>
-      <w:bookmarkEnd w:id="1"/>
+      <w:bookmarkEnd w:id="9"/>
     </w:p>
     <w:p>
       <w:pPr>
@@ -913,187 +997,712 @@
           <w:sz w:val="20"/>
         </w:rPr>
       </w:pPr>
+      <w:ins w:id="10" w:author="kevin" w:date="2016-03-24T10:09:00Z">
+        <w:r>
+          <w:pict>
+            <v:shapetype id="_x0000_t202" coordsize="21600,21600" o:spt="202" path="m,l,21600r21600,l21600,xe">
+              <v:stroke joinstyle="miter"/>
+              <v:path gradientshapeok="t" o:connecttype="rect"/>
+            </v:shapetype>
+            <v:shape id="_x0000_s1026" type="#_x0000_t202" style="position:absolute;left:0;text-align:left;margin-left:0;margin-top:13.4pt;width:440.95pt;height:134pt;z-index:-251655168;mso-wrap-distance-left:0;mso-wrap-distance-right:0;mso-position-horizontal:center;mso-position-horizontal-relative:margin" wrapcoords="-39 -121 -39 21479 21639 21479 21639 -121 -39 -121" o:allowoverlap="f" filled="f">
+              <o:lock v:ext="edit" aspectratio="t"/>
+              <v:textbox style="mso-next-textbox:#_x0000_s1026" inset="0,0,0,0">
+                <w:txbxContent>
+                  <w:p>
+                    <w:pPr>
+                      <w:spacing w:before="70"/>
+                      <w:ind w:left="3014" w:right="3295"/>
+                      <w:jc w:val="left"/>
+                      <w:rPr>
+                        <w:ins w:id="11" w:author="kevin" w:date="2016-03-24T10:01:00Z"/>
+                        <w:b/>
+                        <w:sz w:val="28"/>
+                      </w:rPr>
+                      <w:pPrChange w:id="12" w:author="kevin" w:date="2016-03-24T10:09:00Z">
+                        <w:pPr>
+                          <w:spacing w:before="70"/>
+                          <w:ind w:left="3014" w:right="3295"/>
+                          <w:jc w:val="center"/>
+                        </w:pPr>
+                      </w:pPrChange>
+                    </w:pPr>
+                    <w:r>
+                      <w:rPr>
+                        <w:b/>
+                        <w:sz w:val="28"/>
+                      </w:rPr>
+                      <w:t>WARNING!!!!!</w:t>
+                    </w:r>
+                  </w:p>
+                  <w:p>
+                    <w:pPr>
+                      <w:spacing w:before="70"/>
+                      <w:ind w:left="3014" w:right="3295"/>
+                      <w:rPr>
+                        <w:b/>
+                        <w:sz w:val="24"/>
+                        <w:szCs w:val="24"/>
+                        <w:rPrChange w:id="13" w:author="kevin" w:date="2016-03-24T10:03:00Z">
+                          <w:rPr>
+                            <w:b/>
+                            <w:sz w:val="28"/>
+                          </w:rPr>
+                        </w:rPrChange>
+                      </w:rPr>
+                      <w:pPrChange w:id="14" w:author="kevin" w:date="2016-03-24T10:13:00Z">
+                        <w:pPr>
+                          <w:spacing w:before="70"/>
+                          <w:ind w:left="3014" w:right="3295"/>
+                          <w:jc w:val="center"/>
+                        </w:pPr>
+                      </w:pPrChange>
+                    </w:pPr>
+                  </w:p>
+                  <w:p>
+                    <w:pPr>
+                      <w:tabs>
+                        <w:tab w:val="left" w:pos="864"/>
+                        <w:tab w:val="left" w:pos="865"/>
+                      </w:tabs>
+                      <w:jc w:val="left"/>
+                      <w:rPr>
+                        <w:sz w:val="24"/>
+                        <w:rPrChange w:id="15" w:author="kevin" w:date="2016-03-24T09:58:00Z">
+                          <w:rPr/>
+                        </w:rPrChange>
+                      </w:rPr>
+                      <w:pPrChange w:id="16" w:author="kevin" w:date="2016-03-24T10:13:00Z">
+                        <w:pPr>
+                          <w:pStyle w:val="ListParagraph"/>
+                          <w:numPr>
+                            <w:numId w:val="5"/>
+                          </w:numPr>
+                          <w:tabs>
+                            <w:tab w:val="left" w:pos="864"/>
+                            <w:tab w:val="left" w:pos="865"/>
+                          </w:tabs>
+                          <w:spacing w:before="245"/>
+                          <w:ind w:left="864"/>
+                        </w:pPr>
+                      </w:pPrChange>
+                    </w:pPr>
+                    <w:r>
+                      <w:rPr>
+                        <w:sz w:val="24"/>
+                        <w:rPrChange w:id="17" w:author="kevin" w:date="2016-03-24T09:58:00Z">
+                          <w:rPr/>
+                        </w:rPrChange>
+                      </w:rPr>
+                      <w:t>This firmware is targeted to be built only on Ubuntu 64</w:t>
+                    </w:r>
+                    <w:r>
+                      <w:rPr>
+                        <w:sz w:val="24"/>
+                        <w:rPrChange w:id="18" w:author="kevin" w:date="2016-03-24T10:01:00Z">
+                          <w:rPr>
+                            <w:spacing w:val="-8"/>
+                          </w:rPr>
+                        </w:rPrChange>
+                      </w:rPr>
+                      <w:t xml:space="preserve"> </w:t>
+                    </w:r>
+                    <w:r>
+                      <w:rPr>
+                        <w:sz w:val="24"/>
+                        <w:rPrChange w:id="19" w:author="kevin" w:date="2016-03-24T09:58:00Z">
+                          <w:rPr/>
+                        </w:rPrChange>
+                      </w:rPr>
+                      <w:t>bit.</w:t>
+                    </w:r>
+                  </w:p>
+                  <w:p>
+                    <w:pPr>
+                      <w:tabs>
+                        <w:tab w:val="left" w:pos="864"/>
+                        <w:tab w:val="left" w:pos="865"/>
+                      </w:tabs>
+                      <w:ind w:right="701"/>
+                      <w:rPr>
+                        <w:sz w:val="24"/>
+                      </w:rPr>
+                      <w:pPrChange w:id="20" w:author="kevin" w:date="2016-03-24T10:15:00Z">
+                        <w:pPr>
+                          <w:pStyle w:val="ListParagraph"/>
+                          <w:numPr>
+                            <w:numId w:val="5"/>
+                          </w:numPr>
+                          <w:tabs>
+                            <w:tab w:val="left" w:pos="864"/>
+                            <w:tab w:val="left" w:pos="865"/>
+                          </w:tabs>
+                          <w:spacing w:before="39" w:line="276" w:lineRule="auto"/>
+                          <w:ind w:left="864" w:right="145"/>
+                        </w:pPr>
+                      </w:pPrChange>
+                    </w:pPr>
+                    <w:ins w:id="21" w:author="kevin" w:date="2016-03-24T10:05:00Z">
+                      <w:r>
+                        <w:rPr>
+                          <w:sz w:val="24"/>
+                        </w:rPr>
+                        <w:t>If your native machine is not as mentioned above you can still perform the fi</w:t>
+                      </w:r>
+                      <w:r>
+                        <w:rPr>
+                          <w:sz w:val="24"/>
+                        </w:rPr>
+                        <w:t>rmware building process using a</w:t>
+                      </w:r>
+                    </w:ins>
+                    <w:ins w:id="22" w:author="kevin" w:date="2016-03-24T10:06:00Z">
+                      <w:r>
+                        <w:rPr>
+                          <w:sz w:val="24"/>
+                        </w:rPr>
+                        <w:t>n</w:t>
+                      </w:r>
+                    </w:ins>
+                    <w:ins w:id="23" w:author="kevin" w:date="2016-03-24T10:05:00Z">
+                      <w:r>
+                        <w:rPr>
+                          <w:sz w:val="24"/>
+                        </w:rPr>
+                        <w:t xml:space="preserve"> Ubuntu 14 – 64 bit OS in a virtual machine</w:t>
+                      </w:r>
+                    </w:ins>
+                    <w:ins w:id="24" w:author="kevin" w:date="2016-03-24T10:07:00Z">
+                      <w:r>
+                        <w:rPr>
+                          <w:sz w:val="24"/>
+                        </w:rPr>
+                        <w:t xml:space="preserve"> with 15GB of </w:t>
+                      </w:r>
+                    </w:ins>
+                    <w:ins w:id="25" w:author="kevin" w:date="2016-03-24T10:08:00Z">
+                      <w:r>
+                        <w:rPr>
+                          <w:sz w:val="24"/>
+                        </w:rPr>
+                        <w:t xml:space="preserve">HDD </w:t>
+                      </w:r>
+                    </w:ins>
+                    <w:ins w:id="26" w:author="kevin" w:date="2016-03-24T10:07:00Z">
+                      <w:r>
+                        <w:rPr>
+                          <w:sz w:val="24"/>
+                        </w:rPr>
+                        <w:t>space allocated</w:t>
+                      </w:r>
+                    </w:ins>
+                    <w:ins w:id="27" w:author="kevin" w:date="2016-03-24T10:05:00Z">
+                      <w:r>
+                        <w:rPr>
+                          <w:sz w:val="24"/>
+                        </w:rPr>
+                        <w:t>. We advise against building using a Live-USB or Live CD because step 3 below will fail as it cannot download the required packages.</w:t>
+                      </w:r>
+                    </w:ins>
+                    <w:del w:id="28" w:author="kevin" w:date="2016-03-24T10:05:00Z">
+                      <w:r>
+                        <w:rPr>
+                          <w:sz w:val="24"/>
+                        </w:rPr>
+                        <w:delText>If your native machine is not as mentioned above, currently we advise against building the firmware on a live USB stick. Step 3 below will fail as it cannot source the required</w:delText>
+                      </w:r>
+                      <w:r>
+                        <w:rPr>
+                          <w:sz w:val="24"/>
+                          <w:rPrChange w:id="29" w:author="kevin" w:date="2016-03-24T09:58:00Z">
+                            <w:rPr>
+                              <w:spacing w:val="-8"/>
+                              <w:sz w:val="24"/>
+                            </w:rPr>
+                          </w:rPrChange>
+                        </w:rPr>
+                        <w:delText xml:space="preserve"> </w:delText>
+                      </w:r>
+                      <w:r>
+                        <w:rPr>
+                          <w:sz w:val="24"/>
+                        </w:rPr>
+                        <w:delText>packages</w:delText>
+                      </w:r>
+                    </w:del>
+                    <w:del w:id="30" w:author="kevin" w:date="2016-03-24T10:06:00Z">
+                      <w:r>
+                        <w:rPr>
+                          <w:sz w:val="24"/>
+                        </w:rPr>
+                        <w:delText>.</w:delText>
+                      </w:r>
+                    </w:del>
+                  </w:p>
+                  <w:p>
+                    <w:pPr>
+                      <w:tabs>
+                        <w:tab w:val="left" w:pos="864"/>
+                        <w:tab w:val="left" w:pos="865"/>
+                      </w:tabs>
+                      <w:ind w:left="862"/>
+                      <w:jc w:val="left"/>
+                      <w:rPr>
+                        <w:sz w:val="24"/>
+                      </w:rPr>
+                      <w:pPrChange w:id="31" w:author="kevin" w:date="2016-03-24T10:09:00Z">
+                        <w:pPr>
+                          <w:pStyle w:val="ListParagraph"/>
+                          <w:numPr>
+                            <w:numId w:val="5"/>
+                          </w:numPr>
+                          <w:tabs>
+                            <w:tab w:val="left" w:pos="864"/>
+                            <w:tab w:val="left" w:pos="865"/>
+                          </w:tabs>
+                          <w:spacing w:before="1" w:line="273" w:lineRule="auto"/>
+                          <w:ind w:left="864" w:right="509"/>
+                        </w:pPr>
+                      </w:pPrChange>
+                    </w:pPr>
+                    <w:del w:id="32" w:author="kevin" w:date="2016-03-24T10:08:00Z">
+                      <w:r>
+                        <w:rPr>
+                          <w:sz w:val="24"/>
+                        </w:rPr>
+                        <w:delText xml:space="preserve">Therefore the user should create a </w:delText>
+                      </w:r>
+                    </w:del>
+                    <w:del w:id="33" w:author="kevin" w:date="2016-03-24T10:07:00Z">
+                      <w:r>
+                        <w:rPr>
+                          <w:sz w:val="24"/>
+                        </w:rPr>
+                        <w:delText>V</w:delText>
+                      </w:r>
+                    </w:del>
+                    <w:del w:id="34" w:author="kevin" w:date="2016-03-24T10:08:00Z">
+                      <w:r>
+                        <w:rPr>
+                          <w:sz w:val="24"/>
+                        </w:rPr>
+                        <w:delText xml:space="preserve">irtual </w:delText>
+                      </w:r>
+                    </w:del>
+                    <w:del w:id="35" w:author="kevin" w:date="2016-03-24T10:07:00Z">
+                      <w:r>
+                        <w:rPr>
+                          <w:sz w:val="24"/>
+                        </w:rPr>
+                        <w:delText>M</w:delText>
+                      </w:r>
+                    </w:del>
+                    <w:del w:id="36" w:author="kevin" w:date="2016-03-24T10:08:00Z">
+                      <w:r>
+                        <w:rPr>
+                          <w:sz w:val="24"/>
+                        </w:rPr>
+                        <w:delText>achine and allocate at least 15GB of</w:delText>
+                      </w:r>
+                      <w:r>
+                        <w:rPr>
+                          <w:sz w:val="24"/>
+                          <w:rPrChange w:id="37" w:author="kevin" w:date="2016-03-24T09:58:00Z">
+                            <w:rPr>
+                              <w:spacing w:val="-6"/>
+                              <w:sz w:val="24"/>
+                            </w:rPr>
+                          </w:rPrChange>
+                        </w:rPr>
+                        <w:delText xml:space="preserve"> </w:delText>
+                      </w:r>
+                      <w:r>
+                        <w:rPr>
+                          <w:sz w:val="24"/>
+                        </w:rPr>
+                        <w:delText>space.</w:delText>
+                      </w:r>
+                    </w:del>
+                  </w:p>
+                </w:txbxContent>
+              </v:textbox>
+              <w10:wrap type="topAndBottom" anchorx="margin"/>
+            </v:shape>
+          </w:pict>
+        </w:r>
+      </w:ins>
     </w:p>
     <w:p>
       <w:pPr>
         <w:pStyle w:val="BodyText"/>
         <w:spacing w:before="9"/>
         <w:rPr>
+          <w:del w:id="38" w:author="kevin" w:date="2016-03-24T10:10:00Z"/>
           <w:rFonts w:ascii="Cambria"/>
           <w:b/>
           <w:sz w:val="27"/>
         </w:rPr>
       </w:pPr>
-      <w:r>
-        <w:pict>
-          <v:shapetype id="_x0000_t202" coordsize="21600,21600" o:spt="202" path="m,l,21600r21600,l21600,xe">
-            <v:stroke joinstyle="miter"/>
-            <v:path gradientshapeok="t" o:connecttype="rect"/>
-          </v:shapetype>
-          <v:shape id="_x0000_s1026" type="#_x0000_t202" style="position:absolute;margin-left:79.9pt;margin-top:18.65pt;width:411.6pt;height:134pt;z-index:251660288;mso-wrap-distance-left:0;mso-wrap-distance-right:0;mso-position-horizontal-relative:page" filled="f">
-            <v:textbox style="mso-next-textbox:#_x0000_s1026" inset="0,0,0,0">
-              <w:txbxContent>
-                <w:p>
-                  <w:pPr>
-                    <w:spacing w:before="70"/>
-                    <w:ind w:left="3014" w:right="3295"/>
-                    <w:jc w:val="center"/>
-                    <w:rPr>
-                      <w:b/>
-                      <w:sz w:val="28"/>
-                    </w:rPr>
-                  </w:pPr>
-                  <w:r>
-                    <w:rPr>
-                      <w:b/>
-                      <w:sz w:val="28"/>
-                    </w:rPr>
-                    <w:t>WARNING!!!!!</w:t>
-                  </w:r>
-                </w:p>
-                <w:p>
-                  <w:pPr>
-                    <w:pStyle w:val="ListParagraph"/>
-                    <w:numPr>
-                      <w:ilvl w:val="0"/>
-                      <w:numId w:val="5"/>
-                    </w:numPr>
-                    <w:tabs>
-                      <w:tab w:val="left" w:pos="864"/>
-                      <w:tab w:val="left" w:pos="865"/>
-                    </w:tabs>
-                    <w:spacing w:before="245"/>
-                    <w:rPr>
-                      <w:sz w:val="24"/>
-                    </w:rPr>
-                  </w:pPr>
-                  <w:r>
-                    <w:rPr>
-                      <w:sz w:val="24"/>
-                    </w:rPr>
-                    <w:t xml:space="preserve">This firmware is targeted to be built only on </w:t>
-                  </w:r>
-                  <w:proofErr w:type="spellStart"/>
-                  <w:r>
-                    <w:rPr>
-                      <w:sz w:val="24"/>
-                    </w:rPr>
-                    <w:t>Ubuntu</w:t>
-                  </w:r>
-                  <w:proofErr w:type="spellEnd"/>
-                  <w:r>
-                    <w:rPr>
-                      <w:sz w:val="24"/>
-                    </w:rPr>
-                    <w:t xml:space="preserve"> 64</w:t>
-                  </w:r>
-                  <w:r>
-                    <w:rPr>
-                      <w:spacing w:val="-8"/>
-                      <w:sz w:val="24"/>
-                    </w:rPr>
-                    <w:t xml:space="preserve"> </w:t>
-                  </w:r>
-                  <w:r>
-                    <w:rPr>
-                      <w:sz w:val="24"/>
-                    </w:rPr>
-                    <w:t>bit.</w:t>
-                  </w:r>
-                </w:p>
-                <w:p>
-                  <w:pPr>
-                    <w:pStyle w:val="ListParagraph"/>
-                    <w:numPr>
-                      <w:ilvl w:val="0"/>
-                      <w:numId w:val="5"/>
-                    </w:numPr>
-                    <w:tabs>
-                      <w:tab w:val="left" w:pos="864"/>
-                      <w:tab w:val="left" w:pos="865"/>
-                    </w:tabs>
-                    <w:spacing w:before="39" w:line="276" w:lineRule="auto"/>
-                    <w:ind w:right="145"/>
-                    <w:rPr>
-                      <w:sz w:val="24"/>
-                    </w:rPr>
-                  </w:pPr>
-                  <w:r>
-                    <w:rPr>
-                      <w:sz w:val="24"/>
-                    </w:rPr>
-                    <w:t>If your native machine is not as mentioned above, currently we advise against building the firmware on a live USB stick. Step 3 below will fail as it cannot source the required</w:t>
-                  </w:r>
-                  <w:r>
-                    <w:rPr>
-                      <w:spacing w:val="-8"/>
-                      <w:sz w:val="24"/>
-                    </w:rPr>
-                    <w:t xml:space="preserve"> </w:t>
-                  </w:r>
-                  <w:r>
-                    <w:rPr>
-                      <w:sz w:val="24"/>
-                    </w:rPr>
-                    <w:t>packages.</w:t>
-                  </w:r>
-                </w:p>
-                <w:p>
-                  <w:pPr>
-                    <w:pStyle w:val="ListParagraph"/>
-                    <w:numPr>
-                      <w:ilvl w:val="0"/>
-                      <w:numId w:val="5"/>
-                    </w:numPr>
-                    <w:tabs>
-                      <w:tab w:val="left" w:pos="864"/>
-                      <w:tab w:val="left" w:pos="865"/>
-                    </w:tabs>
-                    <w:spacing w:before="1" w:line="273" w:lineRule="auto"/>
-                    <w:ind w:right="509"/>
-                    <w:rPr>
-                      <w:sz w:val="24"/>
-                    </w:rPr>
-                  </w:pPr>
-                  <w:r>
-                    <w:rPr>
-                      <w:sz w:val="24"/>
-                    </w:rPr>
-                    <w:t>Therefore the user should create a Virtual Machine and allocate at least 15GB of</w:t>
-                  </w:r>
-                  <w:r>
-                    <w:rPr>
-                      <w:spacing w:val="-6"/>
-                      <w:sz w:val="24"/>
-                    </w:rPr>
-                    <w:t xml:space="preserve"> </w:t>
-                  </w:r>
-                  <w:r>
-                    <w:rPr>
-                      <w:sz w:val="24"/>
-                    </w:rPr>
-                    <w:t>space.</w:t>
-                  </w:r>
-                </w:p>
-              </w:txbxContent>
-            </v:textbox>
-            <w10:wrap type="topAndBottom" anchorx="page"/>
-          </v:shape>
-        </w:pict>
-      </w:r>
+      <w:del w:id="39" w:author="kevin" w:date="2016-03-24T10:09:00Z">
+        <w:r>
+          <w:pict>
+            <v:shape id="_x0000_s1028" type="#_x0000_t202" style="position:absolute;left:0;text-align:left;margin-left:79.9pt;margin-top:18.65pt;width:411.6pt;height:134pt;z-index:251660288;mso-wrap-distance-left:0;mso-wrap-distance-right:0;mso-position-horizontal-relative:page" filled="f">
+              <v:textbox style="mso-next-textbox:#_x0000_s1028" inset="0,0,0,0">
+                <w:txbxContent>
+                  <w:p>
+                    <w:pPr>
+                      <w:spacing w:before="70"/>
+                      <w:ind w:left="3014" w:right="3295"/>
+                      <w:jc w:val="left"/>
+                      <w:rPr>
+                        <w:ins w:id="40" w:author="kevin" w:date="2016-03-24T10:01:00Z"/>
+                        <w:b/>
+                        <w:sz w:val="28"/>
+                      </w:rPr>
+                      <w:pPrChange w:id="41" w:author="kevin" w:date="2016-03-24T10:09:00Z">
+                        <w:pPr>
+                          <w:spacing w:before="70"/>
+                          <w:ind w:left="3014" w:right="3295"/>
+                          <w:jc w:val="center"/>
+                        </w:pPr>
+                      </w:pPrChange>
+                    </w:pPr>
+                    <w:r>
+                      <w:rPr>
+                        <w:b/>
+                        <w:sz w:val="28"/>
+                      </w:rPr>
+                      <w:t>WARNING!!!!!</w:t>
+                    </w:r>
+                  </w:p>
+                  <w:p>
+                    <w:pPr>
+                      <w:spacing w:before="70"/>
+                      <w:ind w:left="3014" w:right="3295"/>
+                      <w:jc w:val="left"/>
+                      <w:rPr>
+                        <w:b/>
+                        <w:sz w:val="24"/>
+                        <w:szCs w:val="24"/>
+                        <w:rPrChange w:id="42" w:author="kevin" w:date="2016-03-24T10:03:00Z">
+                          <w:rPr>
+                            <w:b/>
+                            <w:sz w:val="28"/>
+                          </w:rPr>
+                        </w:rPrChange>
+                      </w:rPr>
+                      <w:pPrChange w:id="43" w:author="kevin" w:date="2016-03-24T10:09:00Z">
+                        <w:pPr>
+                          <w:spacing w:before="70"/>
+                          <w:ind w:left="3014" w:right="3295"/>
+                          <w:jc w:val="center"/>
+                        </w:pPr>
+                      </w:pPrChange>
+                    </w:pPr>
+                  </w:p>
+                  <w:p>
+                    <w:pPr>
+                      <w:tabs>
+                        <w:tab w:val="left" w:pos="864"/>
+                        <w:tab w:val="left" w:pos="865"/>
+                      </w:tabs>
+                      <w:ind w:left="862"/>
+                      <w:jc w:val="left"/>
+                      <w:rPr>
+                        <w:sz w:val="24"/>
+                        <w:rPrChange w:id="44" w:author="kevin" w:date="2016-03-24T09:58:00Z">
+                          <w:rPr/>
+                        </w:rPrChange>
+                      </w:rPr>
+                      <w:pPrChange w:id="45" w:author="kevin" w:date="2016-03-24T10:09:00Z">
+                        <w:pPr>
+                          <w:pStyle w:val="ListParagraph"/>
+                          <w:numPr>
+                            <w:numId w:val="5"/>
+                          </w:numPr>
+                          <w:tabs>
+                            <w:tab w:val="left" w:pos="864"/>
+                            <w:tab w:val="left" w:pos="865"/>
+                          </w:tabs>
+                          <w:spacing w:before="245"/>
+                          <w:ind w:left="864"/>
+                        </w:pPr>
+                      </w:pPrChange>
+                    </w:pPr>
+                    <w:r>
+                      <w:rPr>
+                        <w:sz w:val="24"/>
+                        <w:rPrChange w:id="46" w:author="kevin" w:date="2016-03-24T09:58:00Z">
+                          <w:rPr/>
+                        </w:rPrChange>
+                      </w:rPr>
+                      <w:t>This firmware is targeted to be built only on Ubuntu 64</w:t>
+                    </w:r>
+                    <w:r>
+                      <w:rPr>
+                        <w:sz w:val="24"/>
+                        <w:rPrChange w:id="47" w:author="kevin" w:date="2016-03-24T10:01:00Z">
+                          <w:rPr>
+                            <w:spacing w:val="-8"/>
+                          </w:rPr>
+                        </w:rPrChange>
+                      </w:rPr>
+                      <w:t xml:space="preserve"> </w:t>
+                    </w:r>
+                    <w:r>
+                      <w:rPr>
+                        <w:sz w:val="24"/>
+                        <w:rPrChange w:id="48" w:author="kevin" w:date="2016-03-24T09:58:00Z">
+                          <w:rPr/>
+                        </w:rPrChange>
+                      </w:rPr>
+                      <w:t>bit.</w:t>
+                    </w:r>
+                  </w:p>
+                  <w:p>
+                    <w:pPr>
+                      <w:tabs>
+                        <w:tab w:val="left" w:pos="864"/>
+                        <w:tab w:val="left" w:pos="865"/>
+                      </w:tabs>
+                      <w:ind w:left="862"/>
+                      <w:jc w:val="left"/>
+                      <w:rPr>
+                        <w:sz w:val="24"/>
+                      </w:rPr>
+                      <w:pPrChange w:id="49" w:author="kevin" w:date="2016-03-24T10:09:00Z">
+                        <w:pPr>
+                          <w:pStyle w:val="ListParagraph"/>
+                          <w:numPr>
+                            <w:numId w:val="5"/>
+                          </w:numPr>
+                          <w:tabs>
+                            <w:tab w:val="left" w:pos="864"/>
+                            <w:tab w:val="left" w:pos="865"/>
+                          </w:tabs>
+                          <w:spacing w:before="39" w:line="276" w:lineRule="auto"/>
+                          <w:ind w:left="864" w:right="145"/>
+                        </w:pPr>
+                      </w:pPrChange>
+                    </w:pPr>
+                    <w:ins w:id="50" w:author="kevin" w:date="2016-03-24T10:05:00Z">
+                      <w:r>
+                        <w:rPr>
+                          <w:sz w:val="24"/>
+                        </w:rPr>
+                        <w:t>If your native machine is not as mentioned above you can still perform the fi</w:t>
+                      </w:r>
+                      <w:r>
+                        <w:rPr>
+                          <w:sz w:val="24"/>
+                        </w:rPr>
+                        <w:t>rmware building process using a</w:t>
+                      </w:r>
+                    </w:ins>
+                    <w:ins w:id="51" w:author="kevin" w:date="2016-03-24T10:06:00Z">
+                      <w:r>
+                        <w:rPr>
+                          <w:sz w:val="24"/>
+                        </w:rPr>
+                        <w:t>n</w:t>
+                      </w:r>
+                    </w:ins>
+                    <w:ins w:id="52" w:author="kevin" w:date="2016-03-24T10:05:00Z">
+                      <w:r>
+                        <w:rPr>
+                          <w:sz w:val="24"/>
+                        </w:rPr>
+                        <w:t xml:space="preserve"> Ubuntu 14 – 64 bit OS in a virtual machine</w:t>
+                      </w:r>
+                    </w:ins>
+                    <w:ins w:id="53" w:author="kevin" w:date="2016-03-24T10:07:00Z">
+                      <w:r>
+                        <w:rPr>
+                          <w:sz w:val="24"/>
+                        </w:rPr>
+                        <w:t xml:space="preserve"> with 15GB of </w:t>
+                      </w:r>
+                    </w:ins>
+                    <w:ins w:id="54" w:author="kevin" w:date="2016-03-24T10:08:00Z">
+                      <w:r>
+                        <w:rPr>
+                          <w:sz w:val="24"/>
+                        </w:rPr>
+                        <w:t xml:space="preserve">HDD </w:t>
+                      </w:r>
+                    </w:ins>
+                    <w:ins w:id="55" w:author="kevin" w:date="2016-03-24T10:07:00Z">
+                      <w:r>
+                        <w:rPr>
+                          <w:sz w:val="24"/>
+                        </w:rPr>
+                        <w:t>space allocated</w:t>
+                      </w:r>
+                    </w:ins>
+                    <w:ins w:id="56" w:author="kevin" w:date="2016-03-24T10:05:00Z">
+                      <w:r>
+                        <w:rPr>
+                          <w:sz w:val="24"/>
+                        </w:rPr>
+                        <w:t>. We advise against building using a Live-USB or Live CD because step 3 below will fail as it cannot download the required packages.</w:t>
+                      </w:r>
+                    </w:ins>
+                    <w:del w:id="57" w:author="kevin" w:date="2016-03-24T10:05:00Z">
+                      <w:r>
+                        <w:rPr>
+                          <w:sz w:val="24"/>
+                        </w:rPr>
+                        <w:delText>If your native machine is not as mentioned above, currently we advise against building the firmware on a live USB stick. Step 3 below will fail as it cannot source the required</w:delText>
+                      </w:r>
+                      <w:r>
+                        <w:rPr>
+                          <w:sz w:val="24"/>
+                          <w:rPrChange w:id="58" w:author="kevin" w:date="2016-03-24T09:58:00Z">
+                            <w:rPr>
+                              <w:spacing w:val="-8"/>
+                              <w:sz w:val="24"/>
+                            </w:rPr>
+                          </w:rPrChange>
+                        </w:rPr>
+                        <w:delText xml:space="preserve"> </w:delText>
+                      </w:r>
+                      <w:r>
+                        <w:rPr>
+                          <w:sz w:val="24"/>
+                        </w:rPr>
+                        <w:delText>packages</w:delText>
+                      </w:r>
+                    </w:del>
+                    <w:del w:id="59" w:author="kevin" w:date="2016-03-24T10:06:00Z">
+                      <w:r>
+                        <w:rPr>
+                          <w:sz w:val="24"/>
+                        </w:rPr>
+                        <w:delText>.</w:delText>
+                      </w:r>
+                    </w:del>
+                  </w:p>
+                  <w:p>
+                    <w:pPr>
+                      <w:tabs>
+                        <w:tab w:val="left" w:pos="864"/>
+                        <w:tab w:val="left" w:pos="865"/>
+                      </w:tabs>
+                      <w:ind w:left="862"/>
+                      <w:jc w:val="left"/>
+                      <w:rPr>
+                        <w:sz w:val="24"/>
+                      </w:rPr>
+                      <w:pPrChange w:id="60" w:author="kevin" w:date="2016-03-24T10:09:00Z">
+                        <w:pPr>
+                          <w:pStyle w:val="ListParagraph"/>
+                          <w:numPr>
+                            <w:numId w:val="5"/>
+                          </w:numPr>
+                          <w:tabs>
+                            <w:tab w:val="left" w:pos="864"/>
+                            <w:tab w:val="left" w:pos="865"/>
+                          </w:tabs>
+                          <w:spacing w:before="1" w:line="273" w:lineRule="auto"/>
+                          <w:ind w:left="864" w:right="509"/>
+                        </w:pPr>
+                      </w:pPrChange>
+                    </w:pPr>
+                    <w:del w:id="61" w:author="kevin" w:date="2016-03-24T10:08:00Z">
+                      <w:r>
+                        <w:rPr>
+                          <w:sz w:val="24"/>
+                        </w:rPr>
+                        <w:delText xml:space="preserve">Therefore the user should create a </w:delText>
+                      </w:r>
+                    </w:del>
+                    <w:del w:id="62" w:author="kevin" w:date="2016-03-24T10:07:00Z">
+                      <w:r>
+                        <w:rPr>
+                          <w:sz w:val="24"/>
+                        </w:rPr>
+                        <w:delText>V</w:delText>
+                      </w:r>
+                    </w:del>
+                    <w:del w:id="63" w:author="kevin" w:date="2016-03-24T10:08:00Z">
+                      <w:r>
+                        <w:rPr>
+                          <w:sz w:val="24"/>
+                        </w:rPr>
+                        <w:delText xml:space="preserve">irtual </w:delText>
+                      </w:r>
+                    </w:del>
+                    <w:del w:id="64" w:author="kevin" w:date="2016-03-24T10:07:00Z">
+                      <w:r>
+                        <w:rPr>
+                          <w:sz w:val="24"/>
+                        </w:rPr>
+                        <w:delText>M</w:delText>
+                      </w:r>
+                    </w:del>
+                    <w:del w:id="65" w:author="kevin" w:date="2016-03-24T10:08:00Z">
+                      <w:r>
+                        <w:rPr>
+                          <w:sz w:val="24"/>
+                        </w:rPr>
+                        <w:delText>achine and allocate at least 15GB of</w:delText>
+                      </w:r>
+                      <w:r>
+                        <w:rPr>
+                          <w:sz w:val="24"/>
+                          <w:rPrChange w:id="66" w:author="kevin" w:date="2016-03-24T09:58:00Z">
+                            <w:rPr>
+                              <w:spacing w:val="-6"/>
+                              <w:sz w:val="24"/>
+                            </w:rPr>
+                          </w:rPrChange>
+                        </w:rPr>
+                        <w:delText xml:space="preserve"> </w:delText>
+                      </w:r>
+                      <w:r>
+                        <w:rPr>
+                          <w:sz w:val="24"/>
+                        </w:rPr>
+                        <w:delText>space.</w:delText>
+                      </w:r>
+                    </w:del>
+                  </w:p>
+                </w:txbxContent>
+              </v:textbox>
+              <w10:wrap type="topAndBottom" anchorx="page"/>
+            </v:shape>
+          </w:pict>
+        </w:r>
+      </w:del>
+    </w:p>
+    <w:p>
+      <w:pPr>
+        <w:pStyle w:val="BodyText"/>
+        <w:spacing w:before="9"/>
+        <w:ind w:left="0"/>
+        <w:rPr>
+          <w:del w:id="67" w:author="kevin" w:date="2016-03-24T10:11:00Z"/>
+        </w:rPr>
+        <w:pPrChange w:id="68" w:author="kevin" w:date="2016-03-24T10:10:00Z">
+          <w:pPr>
+            <w:pStyle w:val="BodyText"/>
+            <w:spacing w:before="252" w:line="276" w:lineRule="auto"/>
+            <w:ind w:left="100" w:right="95"/>
+          </w:pPr>
+        </w:pPrChange>
+      </w:pPr>
     </w:p>
     <w:p>
       <w:pPr>
         <w:pStyle w:val="BodyText"/>
         <w:spacing w:before="252" w:line="276" w:lineRule="auto"/>
-        <w:ind w:left="100" w:right="95"/>
-      </w:pPr>
-    </w:p>
-    <w:p>
-      <w:pPr>
-        <w:pStyle w:val="BodyText"/>
-        <w:spacing w:before="252" w:line="276" w:lineRule="auto"/>
-        <w:ind w:left="100" w:right="95"/>
+        <w:ind w:left="0" w:right="95"/>
+        <w:pPrChange w:id="69" w:author="kevin" w:date="2016-03-24T10:12:00Z">
+          <w:pPr>
+            <w:pStyle w:val="BodyText"/>
+            <w:spacing w:before="252" w:line="276" w:lineRule="auto"/>
+            <w:ind w:left="100" w:right="95"/>
+          </w:pPr>
+        </w:pPrChange>
       </w:pPr>
       <w:r>
         <w:t>If you have not</w:t>
@@ -1127,11 +1736,23 @@
     <w:p>
       <w:pPr>
         <w:pStyle w:val="BodyText"/>
+        <w:ind w:left="0"/>
+        <w:pPrChange w:id="70" w:author="kevin" w:date="2016-03-24T11:14:00Z">
+          <w:pPr>
+            <w:pStyle w:val="BodyText"/>
+          </w:pPr>
+        </w:pPrChange>
       </w:pPr>
     </w:p>
     <w:p>
       <w:pPr>
         <w:pStyle w:val="BodyText"/>
+        <w:ind w:left="0"/>
+        <w:pPrChange w:id="71" w:author="kevin" w:date="2016-03-24T11:14:00Z">
+          <w:pPr>
+            <w:pStyle w:val="BodyText"/>
+          </w:pPr>
+        </w:pPrChange>
       </w:pPr>
     </w:p>
     <w:p>
@@ -1146,21 +1767,33 @@
           <w:tab w:val="left" w:pos="821"/>
         </w:tabs>
       </w:pPr>
-      <w:bookmarkStart w:id="2" w:name="_Ref446513457"/>
-      <w:bookmarkStart w:id="3" w:name="_Toc446513565"/>
+      <w:bookmarkStart w:id="72" w:name="_Ref446513457"/>
+      <w:bookmarkStart w:id="73" w:name="_Toc446513565"/>
       <w:r>
         <w:t>DOWNLOADING THE SOURCE CODE</w:t>
       </w:r>
-      <w:bookmarkEnd w:id="2"/>
-      <w:bookmarkEnd w:id="3"/>
+      <w:bookmarkEnd w:id="72"/>
+      <w:bookmarkEnd w:id="73"/>
     </w:p>
     <w:p>
       <w:pPr>
         <w:pStyle w:val="Heading1"/>
-        <w:ind w:left="100" w:firstLine="0"/>
-        <w:rPr>
-          <w:sz w:val="48"/>
-        </w:rPr>
+        <w:ind w:left="720" w:firstLine="0"/>
+        <w:rPr>
+          <w:sz w:val="49"/>
+          <w:szCs w:val="49"/>
+          <w:rPrChange w:id="74" w:author="kevin" w:date="2016-03-24T10:52:00Z">
+            <w:rPr>
+              <w:sz w:val="48"/>
+            </w:rPr>
+          </w:rPrChange>
+        </w:rPr>
+        <w:pPrChange w:id="75" w:author="kevin" w:date="2016-03-24T11:15:00Z">
+          <w:pPr>
+            <w:pStyle w:val="Heading1"/>
+            <w:ind w:left="100" w:firstLine="0"/>
+          </w:pPr>
+        </w:pPrChange>
       </w:pPr>
     </w:p>
     <w:p>
@@ -1168,6 +1801,9 @@
         <w:pStyle w:val="BodyText"/>
         <w:spacing w:line="276" w:lineRule="auto"/>
         <w:ind w:left="100" w:right="365"/>
+        <w:rPr>
+          <w:ins w:id="76" w:author="kevin" w:date="2016-03-24T10:48:00Z"/>
+        </w:rPr>
       </w:pPr>
       <w:r>
         <w:t>Please visit (</w:t>
@@ -1205,20 +1841,36 @@
     </w:p>
     <w:p>
       <w:pPr>
-        <w:pStyle w:val="ListParagraph"/>
-        <w:numPr>
-          <w:ilvl w:val="0"/>
-          <w:numId w:val="10"/>
-        </w:numPr>
+        <w:pStyle w:val="BodyText"/>
+        <w:spacing w:line="276" w:lineRule="auto"/>
+        <w:ind w:left="100" w:right="365"/>
+      </w:pPr>
+    </w:p>
+    <w:p>
+      <w:pPr>
         <w:tabs>
-          <w:tab w:val="left" w:pos="820"/>
-          <w:tab w:val="left" w:pos="821"/>
+          <w:tab w:val="left" w:pos="861"/>
+          <w:tab w:val="left" w:pos="862"/>
         </w:tabs>
-        <w:spacing w:before="199"/>
+        <w:ind w:left="820"/>
         <w:rPr>
           <w:rFonts w:ascii="Symbol"/>
           <w:sz w:val="24"/>
         </w:rPr>
+        <w:pPrChange w:id="77" w:author="kevin" w:date="2016-03-24T10:48:00Z">
+          <w:pPr>
+            <w:pStyle w:val="ListParagraph"/>
+            <w:numPr>
+              <w:numId w:val="10"/>
+            </w:numPr>
+            <w:tabs>
+              <w:tab w:val="left" w:pos="820"/>
+              <w:tab w:val="left" w:pos="821"/>
+            </w:tabs>
+            <w:spacing w:before="199"/>
+            <w:ind w:left="720"/>
+          </w:pPr>
+        </w:pPrChange>
       </w:pPr>
       <w:r>
         <w:rPr>
@@ -1236,54 +1888,41 @@
         <w:rPr>
           <w:sz w:val="24"/>
         </w:rPr>
-        <w:t>ar -</w:t>
-      </w:r>
-      <w:proofErr w:type="spellStart"/>
-      <w:r>
-        <w:rPr>
-          <w:sz w:val="24"/>
-        </w:rPr>
-        <w:t>xf</w:t>
-      </w:r>
-      <w:proofErr w:type="spellEnd"/>
-      <w:r>
-        <w:rPr>
-          <w:sz w:val="24"/>
-        </w:rPr>
-        <w:t xml:space="preserve"> arduino101_firmware_source-v1.tar.bz2</w:t>
-      </w:r>
-    </w:p>
-    <w:p>
-      <w:pPr>
-        <w:pStyle w:val="ListParagraph"/>
-        <w:numPr>
-          <w:ilvl w:val="0"/>
-          <w:numId w:val="10"/>
-        </w:numPr>
+        <w:t>ar -xf arduino101_firmware_source-v1.tar.bz2</w:t>
+      </w:r>
+    </w:p>
+    <w:p>
+      <w:pPr>
         <w:tabs>
-          <w:tab w:val="left" w:pos="820"/>
-          <w:tab w:val="left" w:pos="821"/>
+          <w:tab w:val="left" w:pos="861"/>
+          <w:tab w:val="left" w:pos="862"/>
         </w:tabs>
-        <w:spacing w:before="42"/>
+        <w:ind w:left="820"/>
         <w:rPr>
           <w:rFonts w:ascii="Symbol"/>
           <w:sz w:val="24"/>
         </w:rPr>
-      </w:pPr>
-      <w:r>
-        <w:rPr>
-          <w:sz w:val="24"/>
-        </w:rPr>
-        <w:t xml:space="preserve">$ </w:t>
-      </w:r>
-      <w:proofErr w:type="spellStart"/>
-      <w:r>
-        <w:rPr>
-          <w:sz w:val="24"/>
-        </w:rPr>
-        <w:t>cd</w:t>
-      </w:r>
-      <w:proofErr w:type="spellEnd"/>
+        <w:pPrChange w:id="78" w:author="kevin" w:date="2016-03-24T10:48:00Z">
+          <w:pPr>
+            <w:pStyle w:val="ListParagraph"/>
+            <w:numPr>
+              <w:numId w:val="10"/>
+            </w:numPr>
+            <w:tabs>
+              <w:tab w:val="left" w:pos="820"/>
+              <w:tab w:val="left" w:pos="821"/>
+            </w:tabs>
+            <w:spacing w:before="42"/>
+            <w:ind w:left="720"/>
+          </w:pPr>
+        </w:pPrChange>
+      </w:pPr>
+      <w:r>
+        <w:rPr>
+          <w:sz w:val="24"/>
+        </w:rPr>
+        <w:t>$ cd</w:t>
+      </w:r>
       <w:r>
         <w:rPr>
           <w:spacing w:val="-4"/>
@@ -1300,20 +1939,29 @@
     </w:p>
     <w:p>
       <w:pPr>
-        <w:pStyle w:val="ListParagraph"/>
-        <w:numPr>
-          <w:ilvl w:val="0"/>
-          <w:numId w:val="10"/>
-        </w:numPr>
         <w:tabs>
-          <w:tab w:val="left" w:pos="820"/>
-          <w:tab w:val="left" w:pos="821"/>
+          <w:tab w:val="left" w:pos="861"/>
+          <w:tab w:val="left" w:pos="862"/>
         </w:tabs>
-        <w:spacing w:before="40"/>
+        <w:ind w:left="820"/>
         <w:rPr>
           <w:rFonts w:ascii="Symbol"/>
           <w:sz w:val="24"/>
         </w:rPr>
+        <w:pPrChange w:id="79" w:author="kevin" w:date="2016-03-24T10:48:00Z">
+          <w:pPr>
+            <w:pStyle w:val="ListParagraph"/>
+            <w:numPr>
+              <w:numId w:val="10"/>
+            </w:numPr>
+            <w:tabs>
+              <w:tab w:val="left" w:pos="820"/>
+              <w:tab w:val="left" w:pos="821"/>
+            </w:tabs>
+            <w:spacing w:before="40"/>
+            <w:ind w:left="720"/>
+          </w:pPr>
+        </w:pPrChange>
       </w:pPr>
       <w:r>
         <w:rPr>
@@ -1328,33 +1976,11 @@
         </w:rPr>
         <w:t xml:space="preserve"> </w:t>
       </w:r>
-      <w:proofErr w:type="spellStart"/>
-      <w:r>
-        <w:rPr>
-          <w:sz w:val="24"/>
-        </w:rPr>
-        <w:t>project_directory</w:t>
-      </w:r>
-      <w:proofErr w:type="spellEnd"/>
-      <w:r>
-        <w:rPr>
-          <w:sz w:val="24"/>
-        </w:rPr>
-        <w:t>=$(</w:t>
-      </w:r>
-      <w:proofErr w:type="spellStart"/>
-      <w:r>
-        <w:rPr>
-          <w:sz w:val="24"/>
-        </w:rPr>
-        <w:t>pwd</w:t>
-      </w:r>
-      <w:proofErr w:type="spellEnd"/>
-      <w:r>
-        <w:rPr>
-          <w:sz w:val="24"/>
-        </w:rPr>
-        <w:t>)/arduino101_firmware/projects/arduino101</w:t>
+      <w:r>
+        <w:rPr>
+          <w:sz w:val="24"/>
+        </w:rPr>
+        <w:t>project_directory=$(pwd)/arduino101_firmware/projects/arduino101</w:t>
       </w:r>
     </w:p>
     <w:p>
@@ -1390,8 +2016,8 @@
           <w:tab w:val="left" w:pos="821"/>
         </w:tabs>
       </w:pPr>
-      <w:bookmarkStart w:id="4" w:name="_TOC_250005"/>
-      <w:bookmarkStart w:id="5" w:name="_Toc446513566"/>
+      <w:bookmarkStart w:id="80" w:name="_TOC_250005"/>
+      <w:bookmarkStart w:id="81" w:name="_Toc446513566"/>
       <w:r>
         <w:lastRenderedPageBreak/>
         <w:t>INSTALLING ALL PREREQUISITE</w:t>
@@ -1402,11 +2028,11 @@
         </w:rPr>
         <w:t xml:space="preserve"> </w:t>
       </w:r>
-      <w:bookmarkEnd w:id="4"/>
+      <w:bookmarkEnd w:id="80"/>
       <w:r>
         <w:t>PACKAGES</w:t>
       </w:r>
-      <w:bookmarkEnd w:id="5"/>
+      <w:bookmarkEnd w:id="81"/>
     </w:p>
     <w:p>
       <w:pPr>
@@ -1422,6 +2048,9 @@
       <w:pPr>
         <w:pStyle w:val="BodyText"/>
         <w:ind w:left="100" w:right="172"/>
+        <w:rPr>
+          <w:del w:id="82" w:author="kevin" w:date="2016-03-24T10:55:00Z"/>
+        </w:rPr>
       </w:pPr>
       <w:r>
         <w:t xml:space="preserve">Make </w:t>
@@ -1438,6 +2067,28 @@
       <w:r>
         <w:t>date</w:t>
       </w:r>
+    </w:p>
+    <w:p>
+      <w:pPr>
+        <w:pStyle w:val="BodyText"/>
+        <w:ind w:left="100" w:right="172"/>
+        <w:rPr>
+          <w:rPrChange w:id="83" w:author="kevin" w:date="2016-03-24T10:50:00Z">
+            <w:rPr>
+              <w:sz w:val="20"/>
+              <w:szCs w:val="24"/>
+            </w:rPr>
+          </w:rPrChange>
+        </w:rPr>
+        <w:pPrChange w:id="84" w:author="kevin" w:date="2016-03-24T10:55:00Z">
+          <w:pPr>
+            <w:tabs>
+              <w:tab w:val="left" w:pos="861"/>
+              <w:tab w:val="left" w:pos="862"/>
+            </w:tabs>
+          </w:pPr>
+        </w:pPrChange>
+      </w:pPr>
     </w:p>
     <w:p>
       <w:pPr>
@@ -1445,10 +2096,25 @@
           <w:tab w:val="left" w:pos="861"/>
           <w:tab w:val="left" w:pos="862"/>
         </w:tabs>
-        <w:rPr>
-          <w:sz w:val="20"/>
+        <w:ind w:left="0"/>
+        <w:rPr>
+          <w:sz w:val="24"/>
           <w:szCs w:val="24"/>
-        </w:rPr>
+          <w:rPrChange w:id="85" w:author="kevin" w:date="2016-03-24T10:50:00Z">
+            <w:rPr>
+              <w:sz w:val="20"/>
+              <w:szCs w:val="24"/>
+            </w:rPr>
+          </w:rPrChange>
+        </w:rPr>
+        <w:pPrChange w:id="86" w:author="kevin" w:date="2016-03-24T11:15:00Z">
+          <w:pPr>
+            <w:tabs>
+              <w:tab w:val="left" w:pos="861"/>
+              <w:tab w:val="left" w:pos="862"/>
+            </w:tabs>
+          </w:pPr>
+        </w:pPrChange>
       </w:pPr>
     </w:p>
     <w:p>
@@ -1457,51 +2123,114 @@
           <w:tab w:val="left" w:pos="861"/>
           <w:tab w:val="left" w:pos="862"/>
         </w:tabs>
-        <w:rPr>
-          <w:sz w:val="20"/>
-          <w:szCs w:val="24"/>
-        </w:rPr>
-      </w:pPr>
-    </w:p>
-    <w:p>
-      <w:pPr>
-        <w:pStyle w:val="ListParagraph"/>
-        <w:numPr>
-          <w:ilvl w:val="0"/>
-          <w:numId w:val="9"/>
-        </w:numPr>
+        <w:ind w:left="820"/>
+        <w:rPr>
+          <w:rFonts w:ascii="Symbol"/>
+          <w:sz w:val="24"/>
+        </w:rPr>
+        <w:pPrChange w:id="87" w:author="kevin" w:date="2016-03-24T10:47:00Z">
+          <w:pPr>
+            <w:pStyle w:val="ListParagraph"/>
+            <w:numPr>
+              <w:numId w:val="9"/>
+            </w:numPr>
+            <w:tabs>
+              <w:tab w:val="left" w:pos="861"/>
+              <w:tab w:val="left" w:pos="862"/>
+            </w:tabs>
+            <w:ind w:left="720"/>
+          </w:pPr>
+        </w:pPrChange>
+      </w:pPr>
+      <w:r>
+        <w:rPr>
+          <w:sz w:val="24"/>
+        </w:rPr>
+        <w:t>$ sudo apt-get</w:t>
+      </w:r>
+      <w:r>
+        <w:rPr>
+          <w:spacing w:val="-4"/>
+          <w:sz w:val="24"/>
+        </w:rPr>
+        <w:t xml:space="preserve"> </w:t>
+      </w:r>
+      <w:r>
+        <w:rPr>
+          <w:sz w:val="24"/>
+        </w:rPr>
+        <w:t>update</w:t>
+      </w:r>
+    </w:p>
+    <w:p>
+      <w:pPr>
+        <w:pStyle w:val="BodyText"/>
+      </w:pPr>
+    </w:p>
+    <w:p>
+      <w:pPr>
+        <w:pStyle w:val="BodyText"/>
+      </w:pPr>
+    </w:p>
+    <w:p>
+      <w:pPr>
+        <w:pStyle w:val="BodyText"/>
+        <w:spacing w:before="208" w:line="276" w:lineRule="auto"/>
+        <w:ind w:left="100" w:right="172"/>
+      </w:pPr>
+      <w:r>
+        <w:t>E</w:t>
+      </w:r>
+      <w:r>
+        <w:t>nsure you have all the required packages before compiling. As the target suggests, this is only required the first time you compile.</w:t>
+      </w:r>
+    </w:p>
+    <w:p>
+      <w:pPr>
+        <w:pStyle w:val="BodyText"/>
+        <w:ind w:left="0"/>
+        <w:pPrChange w:id="88" w:author="kevin" w:date="2016-03-24T11:15:00Z">
+          <w:pPr>
+            <w:pStyle w:val="BodyText"/>
+          </w:pPr>
+        </w:pPrChange>
+      </w:pPr>
+    </w:p>
+    <w:p>
+      <w:pPr>
         <w:tabs>
           <w:tab w:val="left" w:pos="861"/>
           <w:tab w:val="left" w:pos="862"/>
         </w:tabs>
+        <w:ind w:left="820"/>
         <w:rPr>
           <w:rFonts w:ascii="Symbol"/>
           <w:sz w:val="24"/>
         </w:rPr>
-      </w:pPr>
-      <w:r>
-        <w:rPr>
-          <w:sz w:val="24"/>
-        </w:rPr>
-        <w:t xml:space="preserve">$ </w:t>
-      </w:r>
-      <w:proofErr w:type="spellStart"/>
-      <w:r>
-        <w:rPr>
-          <w:sz w:val="24"/>
-        </w:rPr>
-        <w:t>sudo</w:t>
-      </w:r>
-      <w:proofErr w:type="spellEnd"/>
-      <w:r>
-        <w:rPr>
-          <w:sz w:val="24"/>
-        </w:rPr>
-        <w:t xml:space="preserve"> apt-get</w:t>
-      </w:r>
-      <w:r>
-        <w:rPr>
-          <w:spacing w:val="-4"/>
+        <w:pPrChange w:id="89" w:author="kevin" w:date="2016-03-24T10:48:00Z">
+          <w:pPr>
+            <w:pStyle w:val="ListParagraph"/>
+            <w:numPr>
+              <w:numId w:val="9"/>
+            </w:numPr>
+            <w:tabs>
+              <w:tab w:val="left" w:pos="861"/>
+              <w:tab w:val="left" w:pos="862"/>
+            </w:tabs>
+            <w:spacing w:before="166"/>
+            <w:ind w:left="720"/>
+          </w:pPr>
+        </w:pPrChange>
+      </w:pPr>
+      <w:r>
+        <w:rPr>
+          <w:sz w:val="24"/>
+        </w:rPr>
+        <w:t>$ sudo make one_time_setup -C</w:t>
+      </w:r>
+      <w:r>
+        <w:rPr>
+          <w:spacing w:val="-7"/>
           <w:sz w:val="24"/>
         </w:rPr>
         <w:t xml:space="preserve"> </w:t>
@@ -1510,7 +2239,7 @@
         <w:rPr>
           <w:sz w:val="24"/>
         </w:rPr>
-        <w:t>update</w:t>
+        <w:t>$project_directory</w:t>
       </w:r>
     </w:p>
     <w:p>
@@ -1526,75 +2255,72 @@
     <w:p>
       <w:pPr>
         <w:pStyle w:val="BodyText"/>
-        <w:spacing w:before="208" w:line="276" w:lineRule="auto"/>
+        <w:spacing w:before="205"/>
         <w:ind w:left="100" w:right="172"/>
-      </w:pPr>
-      <w:r>
-        <w:t>E</w:t>
-      </w:r>
-      <w:r>
-        <w:t>nsure you have all the required packages before compiling. As the target suggests, this is only required the first time you compile.</w:t>
+        <w:rPr>
+          <w:del w:id="90" w:author="kevin" w:date="2016-03-24T10:56:00Z"/>
+        </w:rPr>
+      </w:pPr>
+      <w:r>
+        <w:t>This installs the following packages:</w:t>
       </w:r>
     </w:p>
     <w:p>
       <w:pPr>
         <w:pStyle w:val="BodyText"/>
-      </w:pPr>
-    </w:p>
-    <w:p>
-      <w:pPr>
-        <w:pStyle w:val="ListParagraph"/>
-        <w:numPr>
-          <w:ilvl w:val="0"/>
-          <w:numId w:val="9"/>
-        </w:numPr>
+        <w:spacing w:before="205"/>
+        <w:ind w:left="100" w:right="172"/>
+        <w:pPrChange w:id="91" w:author="kevin" w:date="2016-03-24T10:56:00Z">
+          <w:pPr>
+            <w:pStyle w:val="BodyText"/>
+          </w:pPr>
+        </w:pPrChange>
+      </w:pPr>
+    </w:p>
+    <w:p>
+      <w:pPr>
+        <w:pStyle w:val="BodyText"/>
+        <w:ind w:left="0"/>
+        <w:pPrChange w:id="92" w:author="kevin" w:date="2016-03-24T11:15:00Z">
+          <w:pPr>
+            <w:pStyle w:val="BodyText"/>
+          </w:pPr>
+        </w:pPrChange>
+      </w:pPr>
+    </w:p>
+    <w:p>
+      <w:pPr>
         <w:tabs>
           <w:tab w:val="left" w:pos="861"/>
           <w:tab w:val="left" w:pos="862"/>
         </w:tabs>
-        <w:spacing w:before="166"/>
-        <w:rPr>
-          <w:rFonts w:ascii="Symbol"/>
-          <w:sz w:val="24"/>
-        </w:rPr>
-      </w:pPr>
-      <w:r>
-        <w:rPr>
-          <w:sz w:val="24"/>
-        </w:rPr>
-        <w:t xml:space="preserve">$ </w:t>
-      </w:r>
-      <w:proofErr w:type="spellStart"/>
-      <w:r>
-        <w:rPr>
-          <w:sz w:val="24"/>
-        </w:rPr>
-        <w:t>sudo</w:t>
-      </w:r>
-      <w:proofErr w:type="spellEnd"/>
-      <w:r>
-        <w:rPr>
-          <w:sz w:val="24"/>
-        </w:rPr>
-        <w:t xml:space="preserve"> make </w:t>
-      </w:r>
-      <w:proofErr w:type="spellStart"/>
-      <w:r>
-        <w:rPr>
-          <w:sz w:val="24"/>
-        </w:rPr>
-        <w:t>one_time_setup</w:t>
-      </w:r>
-      <w:proofErr w:type="spellEnd"/>
-      <w:r>
-        <w:rPr>
-          <w:sz w:val="24"/>
-        </w:rPr>
-        <w:t xml:space="preserve"> -C</w:t>
-      </w:r>
-      <w:r>
-        <w:rPr>
-          <w:spacing w:val="-7"/>
+        <w:ind w:left="820"/>
+        <w:rPr>
+          <w:sz w:val="24"/>
+        </w:rPr>
+        <w:pPrChange w:id="93" w:author="kevin" w:date="2016-03-24T10:49:00Z">
+          <w:pPr>
+            <w:pStyle w:val="ListParagraph"/>
+            <w:numPr>
+              <w:numId w:val="4"/>
+            </w:numPr>
+            <w:tabs>
+              <w:tab w:val="left" w:pos="1010"/>
+            </w:tabs>
+            <w:spacing w:before="206"/>
+            <w:ind w:left="1010"/>
+          </w:pPr>
+        </w:pPrChange>
+      </w:pPr>
+      <w:r>
+        <w:rPr>
+          <w:sz w:val="24"/>
+        </w:rPr>
+        <w:t>gawk wget git-core diffstat unzip</w:t>
+      </w:r>
+      <w:r>
+        <w:rPr>
+          <w:spacing w:val="-8"/>
           <w:sz w:val="24"/>
         </w:rPr>
         <w:t xml:space="preserve"> </w:t>
@@ -1603,109 +2329,82 @@
         <w:rPr>
           <w:sz w:val="24"/>
         </w:rPr>
-        <w:t>$</w:t>
-      </w:r>
-      <w:proofErr w:type="spellStart"/>
-      <w:r>
-        <w:rPr>
-          <w:sz w:val="24"/>
-        </w:rPr>
-        <w:t>project_directory</w:t>
-      </w:r>
-      <w:proofErr w:type="spellEnd"/>
-    </w:p>
-    <w:p>
-      <w:pPr>
-        <w:pStyle w:val="BodyText"/>
-      </w:pPr>
-    </w:p>
-    <w:p>
-      <w:pPr>
-        <w:pStyle w:val="BodyText"/>
-      </w:pPr>
-    </w:p>
-    <w:p>
-      <w:pPr>
-        <w:pStyle w:val="BodyText"/>
-        <w:spacing w:before="205"/>
-        <w:ind w:left="100" w:right="172"/>
-      </w:pPr>
-      <w:r>
-        <w:t>This installs the following packages:</w:t>
-      </w:r>
-    </w:p>
-    <w:p>
-      <w:pPr>
-        <w:pStyle w:val="BodyText"/>
-      </w:pPr>
-    </w:p>
-    <w:p>
-      <w:pPr>
-        <w:pStyle w:val="BodyText"/>
-      </w:pPr>
-    </w:p>
-    <w:p>
-      <w:pPr>
-        <w:pStyle w:val="ListParagraph"/>
-        <w:numPr>
-          <w:ilvl w:val="0"/>
-          <w:numId w:val="4"/>
-        </w:numPr>
+        <w:t>texinfo</w:t>
+      </w:r>
+    </w:p>
+    <w:p>
+      <w:pPr>
         <w:tabs>
-          <w:tab w:val="left" w:pos="1010"/>
+          <w:tab w:val="left" w:pos="861"/>
+          <w:tab w:val="left" w:pos="862"/>
         </w:tabs>
-        <w:spacing w:before="206"/>
-        <w:rPr>
-          <w:sz w:val="24"/>
-        </w:rPr>
-      </w:pPr>
-      <w:r>
-        <w:rPr>
-          <w:sz w:val="24"/>
-        </w:rPr>
-        <w:t xml:space="preserve">gawk </w:t>
-      </w:r>
-      <w:proofErr w:type="spellStart"/>
-      <w:r>
-        <w:rPr>
-          <w:sz w:val="24"/>
-        </w:rPr>
-        <w:t>wget</w:t>
-      </w:r>
-      <w:proofErr w:type="spellEnd"/>
-      <w:r>
-        <w:rPr>
+        <w:ind w:left="820"/>
+        <w:rPr>
+          <w:sz w:val="24"/>
+        </w:rPr>
+        <w:pPrChange w:id="94" w:author="kevin" w:date="2016-03-24T10:49:00Z">
+          <w:pPr>
+            <w:pStyle w:val="ListParagraph"/>
+            <w:numPr>
+              <w:numId w:val="4"/>
+            </w:numPr>
+            <w:tabs>
+              <w:tab w:val="left" w:pos="1010"/>
+            </w:tabs>
+            <w:spacing w:before="43"/>
+            <w:ind w:left="1010"/>
+          </w:pPr>
+        </w:pPrChange>
+      </w:pPr>
+      <w:r>
+        <w:rPr>
+          <w:sz w:val="24"/>
+        </w:rPr>
+        <w:t>gcc-multilib build-essential chrpath libsdl1.2-dev</w:t>
+      </w:r>
+      <w:r>
+        <w:rPr>
+          <w:spacing w:val="-9"/>
           <w:sz w:val="24"/>
         </w:rPr>
         <w:t xml:space="preserve"> </w:t>
       </w:r>
-      <w:proofErr w:type="spellStart"/>
-      <w:r>
-        <w:rPr>
-          <w:sz w:val="24"/>
-        </w:rPr>
-        <w:t>git</w:t>
-      </w:r>
-      <w:proofErr w:type="spellEnd"/>
-      <w:r>
-        <w:rPr>
-          <w:sz w:val="24"/>
-        </w:rPr>
-        <w:t xml:space="preserve">-core </w:t>
-      </w:r>
-      <w:proofErr w:type="spellStart"/>
-      <w:r>
-        <w:rPr>
-          <w:sz w:val="24"/>
-        </w:rPr>
-        <w:t>diffstat</w:t>
-      </w:r>
-      <w:proofErr w:type="spellEnd"/>
-      <w:r>
-        <w:rPr>
-          <w:sz w:val="24"/>
-        </w:rPr>
-        <w:t xml:space="preserve"> unzip</w:t>
+      <w:r>
+        <w:rPr>
+          <w:sz w:val="24"/>
+        </w:rPr>
+        <w:t>xterm</w:t>
+      </w:r>
+    </w:p>
+    <w:p>
+      <w:pPr>
+        <w:tabs>
+          <w:tab w:val="left" w:pos="861"/>
+          <w:tab w:val="left" w:pos="862"/>
+        </w:tabs>
+        <w:ind w:left="820"/>
+        <w:rPr>
+          <w:sz w:val="24"/>
+        </w:rPr>
+        <w:pPrChange w:id="95" w:author="kevin" w:date="2016-03-24T10:50:00Z">
+          <w:pPr>
+            <w:pStyle w:val="ListParagraph"/>
+            <w:numPr>
+              <w:numId w:val="4"/>
+            </w:numPr>
+            <w:tabs>
+              <w:tab w:val="left" w:pos="1010"/>
+            </w:tabs>
+            <w:spacing w:before="41"/>
+            <w:ind w:left="1010"/>
+          </w:pPr>
+        </w:pPrChange>
+      </w:pPr>
+      <w:r>
+        <w:rPr>
+          <w:sz w:val="24"/>
+        </w:rPr>
+        <w:t>libqtgui4:i386 libtool</w:t>
       </w:r>
       <w:r>
         <w:rPr>
@@ -1714,57 +2413,42 @@
         </w:rPr>
         <w:t xml:space="preserve"> </w:t>
       </w:r>
-      <w:proofErr w:type="spellStart"/>
-      <w:r>
-        <w:rPr>
-          <w:sz w:val="24"/>
-        </w:rPr>
-        <w:t>texinfo</w:t>
-      </w:r>
-      <w:proofErr w:type="spellEnd"/>
-    </w:p>
-    <w:p>
-      <w:pPr>
-        <w:pStyle w:val="ListParagraph"/>
-        <w:numPr>
-          <w:ilvl w:val="0"/>
-          <w:numId w:val="4"/>
-        </w:numPr>
+      <w:r>
+        <w:rPr>
+          <w:sz w:val="24"/>
+        </w:rPr>
+        <w:t>libc6:i386</w:t>
+      </w:r>
+    </w:p>
+    <w:p>
+      <w:pPr>
         <w:tabs>
-          <w:tab w:val="left" w:pos="1010"/>
+          <w:tab w:val="left" w:pos="861"/>
+          <w:tab w:val="left" w:pos="862"/>
         </w:tabs>
-        <w:spacing w:before="43"/>
-        <w:rPr>
-          <w:sz w:val="24"/>
-        </w:rPr>
-      </w:pPr>
-      <w:proofErr w:type="spellStart"/>
-      <w:r>
-        <w:rPr>
-          <w:sz w:val="24"/>
-        </w:rPr>
-        <w:t>gcc-multilib</w:t>
-      </w:r>
-      <w:proofErr w:type="spellEnd"/>
-      <w:r>
-        <w:rPr>
-          <w:sz w:val="24"/>
-        </w:rPr>
-        <w:t xml:space="preserve"> build-essential </w:t>
-      </w:r>
-      <w:proofErr w:type="spellStart"/>
-      <w:r>
-        <w:rPr>
-          <w:sz w:val="24"/>
-        </w:rPr>
-        <w:t>chrpath</w:t>
-      </w:r>
-      <w:proofErr w:type="spellEnd"/>
-      <w:r>
-        <w:rPr>
-          <w:sz w:val="24"/>
-        </w:rPr>
-        <w:t xml:space="preserve"> libsdl1.2-dev</w:t>
+        <w:ind w:left="820"/>
+        <w:rPr>
+          <w:rFonts w:ascii="Calibri"/>
+        </w:rPr>
+        <w:pPrChange w:id="96" w:author="kevin" w:date="2016-03-24T10:50:00Z">
+          <w:pPr>
+            <w:pStyle w:val="ListParagraph"/>
+            <w:numPr>
+              <w:numId w:val="4"/>
+            </w:numPr>
+            <w:tabs>
+              <w:tab w:val="left" w:pos="1010"/>
+            </w:tabs>
+            <w:spacing w:before="41"/>
+            <w:ind w:left="1010"/>
+          </w:pPr>
+        </w:pPrChange>
+      </w:pPr>
+      <w:r>
+        <w:rPr>
+          <w:sz w:val="24"/>
+        </w:rPr>
+        <w:t>libc6-dev-i386 autoconf libtool pkg-config gperf flex</w:t>
       </w:r>
       <w:r>
         <w:rPr>
@@ -1773,176 +2457,99 @@
         </w:rPr>
         <w:t xml:space="preserve"> </w:t>
       </w:r>
-      <w:proofErr w:type="spellStart"/>
-      <w:r>
-        <w:rPr>
-          <w:sz w:val="24"/>
-        </w:rPr>
-        <w:t>xterm</w:t>
-      </w:r>
-      <w:proofErr w:type="spellEnd"/>
-    </w:p>
-    <w:p>
-      <w:pPr>
-        <w:pStyle w:val="ListParagraph"/>
-        <w:numPr>
-          <w:ilvl w:val="0"/>
-          <w:numId w:val="4"/>
-        </w:numPr>
-        <w:tabs>
-          <w:tab w:val="left" w:pos="1010"/>
-        </w:tabs>
-        <w:spacing w:before="41"/>
-        <w:rPr>
-          <w:sz w:val="24"/>
-        </w:rPr>
-      </w:pPr>
-      <w:r>
-        <w:rPr>
-          <w:sz w:val="24"/>
-        </w:rPr>
-        <w:t xml:space="preserve">libqtgui4:i386 </w:t>
-      </w:r>
-      <w:proofErr w:type="spellStart"/>
-      <w:r>
-        <w:rPr>
-          <w:sz w:val="24"/>
-        </w:rPr>
-        <w:t>libtool</w:t>
-      </w:r>
-      <w:proofErr w:type="spellEnd"/>
-      <w:r>
-        <w:rPr>
-          <w:spacing w:val="-8"/>
-          <w:sz w:val="24"/>
-        </w:rPr>
-        <w:t xml:space="preserve"> </w:t>
-      </w:r>
-      <w:r>
-        <w:rPr>
-          <w:sz w:val="24"/>
-        </w:rPr>
-        <w:t>libc6:i386</w:t>
-      </w:r>
-    </w:p>
-    <w:p>
-      <w:pPr>
-        <w:pStyle w:val="ListParagraph"/>
-        <w:numPr>
-          <w:ilvl w:val="0"/>
-          <w:numId w:val="4"/>
-        </w:numPr>
-        <w:tabs>
-          <w:tab w:val="left" w:pos="1010"/>
-        </w:tabs>
-        <w:spacing w:before="41"/>
-        <w:rPr>
-          <w:rFonts w:ascii="Calibri"/>
-        </w:rPr>
-      </w:pPr>
-      <w:r>
-        <w:rPr>
-          <w:sz w:val="24"/>
-        </w:rPr>
-        <w:t xml:space="preserve">libc6-dev-i386 </w:t>
-      </w:r>
-      <w:proofErr w:type="spellStart"/>
-      <w:r>
-        <w:rPr>
-          <w:sz w:val="24"/>
-        </w:rPr>
-        <w:t>autoconf</w:t>
-      </w:r>
-      <w:proofErr w:type="spellEnd"/>
-      <w:r>
-        <w:rPr>
-          <w:sz w:val="24"/>
-        </w:rPr>
-        <w:t xml:space="preserve"> </w:t>
-      </w:r>
-      <w:proofErr w:type="spellStart"/>
-      <w:r>
-        <w:rPr>
-          <w:sz w:val="24"/>
-        </w:rPr>
-        <w:t>libtool</w:t>
-      </w:r>
-      <w:proofErr w:type="spellEnd"/>
-      <w:r>
-        <w:rPr>
-          <w:sz w:val="24"/>
-        </w:rPr>
-        <w:t xml:space="preserve"> </w:t>
-      </w:r>
-      <w:proofErr w:type="spellStart"/>
-      <w:r>
-        <w:rPr>
-          <w:sz w:val="24"/>
-        </w:rPr>
-        <w:t>pkg-config</w:t>
-      </w:r>
-      <w:proofErr w:type="spellEnd"/>
-      <w:r>
-        <w:rPr>
-          <w:sz w:val="24"/>
-        </w:rPr>
-        <w:t xml:space="preserve"> </w:t>
-      </w:r>
-      <w:proofErr w:type="spellStart"/>
-      <w:r>
-        <w:rPr>
-          <w:sz w:val="24"/>
-        </w:rPr>
-        <w:t>gperf</w:t>
-      </w:r>
-      <w:proofErr w:type="spellEnd"/>
-      <w:r>
-        <w:rPr>
-          <w:sz w:val="24"/>
-        </w:rPr>
-        <w:t xml:space="preserve"> flex</w:t>
-      </w:r>
-      <w:r>
-        <w:rPr>
-          <w:spacing w:val="-9"/>
-          <w:sz w:val="24"/>
-        </w:rPr>
-        <w:t xml:space="preserve"> </w:t>
-      </w:r>
       <w:r>
         <w:rPr>
           <w:sz w:val="24"/>
         </w:rPr>
         <w:t>bison</w:t>
       </w:r>
-    </w:p>
-    <w:p>
-      <w:pPr>
-        <w:pStyle w:val="BodyText"/>
-      </w:pPr>
-    </w:p>
-    <w:p>
-      <w:pPr>
-        <w:pStyle w:val="BodyText"/>
-      </w:pPr>
-    </w:p>
-    <w:p>
-      <w:pPr>
-        <w:pStyle w:val="BodyText"/>
-      </w:pPr>
-    </w:p>
-    <w:p>
-      <w:pPr>
-        <w:pStyle w:val="BodyText"/>
-      </w:pPr>
     </w:p>
     <w:p>
       <w:pPr>
         <w:pStyle w:val="BodyText"/>
         <w:spacing w:before="11"/>
+        <w:ind w:left="0"/>
+        <w:rPr>
+          <w:del w:id="97" w:author="kevin" w:date="2016-03-24T10:56:00Z"/>
+        </w:rPr>
+        <w:pPrChange w:id="98" w:author="kevin" w:date="2016-03-24T10:56:00Z">
+          <w:pPr>
+            <w:pStyle w:val="BodyText"/>
+            <w:spacing w:before="11"/>
+          </w:pPr>
+        </w:pPrChange>
+      </w:pPr>
+    </w:p>
+    <w:p>
+      <w:pPr>
+        <w:pStyle w:val="BodyText"/>
+        <w:rPr>
+          <w:ins w:id="99" w:author="kevin" w:date="2016-03-24T10:56:00Z"/>
+        </w:rPr>
+      </w:pPr>
+    </w:p>
+    <w:p>
+      <w:pPr>
+        <w:pStyle w:val="BodyText"/>
+        <w:spacing w:before="11"/>
+        <w:ind w:left="0"/>
+        <w:rPr>
+          <w:del w:id="100" w:author="kevin" w:date="2016-03-24T10:56:00Z"/>
+        </w:rPr>
+        <w:pPrChange w:id="101" w:author="kevin" w:date="2016-03-24T10:56:00Z">
+          <w:pPr>
+            <w:pStyle w:val="BodyText"/>
+            <w:spacing w:before="11"/>
+          </w:pPr>
+        </w:pPrChange>
+      </w:pPr>
+    </w:p>
+    <w:p>
+      <w:pPr>
+        <w:pStyle w:val="BodyText"/>
+        <w:rPr>
+          <w:ins w:id="102" w:author="kevin" w:date="2016-03-24T10:57:00Z"/>
+        </w:rPr>
+      </w:pPr>
+    </w:p>
+    <w:p>
+      <w:pPr>
+        <w:pStyle w:val="BodyText"/>
+        <w:rPr>
+          <w:ins w:id="103" w:author="kevin" w:date="2016-03-24T10:57:00Z"/>
+        </w:rPr>
+      </w:pPr>
+    </w:p>
+    <w:p>
+      <w:pPr>
+        <w:pStyle w:val="BodyText"/>
+        <w:rPr>
+          <w:del w:id="104" w:author="kevin" w:date="2016-03-24T10:56:00Z"/>
+        </w:rPr>
+      </w:pPr>
+    </w:p>
+    <w:p>
+      <w:pPr>
+        <w:pStyle w:val="BodyText"/>
+        <w:rPr>
+          <w:del w:id="105" w:author="kevin" w:date="2016-03-24T10:56:00Z"/>
+        </w:rPr>
+      </w:pPr>
+    </w:p>
+    <w:p>
+      <w:pPr>
+        <w:pStyle w:val="BodyText"/>
+        <w:spacing w:before="11"/>
+        <w:ind w:left="0"/>
         <w:rPr>
           <w:sz w:val="22"/>
         </w:rPr>
+        <w:pPrChange w:id="106" w:author="kevin" w:date="2016-03-24T10:56:00Z">
+          <w:pPr>
+            <w:pStyle w:val="BodyText"/>
+            <w:spacing w:before="11"/>
+          </w:pPr>
+        </w:pPrChange>
       </w:pPr>
     </w:p>
     <w:p>
@@ -1958,8 +2565,8 @@
         </w:tabs>
         <w:spacing w:before="0"/>
       </w:pPr>
-      <w:bookmarkStart w:id="6" w:name="_TOC_250004"/>
-      <w:bookmarkStart w:id="7" w:name="_Toc446513567"/>
+      <w:bookmarkStart w:id="107" w:name="_TOC_250004"/>
+      <w:bookmarkStart w:id="108" w:name="_Toc446513567"/>
       <w:r>
         <w:t>BUILDING THE</w:t>
       </w:r>
@@ -1969,11 +2576,11 @@
         </w:rPr>
         <w:t xml:space="preserve"> </w:t>
       </w:r>
-      <w:bookmarkEnd w:id="6"/>
+      <w:bookmarkEnd w:id="107"/>
       <w:r>
         <w:t>IMAGES</w:t>
       </w:r>
-      <w:bookmarkEnd w:id="7"/>
+      <w:bookmarkEnd w:id="108"/>
     </w:p>
     <w:p>
       <w:pPr>
@@ -2004,29 +2611,56 @@
       <w:pPr>
         <w:pStyle w:val="BodyText"/>
         <w:spacing w:before="6"/>
-        <w:rPr>
-          <w:sz w:val="20"/>
-        </w:rPr>
-      </w:pPr>
-    </w:p>
-    <w:p>
-      <w:pPr>
-        <w:pStyle w:val="ListParagraph"/>
-        <w:numPr>
-          <w:ilvl w:val="1"/>
-          <w:numId w:val="11"/>
-        </w:numPr>
+        <w:ind w:left="0"/>
+        <w:rPr>
+          <w:rPrChange w:id="109" w:author="kevin" w:date="2016-03-24T10:51:00Z">
+            <w:rPr>
+              <w:sz w:val="20"/>
+            </w:rPr>
+          </w:rPrChange>
+        </w:rPr>
+        <w:pPrChange w:id="110" w:author="kevin" w:date="2016-03-24T11:15:00Z">
+          <w:pPr>
+            <w:pStyle w:val="BodyText"/>
+            <w:spacing w:before="6"/>
+          </w:pPr>
+        </w:pPrChange>
+      </w:pPr>
+    </w:p>
+    <w:p>
+      <w:pPr>
         <w:tabs>
           <w:tab w:val="left" w:pos="861"/>
           <w:tab w:val="left" w:pos="862"/>
         </w:tabs>
-        <w:rPr>
-          <w:sz w:val="24"/>
-        </w:rPr>
-      </w:pPr>
-      <w:r>
-        <w:rPr>
-          <w:sz w:val="24"/>
+        <w:ind w:left="820"/>
+        <w:rPr>
+          <w:sz w:val="24"/>
+          <w:rPrChange w:id="111" w:author="kevin" w:date="2016-03-24T10:21:00Z">
+            <w:rPr/>
+          </w:rPrChange>
+        </w:rPr>
+        <w:pPrChange w:id="112" w:author="kevin" w:date="2016-03-24T10:21:00Z">
+          <w:pPr>
+            <w:pStyle w:val="ListParagraph"/>
+            <w:numPr>
+              <w:ilvl w:val="1"/>
+              <w:numId w:val="11"/>
+            </w:numPr>
+            <w:tabs>
+              <w:tab w:val="left" w:pos="861"/>
+              <w:tab w:val="left" w:pos="862"/>
+            </w:tabs>
+            <w:ind w:left="1180"/>
+          </w:pPr>
+        </w:pPrChange>
+      </w:pPr>
+      <w:r>
+        <w:rPr>
+          <w:sz w:val="24"/>
+          <w:rPrChange w:id="113" w:author="kevin" w:date="2016-03-24T10:21:00Z">
+            <w:rPr/>
+          </w:rPrChange>
         </w:rPr>
         <w:t>$ make clean setup image -C</w:t>
       </w:r>
@@ -2034,23 +2668,23 @@
         <w:rPr>
           <w:spacing w:val="-13"/>
           <w:sz w:val="24"/>
+          <w:rPrChange w:id="114" w:author="kevin" w:date="2016-03-24T10:21:00Z">
+            <w:rPr>
+              <w:spacing w:val="-13"/>
+            </w:rPr>
+          </w:rPrChange>
         </w:rPr>
         <w:t xml:space="preserve"> </w:t>
       </w:r>
       <w:r>
         <w:rPr>
           <w:sz w:val="24"/>
-        </w:rPr>
-        <w:t>$</w:t>
-      </w:r>
-      <w:proofErr w:type="spellStart"/>
-      <w:r>
-        <w:rPr>
-          <w:sz w:val="24"/>
-        </w:rPr>
-        <w:t>project_directory</w:t>
-      </w:r>
-      <w:proofErr w:type="spellEnd"/>
+          <w:rPrChange w:id="115" w:author="kevin" w:date="2016-03-24T10:21:00Z">
+            <w:rPr/>
+          </w:rPrChange>
+        </w:rPr>
+        <w:t>$project_directory</w:t>
+      </w:r>
     </w:p>
     <w:p>
       <w:pPr>
@@ -2083,8 +2717,8 @@
           <w:tab w:val="left" w:pos="821"/>
         </w:tabs>
       </w:pPr>
-      <w:bookmarkStart w:id="8" w:name="_TOC_250003"/>
-      <w:bookmarkStart w:id="9" w:name="_Toc446513568"/>
+      <w:bookmarkStart w:id="116" w:name="_TOC_250003"/>
+      <w:bookmarkStart w:id="117" w:name="_Toc446513568"/>
       <w:r>
         <w:lastRenderedPageBreak/>
         <w:t>CREATING THE</w:t>
@@ -2095,19 +2729,27 @@
         </w:rPr>
         <w:t xml:space="preserve"> </w:t>
       </w:r>
-      <w:bookmarkEnd w:id="8"/>
+      <w:bookmarkEnd w:id="116"/>
       <w:r>
         <w:t>FLASHPACK.ZIP</w:t>
       </w:r>
-      <w:bookmarkEnd w:id="9"/>
+      <w:bookmarkEnd w:id="117"/>
     </w:p>
     <w:p>
       <w:pPr>
         <w:pStyle w:val="BodyText"/>
         <w:spacing w:before="5"/>
         <w:rPr>
+          <w:rFonts w:asciiTheme="majorHAnsi" w:hAnsiTheme="majorHAnsi"/>
           <w:b/>
-          <w:sz w:val="52"/>
+          <w:sz w:val="49"/>
+          <w:szCs w:val="49"/>
+          <w:rPrChange w:id="118" w:author="kevin" w:date="2016-03-24T10:53:00Z">
+            <w:rPr>
+              <w:b/>
+              <w:sz w:val="52"/>
+            </w:rPr>
+          </w:rPrChange>
         </w:rPr>
       </w:pPr>
     </w:p>
@@ -2129,17 +2771,33 @@
       <w:pPr>
         <w:pStyle w:val="BodyText"/>
         <w:spacing w:before="8"/>
-        <w:rPr>
-          <w:sz w:val="20"/>
-        </w:rPr>
-      </w:pPr>
-    </w:p>
-    <w:p>
-      <w:pPr>
-        <w:ind w:left="299" w:right="587"/>
-        <w:rPr>
-          <w:sz w:val="24"/>
-        </w:rPr>
+        <w:ind w:left="0"/>
+        <w:rPr>
+          <w:rPrChange w:id="119" w:author="kevin" w:date="2016-03-24T10:51:00Z">
+            <w:rPr>
+              <w:sz w:val="20"/>
+            </w:rPr>
+          </w:rPrChange>
+        </w:rPr>
+        <w:pPrChange w:id="120" w:author="kevin" w:date="2016-03-24T11:15:00Z">
+          <w:pPr>
+            <w:pStyle w:val="BodyText"/>
+            <w:spacing w:before="8"/>
+          </w:pPr>
+        </w:pPrChange>
+      </w:pPr>
+    </w:p>
+    <w:p>
+      <w:pPr>
+        <w:ind w:right="587"/>
+        <w:rPr>
+          <w:sz w:val="24"/>
+        </w:rPr>
+        <w:pPrChange w:id="121" w:author="kevin" w:date="2016-03-24T10:21:00Z">
+          <w:pPr>
+            <w:ind w:left="299" w:right="587"/>
+          </w:pPr>
+        </w:pPrChange>
       </w:pPr>
       <w:r>
         <w:rPr>
@@ -2159,7 +2817,11 @@
         <w:pStyle w:val="BodyText"/>
         <w:spacing w:before="5"/>
         <w:rPr>
-          <w:sz w:val="20"/>
+          <w:rPrChange w:id="122" w:author="kevin" w:date="2016-03-24T10:51:00Z">
+            <w:rPr>
+              <w:sz w:val="20"/>
+            </w:rPr>
+          </w:rPrChange>
         </w:rPr>
       </w:pPr>
     </w:p>
@@ -2269,8 +2931,8 @@
           <w:tab w:val="left" w:pos="821"/>
         </w:tabs>
       </w:pPr>
-      <w:bookmarkStart w:id="10" w:name="_TOC_250002"/>
-      <w:bookmarkStart w:id="11" w:name="_Toc446513569"/>
+      <w:bookmarkStart w:id="123" w:name="_TOC_250002"/>
+      <w:bookmarkStart w:id="124" w:name="_Toc446513569"/>
       <w:r>
         <w:lastRenderedPageBreak/>
         <w:t>FLASHING IMAGES TO THE</w:t>
@@ -2281,11 +2943,33 @@
         </w:rPr>
         <w:t xml:space="preserve"> </w:t>
       </w:r>
-      <w:bookmarkEnd w:id="10"/>
+      <w:bookmarkEnd w:id="123"/>
       <w:r>
         <w:t>BOARD</w:t>
       </w:r>
-      <w:bookmarkEnd w:id="11"/>
+      <w:bookmarkEnd w:id="124"/>
+    </w:p>
+    <w:p>
+      <w:pPr>
+        <w:spacing w:before="71"/>
+        <w:rPr>
+          <w:rFonts w:asciiTheme="majorHAnsi" w:hAnsiTheme="majorHAnsi"/>
+          <w:sz w:val="49"/>
+          <w:szCs w:val="49"/>
+          <w:rPrChange w:id="125" w:author="kevin" w:date="2016-03-24T10:53:00Z">
+            <w:rPr>
+              <w:sz w:val="24"/>
+              <w:szCs w:val="24"/>
+            </w:rPr>
+          </w:rPrChange>
+        </w:rPr>
+        <w:pPrChange w:id="126" w:author="kevin" w:date="2016-03-24T11:17:00Z">
+          <w:pPr>
+            <w:spacing w:before="71"/>
+            <w:ind w:left="100"/>
+          </w:pPr>
+        </w:pPrChange>
+      </w:pPr>
     </w:p>
     <w:p>
       <w:pPr>
@@ -2296,33 +2980,36 @@
           <w:szCs w:val="24"/>
         </w:rPr>
       </w:pPr>
-    </w:p>
-    <w:p>
-      <w:pPr>
-        <w:spacing w:before="71"/>
-        <w:ind w:left="100"/>
+      <w:r>
         <w:rPr>
           <w:sz w:val="24"/>
           <w:szCs w:val="24"/>
         </w:rPr>
-      </w:pPr>
-      <w:r>
-        <w:rPr>
-          <w:sz w:val="24"/>
-          <w:szCs w:val="24"/>
-        </w:rPr>
         <w:t>Ensure the board is connected via USB.</w:t>
       </w:r>
     </w:p>
     <w:p>
       <w:pPr>
         <w:pStyle w:val="BodyText"/>
+        <w:ind w:left="0"/>
+        <w:pPrChange w:id="127" w:author="kevin" w:date="2016-03-24T11:15:00Z">
+          <w:pPr>
+            <w:pStyle w:val="BodyText"/>
+          </w:pPr>
+        </w:pPrChange>
       </w:pPr>
     </w:p>
     <w:p>
       <w:pPr>
         <w:pStyle w:val="BodyText"/>
         <w:spacing w:before="4"/>
+        <w:ind w:left="0"/>
+        <w:pPrChange w:id="128" w:author="kevin" w:date="2016-03-24T11:15:00Z">
+          <w:pPr>
+            <w:pStyle w:val="BodyText"/>
+            <w:spacing w:before="4"/>
+          </w:pPr>
+        </w:pPrChange>
       </w:pPr>
     </w:p>
     <w:p>
@@ -2372,16 +3059,33 @@
     <w:p>
       <w:pPr>
         <w:pStyle w:val="BodyText"/>
+        <w:ind w:left="0"/>
+        <w:pPrChange w:id="129" w:author="kevin" w:date="2016-03-24T11:17:00Z">
+          <w:pPr>
+            <w:pStyle w:val="BodyText"/>
+          </w:pPr>
+        </w:pPrChange>
       </w:pPr>
     </w:p>
     <w:p>
       <w:pPr>
         <w:pStyle w:val="BodyText"/>
         <w:spacing w:before="4"/>
-        <w:rPr>
-          <w:rFonts w:ascii="Calibri"/>
-          <w:sz w:val="20"/>
-        </w:rPr>
+        <w:ind w:left="0"/>
+        <w:rPr>
+          <w:rPrChange w:id="130" w:author="kevin" w:date="2016-03-24T10:54:00Z">
+            <w:rPr>
+              <w:rFonts w:ascii="Calibri"/>
+              <w:sz w:val="20"/>
+            </w:rPr>
+          </w:rPrChange>
+        </w:rPr>
+        <w:pPrChange w:id="131" w:author="kevin" w:date="2016-03-24T11:17:00Z">
+          <w:pPr>
+            <w:pStyle w:val="BodyText"/>
+            <w:spacing w:before="4"/>
+          </w:pPr>
+        </w:pPrChange>
       </w:pPr>
     </w:p>
     <w:p>
@@ -2396,9 +3100,9 @@
           <w:tab w:val="left" w:pos="821"/>
         </w:tabs>
       </w:pPr>
-      <w:bookmarkStart w:id="12" w:name="_TOC_250001"/>
-      <w:bookmarkStart w:id="13" w:name="_Toc446513570"/>
-      <w:bookmarkEnd w:id="12"/>
+      <w:bookmarkStart w:id="132" w:name="_TOC_250001"/>
+      <w:bookmarkStart w:id="133" w:name="_Toc446513570"/>
+      <w:bookmarkEnd w:id="132"/>
       <w:r>
         <w:t>6.1</w:t>
       </w:r>
@@ -2408,7 +3112,7 @@
       <w:r>
         <w:t>Windows</w:t>
       </w:r>
-      <w:bookmarkEnd w:id="13"/>
+      <w:bookmarkEnd w:id="133"/>
     </w:p>
     <w:p>
       <w:pPr>
@@ -2425,44 +3129,53 @@
     </w:p>
     <w:p>
       <w:pPr>
-        <w:pStyle w:val="ListParagraph"/>
-        <w:numPr>
-          <w:ilvl w:val="2"/>
-          <w:numId w:val="3"/>
-        </w:numPr>
         <w:tabs>
           <w:tab w:val="left" w:pos="861"/>
           <w:tab w:val="left" w:pos="862"/>
         </w:tabs>
         <w:spacing w:before="50"/>
-        <w:rPr>
-          <w:sz w:val="24"/>
-        </w:rPr>
-      </w:pPr>
-      <w:proofErr w:type="spellStart"/>
-      <w:r>
-        <w:rPr>
-          <w:sz w:val="24"/>
-        </w:rPr>
-        <w:t>Shift+Ctrl+right</w:t>
-      </w:r>
-      <w:proofErr w:type="spellEnd"/>
-      <w:r>
-        <w:rPr>
-          <w:sz w:val="24"/>
-        </w:rPr>
-        <w:t xml:space="preserve"> click mouse on extracted folder and click “Open command window</w:t>
+        <w:ind w:left="820"/>
+        <w:rPr>
+          <w:del w:id="134" w:author="kevin" w:date="2016-03-24T11:19:00Z"/>
+          <w:sz w:val="24"/>
+        </w:rPr>
+        <w:pPrChange w:id="135" w:author="kevin" w:date="2016-03-24T11:19:00Z">
+          <w:pPr>
+            <w:tabs>
+              <w:tab w:val="left" w:pos="861"/>
+              <w:tab w:val="left" w:pos="862"/>
+            </w:tabs>
+            <w:spacing w:before="50"/>
+          </w:pPr>
+        </w:pPrChange>
+      </w:pPr>
+      <w:r>
+        <w:rPr>
+          <w:sz w:val="24"/>
+          <w:rPrChange w:id="136" w:author="kevin" w:date="2016-03-24T10:17:00Z">
+            <w:rPr/>
+          </w:rPrChange>
+        </w:rPr>
+        <w:t>Shift+Ctrl+right click mouse on extracted folder and click “Open command window</w:t>
       </w:r>
       <w:r>
         <w:rPr>
           <w:spacing w:val="-19"/>
           <w:sz w:val="24"/>
+          <w:rPrChange w:id="137" w:author="kevin" w:date="2016-03-24T10:17:00Z">
+            <w:rPr>
+              <w:spacing w:val="-19"/>
+            </w:rPr>
+          </w:rPrChange>
         </w:rPr>
         <w:t xml:space="preserve"> </w:t>
       </w:r>
       <w:r>
         <w:rPr>
           <w:sz w:val="24"/>
+          <w:rPrChange w:id="138" w:author="kevin" w:date="2016-03-24T10:17:00Z">
+            <w:rPr/>
+          </w:rPrChange>
         </w:rPr>
         <w:t>here”.</w:t>
       </w:r>
@@ -2474,9 +3187,53 @@
           <w:tab w:val="left" w:pos="862"/>
         </w:tabs>
         <w:spacing w:before="50"/>
-        <w:rPr>
-          <w:sz w:val="24"/>
-        </w:rPr>
+        <w:ind w:left="820"/>
+        <w:rPr>
+          <w:ins w:id="139" w:author="kevin" w:date="2016-03-24T11:19:00Z"/>
+          <w:sz w:val="24"/>
+          <w:rPrChange w:id="140" w:author="kevin" w:date="2016-03-24T10:17:00Z">
+            <w:rPr>
+              <w:ins w:id="141" w:author="kevin" w:date="2016-03-24T11:19:00Z"/>
+            </w:rPr>
+          </w:rPrChange>
+        </w:rPr>
+        <w:pPrChange w:id="142" w:author="kevin" w:date="2016-03-24T10:18:00Z">
+          <w:pPr>
+            <w:pStyle w:val="ListParagraph"/>
+            <w:numPr>
+              <w:ilvl w:val="2"/>
+              <w:numId w:val="3"/>
+            </w:numPr>
+            <w:tabs>
+              <w:tab w:val="left" w:pos="861"/>
+              <w:tab w:val="left" w:pos="862"/>
+            </w:tabs>
+            <w:spacing w:before="50"/>
+            <w:ind w:left="861"/>
+          </w:pPr>
+        </w:pPrChange>
+      </w:pPr>
+    </w:p>
+    <w:p>
+      <w:pPr>
+        <w:tabs>
+          <w:tab w:val="left" w:pos="861"/>
+          <w:tab w:val="left" w:pos="862"/>
+        </w:tabs>
+        <w:spacing w:before="50"/>
+        <w:ind w:left="820"/>
+        <w:rPr>
+          <w:sz w:val="24"/>
+        </w:rPr>
+        <w:pPrChange w:id="143" w:author="kevin" w:date="2016-03-24T11:19:00Z">
+          <w:pPr>
+            <w:tabs>
+              <w:tab w:val="left" w:pos="861"/>
+              <w:tab w:val="left" w:pos="862"/>
+            </w:tabs>
+            <w:spacing w:before="50"/>
+          </w:pPr>
+        </w:pPrChange>
       </w:pPr>
     </w:p>
     <w:p>
@@ -2548,35 +3305,50 @@
     </w:p>
     <w:p>
       <w:pPr>
-        <w:pStyle w:val="ListParagraph"/>
-        <w:numPr>
-          <w:ilvl w:val="2"/>
-          <w:numId w:val="3"/>
-        </w:numPr>
         <w:tabs>
           <w:tab w:val="left" w:pos="861"/>
           <w:tab w:val="left" w:pos="862"/>
         </w:tabs>
         <w:spacing w:before="50"/>
-        <w:rPr>
-          <w:sz w:val="24"/>
-        </w:rPr>
-      </w:pPr>
-      <w:r>
-        <w:rPr>
-          <w:sz w:val="24"/>
+        <w:ind w:left="861"/>
+        <w:rPr>
+          <w:del w:id="144" w:author="kevin" w:date="2016-03-24T11:18:00Z"/>
+          <w:sz w:val="24"/>
+        </w:rPr>
+        <w:pPrChange w:id="145" w:author="kevin" w:date="2016-03-24T11:18:00Z">
+          <w:pPr>
+            <w:tabs>
+              <w:tab w:val="left" w:pos="1581"/>
+            </w:tabs>
+            <w:spacing w:before="211"/>
+            <w:ind w:left="1221"/>
+          </w:pPr>
+        </w:pPrChange>
+      </w:pPr>
+      <w:r>
+        <w:rPr>
+          <w:sz w:val="24"/>
+          <w:rPrChange w:id="146" w:author="kevin" w:date="2016-03-24T10:17:00Z">
+            <w:rPr/>
+          </w:rPrChange>
         </w:rPr>
         <w:t>Execute command</w:t>
       </w:r>
       <w:r>
         <w:rPr>
           <w:sz w:val="24"/>
+          <w:rPrChange w:id="147" w:author="kevin" w:date="2016-03-24T10:17:00Z">
+            <w:rPr/>
+          </w:rPrChange>
         </w:rPr>
         <w:t xml:space="preserve"> </w:t>
       </w:r>
       <w:r>
         <w:rPr>
           <w:sz w:val="24"/>
+          <w:rPrChange w:id="148" w:author="kevin" w:date="2016-03-24T10:17:00Z">
+            <w:rPr/>
+          </w:rPrChange>
         </w:rPr>
         <w:t>“flash_dfu.bat”</w:t>
       </w:r>
@@ -2584,13 +3356,57 @@
     <w:p>
       <w:pPr>
         <w:tabs>
-          <w:tab w:val="left" w:pos="1581"/>
+          <w:tab w:val="left" w:pos="861"/>
+          <w:tab w:val="left" w:pos="862"/>
         </w:tabs>
-        <w:spacing w:before="211"/>
-        <w:ind w:left="1221"/>
-        <w:rPr>
-          <w:sz w:val="24"/>
-        </w:rPr>
+        <w:spacing w:before="50"/>
+        <w:ind w:left="861"/>
+        <w:rPr>
+          <w:ins w:id="149" w:author="kevin" w:date="2016-03-24T11:19:00Z"/>
+          <w:sz w:val="24"/>
+          <w:rPrChange w:id="150" w:author="kevin" w:date="2016-03-24T10:17:00Z">
+            <w:rPr>
+              <w:ins w:id="151" w:author="kevin" w:date="2016-03-24T11:19:00Z"/>
+            </w:rPr>
+          </w:rPrChange>
+        </w:rPr>
+        <w:pPrChange w:id="152" w:author="kevin" w:date="2016-03-24T10:18:00Z">
+          <w:pPr>
+            <w:pStyle w:val="ListParagraph"/>
+            <w:numPr>
+              <w:ilvl w:val="2"/>
+              <w:numId w:val="3"/>
+            </w:numPr>
+            <w:tabs>
+              <w:tab w:val="left" w:pos="861"/>
+              <w:tab w:val="left" w:pos="862"/>
+            </w:tabs>
+            <w:spacing w:before="50"/>
+            <w:ind w:left="861"/>
+          </w:pPr>
+        </w:pPrChange>
+      </w:pPr>
+    </w:p>
+    <w:p>
+      <w:pPr>
+        <w:tabs>
+          <w:tab w:val="left" w:pos="861"/>
+          <w:tab w:val="left" w:pos="862"/>
+        </w:tabs>
+        <w:spacing w:before="50"/>
+        <w:ind w:left="861"/>
+        <w:rPr>
+          <w:sz w:val="24"/>
+        </w:rPr>
+        <w:pPrChange w:id="153" w:author="kevin" w:date="2016-03-24T11:18:00Z">
+          <w:pPr>
+            <w:tabs>
+              <w:tab w:val="left" w:pos="1581"/>
+            </w:tabs>
+            <w:spacing w:before="211"/>
+            <w:ind w:left="1221"/>
+          </w:pPr>
+        </w:pPrChange>
       </w:pPr>
     </w:p>
     <w:p>
@@ -2648,29 +3464,60 @@
     <w:p>
       <w:pPr>
         <w:pStyle w:val="BodyText"/>
-        <w:rPr>
-          <w:rFonts w:ascii="Calibri"/>
-          <w:sz w:val="22"/>
-        </w:rPr>
+        <w:ind w:left="0"/>
+        <w:rPr>
+          <w:rPrChange w:id="154" w:author="kevin" w:date="2016-03-24T10:54:00Z">
+            <w:rPr>
+              <w:rFonts w:ascii="Calibri"/>
+              <w:sz w:val="22"/>
+            </w:rPr>
+          </w:rPrChange>
+        </w:rPr>
+        <w:pPrChange w:id="155" w:author="kevin" w:date="2016-03-24T11:15:00Z">
+          <w:pPr>
+            <w:pStyle w:val="BodyText"/>
+          </w:pPr>
+        </w:pPrChange>
       </w:pPr>
     </w:p>
     <w:p>
       <w:pPr>
         <w:pStyle w:val="BodyText"/>
-        <w:rPr>
-          <w:rFonts w:ascii="Calibri"/>
-          <w:sz w:val="22"/>
-        </w:rPr>
+        <w:ind w:left="0"/>
+        <w:rPr>
+          <w:rPrChange w:id="156" w:author="kevin" w:date="2016-03-24T10:54:00Z">
+            <w:rPr>
+              <w:rFonts w:ascii="Calibri"/>
+              <w:sz w:val="22"/>
+            </w:rPr>
+          </w:rPrChange>
+        </w:rPr>
+        <w:pPrChange w:id="157" w:author="kevin" w:date="2016-03-24T11:15:00Z">
+          <w:pPr>
+            <w:pStyle w:val="BodyText"/>
+          </w:pPr>
+        </w:pPrChange>
       </w:pPr>
     </w:p>
     <w:p>
       <w:pPr>
         <w:pStyle w:val="BodyText"/>
         <w:spacing w:before="7"/>
-        <w:rPr>
-          <w:rFonts w:ascii="Calibri"/>
-          <w:sz w:val="21"/>
-        </w:rPr>
+        <w:ind w:left="0"/>
+        <w:rPr>
+          <w:rPrChange w:id="158" w:author="kevin" w:date="2016-03-24T10:54:00Z">
+            <w:rPr>
+              <w:rFonts w:ascii="Calibri"/>
+              <w:sz w:val="21"/>
+            </w:rPr>
+          </w:rPrChange>
+        </w:rPr>
+        <w:pPrChange w:id="159" w:author="kevin" w:date="2016-03-24T11:15:00Z">
+          <w:pPr>
+            <w:pStyle w:val="BodyText"/>
+            <w:spacing w:before="7"/>
+          </w:pPr>
+        </w:pPrChange>
       </w:pPr>
     </w:p>
     <w:p>
@@ -2685,9 +3532,9 @@
           <w:tab w:val="left" w:pos="821"/>
         </w:tabs>
       </w:pPr>
-      <w:bookmarkStart w:id="14" w:name="_TOC_250000"/>
-      <w:bookmarkStart w:id="15" w:name="_Toc446513571"/>
-      <w:bookmarkEnd w:id="14"/>
+      <w:bookmarkStart w:id="160" w:name="_TOC_250000"/>
+      <w:bookmarkStart w:id="161" w:name="_Toc446513571"/>
+      <w:bookmarkEnd w:id="160"/>
       <w:r>
         <w:t>6.2</w:t>
       </w:r>
@@ -2697,7 +3544,7 @@
       <w:r>
         <w:t>Linux/Mac</w:t>
       </w:r>
-      <w:bookmarkEnd w:id="15"/>
+      <w:bookmarkEnd w:id="161"/>
     </w:p>
     <w:p>
       <w:pPr>
@@ -2714,44 +3561,60 @@
     </w:p>
     <w:p>
       <w:pPr>
-        <w:pStyle w:val="ListParagraph"/>
-        <w:numPr>
-          <w:ilvl w:val="0"/>
-          <w:numId w:val="9"/>
-        </w:numPr>
         <w:tabs>
           <w:tab w:val="left" w:pos="1581"/>
           <w:tab w:val="left" w:pos="1582"/>
         </w:tabs>
         <w:spacing w:before="50"/>
-        <w:rPr>
-          <w:sz w:val="24"/>
-        </w:rPr>
-      </w:pPr>
-      <w:r>
-        <w:rPr>
-          <w:sz w:val="24"/>
-        </w:rPr>
-        <w:t xml:space="preserve">$ </w:t>
-      </w:r>
-      <w:proofErr w:type="spellStart"/>
-      <w:r>
-        <w:rPr>
-          <w:sz w:val="24"/>
-        </w:rPr>
-        <w:t>cd</w:t>
-      </w:r>
-      <w:proofErr w:type="spellEnd"/>
+        <w:ind w:left="820"/>
+        <w:rPr>
+          <w:sz w:val="24"/>
+          <w:rPrChange w:id="162" w:author="kevin" w:date="2016-03-24T10:18:00Z">
+            <w:rPr/>
+          </w:rPrChange>
+        </w:rPr>
+        <w:pPrChange w:id="163" w:author="kevin" w:date="2016-03-24T10:18:00Z">
+          <w:pPr>
+            <w:pStyle w:val="ListParagraph"/>
+            <w:numPr>
+              <w:numId w:val="9"/>
+            </w:numPr>
+            <w:tabs>
+              <w:tab w:val="left" w:pos="1581"/>
+              <w:tab w:val="left" w:pos="1582"/>
+            </w:tabs>
+            <w:spacing w:before="50"/>
+            <w:ind w:left="720"/>
+          </w:pPr>
+        </w:pPrChange>
+      </w:pPr>
+      <w:r>
+        <w:rPr>
+          <w:sz w:val="24"/>
+          <w:rPrChange w:id="164" w:author="kevin" w:date="2016-03-24T10:18:00Z">
+            <w:rPr/>
+          </w:rPrChange>
+        </w:rPr>
+        <w:t>$ cd</w:t>
+      </w:r>
       <w:r>
         <w:rPr>
           <w:spacing w:val="-7"/>
           <w:sz w:val="24"/>
+          <w:rPrChange w:id="165" w:author="kevin" w:date="2016-03-24T10:18:00Z">
+            <w:rPr>
+              <w:spacing w:val="-7"/>
+            </w:rPr>
+          </w:rPrChange>
         </w:rPr>
         <w:t xml:space="preserve"> </w:t>
       </w:r>
       <w:r>
         <w:rPr>
           <w:sz w:val="24"/>
+          <w:rPrChange w:id="166" w:author="kevin" w:date="2016-03-24T10:18:00Z">
+            <w:rPr/>
+          </w:rPrChange>
         </w:rPr>
         <w:t>arduino101_flashpack</w:t>
       </w:r>
@@ -2760,29 +3623,52 @@
       <w:pPr>
         <w:pStyle w:val="BodyText"/>
         <w:spacing w:before="6"/>
-        <w:rPr>
+        <w:ind w:left="1180"/>
+        <w:rPr>
+          <w:del w:id="167" w:author="kevin" w:date="2016-03-24T10:18:00Z"/>
           <w:sz w:val="32"/>
         </w:rPr>
-      </w:pPr>
-    </w:p>
-    <w:p>
-      <w:pPr>
-        <w:pStyle w:val="ListParagraph"/>
-        <w:numPr>
-          <w:ilvl w:val="0"/>
-          <w:numId w:val="9"/>
-        </w:numPr>
+        <w:pPrChange w:id="168" w:author="kevin" w:date="2016-03-24T10:18:00Z">
+          <w:pPr>
+            <w:pStyle w:val="BodyText"/>
+            <w:spacing w:before="6"/>
+          </w:pPr>
+        </w:pPrChange>
+      </w:pPr>
+    </w:p>
+    <w:p>
+      <w:pPr>
         <w:tabs>
           <w:tab w:val="left" w:pos="1581"/>
           <w:tab w:val="left" w:pos="1582"/>
         </w:tabs>
-        <w:rPr>
-          <w:sz w:val="24"/>
-        </w:rPr>
-      </w:pPr>
-      <w:r>
-        <w:rPr>
-          <w:sz w:val="24"/>
+        <w:ind w:left="820"/>
+        <w:rPr>
+          <w:sz w:val="24"/>
+          <w:rPrChange w:id="169" w:author="kevin" w:date="2016-03-24T10:18:00Z">
+            <w:rPr/>
+          </w:rPrChange>
+        </w:rPr>
+        <w:pPrChange w:id="170" w:author="kevin" w:date="2016-03-24T10:18:00Z">
+          <w:pPr>
+            <w:pStyle w:val="ListParagraph"/>
+            <w:numPr>
+              <w:numId w:val="9"/>
+            </w:numPr>
+            <w:tabs>
+              <w:tab w:val="left" w:pos="1581"/>
+              <w:tab w:val="left" w:pos="1582"/>
+            </w:tabs>
+            <w:ind w:left="720"/>
+          </w:pPr>
+        </w:pPrChange>
+      </w:pPr>
+      <w:r>
+        <w:rPr>
+          <w:sz w:val="24"/>
+          <w:rPrChange w:id="171" w:author="kevin" w:date="2016-03-24T10:18:00Z">
+            <w:rPr/>
+          </w:rPrChange>
         </w:rPr>
         <w:t>$</w:t>
       </w:r>
@@ -2790,12 +3676,20 @@
         <w:rPr>
           <w:spacing w:val="-9"/>
           <w:sz w:val="24"/>
+          <w:rPrChange w:id="172" w:author="kevin" w:date="2016-03-24T10:18:00Z">
+            <w:rPr>
+              <w:spacing w:val="-9"/>
+            </w:rPr>
+          </w:rPrChange>
         </w:rPr>
         <w:t xml:space="preserve"> </w:t>
       </w:r>
       <w:r>
         <w:rPr>
           <w:sz w:val="24"/>
+          <w:rPrChange w:id="173" w:author="kevin" w:date="2016-03-24T10:18:00Z">
+            <w:rPr/>
+          </w:rPrChange>
         </w:rPr>
         <w:t>./flash_dfu.sh</w:t>
       </w:r>
@@ -2821,19 +3715,28 @@
     </w:p>
     <w:p>
       <w:pPr>
-        <w:pStyle w:val="ListParagraph"/>
-        <w:numPr>
-          <w:ilvl w:val="0"/>
-          <w:numId w:val="1"/>
-        </w:numPr>
         <w:tabs>
-          <w:tab w:val="left" w:pos="521"/>
-          <w:tab w:val="left" w:pos="522"/>
+          <w:tab w:val="left" w:pos="567"/>
         </w:tabs>
-        <w:spacing w:before="39"/>
-        <w:rPr>
-          <w:sz w:val="24"/>
-        </w:rPr>
+        <w:spacing w:before="50"/>
+        <w:ind w:left="567"/>
+        <w:rPr>
+          <w:sz w:val="24"/>
+        </w:rPr>
+        <w:pPrChange w:id="174" w:author="kevin" w:date="2016-03-24T11:02:00Z">
+          <w:pPr>
+            <w:pStyle w:val="ListParagraph"/>
+            <w:numPr>
+              <w:numId w:val="1"/>
+            </w:numPr>
+            <w:tabs>
+              <w:tab w:val="left" w:pos="521"/>
+              <w:tab w:val="left" w:pos="522"/>
+            </w:tabs>
+            <w:spacing w:before="39"/>
+            <w:ind w:left="521"/>
+          </w:pPr>
+        </w:pPrChange>
       </w:pPr>
       <w:r>
         <w:rPr>
@@ -2844,8 +3747,13 @@
       </w:r>
       <w:r>
         <w:rPr>
-          <w:spacing w:val="-19"/>
-          <w:sz w:val="24"/>
+          <w:sz w:val="24"/>
+          <w:rPrChange w:id="175" w:author="kevin" w:date="2016-03-24T10:20:00Z">
+            <w:rPr>
+              <w:spacing w:val="-19"/>
+              <w:sz w:val="24"/>
+            </w:rPr>
+          </w:rPrChange>
         </w:rPr>
         <w:t xml:space="preserve"> </w:t>
       </w:r>
@@ -2874,11 +3782,19 @@
       <w:pPr>
         <w:pStyle w:val="BodyText"/>
         <w:spacing w:before="7"/>
+        <w:ind w:left="0"/>
         <w:jc w:val="center"/>
         <w:rPr>
           <w:rFonts w:ascii="Calibri"/>
           <w:sz w:val="25"/>
         </w:rPr>
+        <w:pPrChange w:id="176" w:author="kevin" w:date="2016-03-24T11:03:00Z">
+          <w:pPr>
+            <w:pStyle w:val="BodyText"/>
+            <w:spacing w:before="7"/>
+            <w:jc w:val="center"/>
+          </w:pPr>
+        </w:pPrChange>
       </w:pPr>
       <w:r>
         <w:rPr>
@@ -2928,25 +3844,38 @@
       <w:pPr>
         <w:pStyle w:val="BodyText"/>
         <w:rPr>
-          <w:rFonts w:ascii="Calibri"/>
-          <w:sz w:val="26"/>
-        </w:rPr>
-      </w:pPr>
-    </w:p>
-    <w:p>
-      <w:pPr>
-        <w:pStyle w:val="ListParagraph"/>
-        <w:numPr>
-          <w:ilvl w:val="0"/>
-          <w:numId w:val="1"/>
-        </w:numPr>
+          <w:rPrChange w:id="177" w:author="kevin" w:date="2016-03-24T10:53:00Z">
+            <w:rPr>
+              <w:rFonts w:ascii="Calibri"/>
+              <w:sz w:val="26"/>
+            </w:rPr>
+          </w:rPrChange>
+        </w:rPr>
+      </w:pPr>
+    </w:p>
+    <w:p>
+      <w:pPr>
         <w:tabs>
-          <w:tab w:val="left" w:pos="521"/>
-          <w:tab w:val="left" w:pos="522"/>
+          <w:tab w:val="left" w:pos="567"/>
         </w:tabs>
-        <w:rPr>
-          <w:sz w:val="24"/>
-        </w:rPr>
+        <w:spacing w:before="50"/>
+        <w:ind w:left="567"/>
+        <w:rPr>
+          <w:sz w:val="24"/>
+        </w:rPr>
+        <w:pPrChange w:id="178" w:author="kevin" w:date="2016-03-24T11:03:00Z">
+          <w:pPr>
+            <w:pStyle w:val="ListParagraph"/>
+            <w:numPr>
+              <w:numId w:val="1"/>
+            </w:numPr>
+            <w:tabs>
+              <w:tab w:val="left" w:pos="521"/>
+              <w:tab w:val="left" w:pos="522"/>
+            </w:tabs>
+            <w:ind w:left="521"/>
+          </w:pPr>
+        </w:pPrChange>
       </w:pPr>
       <w:r>
         <w:rPr>
@@ -2990,11 +3919,20 @@
       <w:pPr>
         <w:pStyle w:val="BodyText"/>
         <w:spacing w:before="7"/>
+        <w:ind w:left="0"/>
         <w:jc w:val="center"/>
         <w:rPr>
+          <w:ins w:id="179" w:author="kevin" w:date="2016-03-24T11:15:00Z"/>
           <w:rFonts w:ascii="Calibri"/>
           <w:sz w:val="25"/>
         </w:rPr>
+        <w:pPrChange w:id="180" w:author="kevin" w:date="2016-03-24T11:03:00Z">
+          <w:pPr>
+            <w:pStyle w:val="BodyText"/>
+            <w:spacing w:before="7"/>
+            <w:jc w:val="center"/>
+          </w:pPr>
+        </w:pPrChange>
       </w:pPr>
       <w:r>
         <w:rPr>
@@ -3039,6 +3977,33 @@
           </wp:inline>
         </w:drawing>
       </w:r>
+    </w:p>
+    <w:p>
+      <w:pPr>
+        <w:pStyle w:val="BodyText"/>
+        <w:spacing w:before="7"/>
+        <w:ind w:left="0"/>
+        <w:rPr>
+          <w:rFonts w:ascii="Calibri"/>
+          <w:sz w:val="25"/>
+        </w:rPr>
+        <w:pPrChange w:id="181" w:author="kevin" w:date="2016-03-24T11:15:00Z">
+          <w:pPr>
+            <w:pStyle w:val="BodyText"/>
+            <w:spacing w:before="7"/>
+            <w:jc w:val="center"/>
+          </w:pPr>
+        </w:pPrChange>
+      </w:pPr>
+      <w:ins w:id="182" w:author="kevin" w:date="2016-03-24T11:15:00Z">
+        <w:r>
+          <w:rPr>
+            <w:rFonts w:ascii="Calibri"/>
+            <w:sz w:val="25"/>
+          </w:rPr>
+          <w:tab/>
+        </w:r>
+      </w:ins>
     </w:p>
     <w:sectPr>
       <w:pgSz w:w="11910" w:h="16840"/>
@@ -4862,7 +5827,8 @@
     </w:rPrDefault>
     <w:pPrDefault>
       <w:pPr>
-        <w:widowControl w:val="0"/>
+        <w:ind w:left="720"/>
+        <w:jc w:val="both"/>
       </w:pPr>
     </w:pPrDefault>
   </w:docDefaults>
@@ -5176,7 +6142,6 @@
     <w:pPr>
       <w:keepNext/>
       <w:keepLines/>
-      <w:widowControl/>
       <w:spacing w:before="480" w:line="276" w:lineRule="auto"/>
       <w:ind w:left="0" w:firstLine="0"/>
       <w:outlineLvl w:val="9"/>

</xml_diff>

<commit_message>
Fix indentation in warning box
Signed-off-by: Kevin Moloney <kevin.moloney@emutex.com>
</commit_message>
<xml_diff>
--- a/user_docs/Readme.docx
+++ b/user_docs/Readme.docx
@@ -37,9 +37,24 @@
           <w:sz w:val="44"/>
         </w:rPr>
       </w:pPr>
+      <w:r>
+        <w:rPr>
+          <w:rFonts w:ascii="Cambria"/>
+          <w:b/>
+          <w:sz w:val="44"/>
+        </w:rPr>
+        <w:tab/>
+      </w:r>
     </w:p>
     <w:sdt>
       <w:sdtPr>
+        <w:id w:val="7414335"/>
+        <w:docPartObj>
+          <w:docPartGallery w:val="Table of Contents"/>
+          <w:docPartUnique/>
+        </w:docPartObj>
+      </w:sdtPr>
+      <w:sdtEndPr>
         <w:rPr>
           <w:rFonts w:ascii="Times New Roman" w:eastAsia="Times New Roman" w:hAnsi="Times New Roman" w:cs="Times New Roman"/>
           <w:b w:val="0"/>
@@ -48,22 +63,14 @@
           <w:sz w:val="22"/>
           <w:szCs w:val="22"/>
         </w:rPr>
-        <w:id w:val="24534619"/>
-        <w:docPartObj>
-          <w:docPartGallery w:val="Table of Contents"/>
-          <w:docPartUnique/>
-        </w:docPartObj>
-      </w:sdtPr>
+      </w:sdtEndPr>
       <w:sdtContent>
         <w:p>
           <w:pPr>
             <w:pStyle w:val="TOCHeading"/>
           </w:pPr>
           <w:r>
-            <w:t xml:space="preserve">Table of </w:t>
-          </w:r>
-          <w:r>
-            <w:t>Contents</w:t>
+            <w:t>Table of Contents</w:t>
           </w:r>
         </w:p>
         <w:p>
@@ -89,7 +96,7 @@
           <w:r>
             <w:fldChar w:fldCharType="separate"/>
           </w:r>
-          <w:hyperlink w:anchor="_Toc446513564" w:history="1">
+          <w:hyperlink w:anchor="_Toc446583809" w:history="1">
             <w:r>
               <w:rPr>
                 <w:rStyle w:val="Hyperlink"/>
@@ -133,7 +140,7 @@
                 <w:noProof/>
                 <w:webHidden/>
               </w:rPr>
-              <w:instrText xml:space="preserve"> PAGEREF _Toc446513564 \h </w:instrText>
+              <w:instrText xml:space="preserve"> PAGEREF _Toc446583809 \h </w:instrText>
             </w:r>
             <w:r>
               <w:rPr>
@@ -178,7 +185,7 @@
               <w:lang w:val="en-GB" w:eastAsia="en-GB"/>
             </w:rPr>
           </w:pPr>
-          <w:hyperlink w:anchor="_Toc446513565" w:history="1">
+          <w:hyperlink w:anchor="_Toc446583810" w:history="1">
             <w:r>
               <w:rPr>
                 <w:rStyle w:val="Hyperlink"/>
@@ -222,7 +229,7 @@
                 <w:noProof/>
                 <w:webHidden/>
               </w:rPr>
-              <w:instrText xml:space="preserve"> PAGEREF _Toc446513565 \h </w:instrText>
+              <w:instrText xml:space="preserve"> PAGEREF _Toc446583810 \h </w:instrText>
             </w:r>
             <w:r>
               <w:rPr>
@@ -267,7 +274,7 @@
               <w:lang w:val="en-GB" w:eastAsia="en-GB"/>
             </w:rPr>
           </w:pPr>
-          <w:hyperlink w:anchor="_Toc446513566" w:history="1">
+          <w:hyperlink w:anchor="_Toc446583811" w:history="1">
             <w:r>
               <w:rPr>
                 <w:rStyle w:val="Hyperlink"/>
@@ -326,7 +333,7 @@
                 <w:noProof/>
                 <w:webHidden/>
               </w:rPr>
-              <w:instrText xml:space="preserve"> PAGEREF _Toc446513566 \h </w:instrText>
+              <w:instrText xml:space="preserve"> PAGEREF _Toc446583811 \h </w:instrText>
             </w:r>
             <w:r>
               <w:rPr>
@@ -371,7 +378,7 @@
               <w:lang w:val="en-GB" w:eastAsia="en-GB"/>
             </w:rPr>
           </w:pPr>
-          <w:hyperlink w:anchor="_Toc446513567" w:history="1">
+          <w:hyperlink w:anchor="_Toc446583812" w:history="1">
             <w:r>
               <w:rPr>
                 <w:rStyle w:val="Hyperlink"/>
@@ -430,7 +437,7 @@
                 <w:noProof/>
                 <w:webHidden/>
               </w:rPr>
-              <w:instrText xml:space="preserve"> PAGEREF _Toc446513567 \h </w:instrText>
+              <w:instrText xml:space="preserve"> PAGEREF _Toc446583812 \h </w:instrText>
             </w:r>
             <w:r>
               <w:rPr>
@@ -475,89 +482,80 @@
               <w:lang w:val="en-GB" w:eastAsia="en-GB"/>
             </w:rPr>
           </w:pPr>
-          <w:r>
-            <w:fldChar w:fldCharType="begin"/>
-          </w:r>
-          <w:r>
-            <w:instrText>HYPERLINK \l "_Toc446513568"</w:instrText>
-          </w:r>
-          <w:r>
-            <w:fldChar w:fldCharType="separate"/>
-          </w:r>
-          <w:r>
-            <w:rPr>
-              <w:rStyle w:val="Hyperlink"/>
-              <w:noProof/>
-            </w:rPr>
-            <w:t>5</w:t>
-          </w:r>
-          <w:r>
-            <w:rPr>
-              <w:rFonts w:asciiTheme="minorHAnsi" w:eastAsiaTheme="minorEastAsia" w:hAnsiTheme="minorHAnsi" w:cstheme="minorBidi"/>
-              <w:b w:val="0"/>
-              <w:bCs w:val="0"/>
-              <w:noProof/>
-              <w:lang w:val="en-GB" w:eastAsia="en-GB"/>
-            </w:rPr>
-            <w:tab/>
-          </w:r>
-          <w:r>
-            <w:rPr>
-              <w:rStyle w:val="Hyperlink"/>
-              <w:noProof/>
-            </w:rPr>
-            <w:t>CREATING THE</w:t>
-          </w:r>
-          <w:r>
-            <w:rPr>
-              <w:rStyle w:val="Hyperlink"/>
-              <w:noProof/>
-              <w:spacing w:val="-10"/>
-            </w:rPr>
-            <w:t xml:space="preserve"> </w:t>
-          </w:r>
-          <w:r>
-            <w:rPr>
-              <w:rStyle w:val="Hyperlink"/>
-              <w:noProof/>
-            </w:rPr>
-            <w:t>FLASHPACK.ZIP</w:t>
-          </w:r>
-          <w:r>
-            <w:rPr>
-              <w:noProof/>
-              <w:webHidden/>
-            </w:rPr>
-            <w:tab/>
-          </w:r>
-          <w:r>
-            <w:rPr>
-              <w:noProof/>
-              <w:webHidden/>
-            </w:rPr>
-            <w:fldChar w:fldCharType="begin"/>
-          </w:r>
-          <w:r>
-            <w:rPr>
-              <w:noProof/>
-              <w:webHidden/>
-            </w:rPr>
-            <w:instrText xml:space="preserve"> PAGEREF _Toc446513568 \h </w:instrText>
-          </w:r>
-          <w:r>
-            <w:rPr>
-              <w:noProof/>
-              <w:webHidden/>
-            </w:rPr>
-          </w:r>
-          <w:r>
-            <w:rPr>
-              <w:noProof/>
-              <w:webHidden/>
-            </w:rPr>
-            <w:fldChar w:fldCharType="separate"/>
-          </w:r>
-          <w:ins w:id="0" w:author="kevin" w:date="2016-03-24T11:19:00Z">
+          <w:hyperlink w:anchor="_Toc446583813" w:history="1">
+            <w:r>
+              <w:rPr>
+                <w:rStyle w:val="Hyperlink"/>
+                <w:noProof/>
+              </w:rPr>
+              <w:t>5</w:t>
+            </w:r>
+            <w:r>
+              <w:rPr>
+                <w:rFonts w:asciiTheme="minorHAnsi" w:eastAsiaTheme="minorEastAsia" w:hAnsiTheme="minorHAnsi" w:cstheme="minorBidi"/>
+                <w:b w:val="0"/>
+                <w:bCs w:val="0"/>
+                <w:noProof/>
+                <w:lang w:val="en-GB" w:eastAsia="en-GB"/>
+              </w:rPr>
+              <w:tab/>
+            </w:r>
+            <w:r>
+              <w:rPr>
+                <w:rStyle w:val="Hyperlink"/>
+                <w:noProof/>
+              </w:rPr>
+              <w:t>CREATING THE</w:t>
+            </w:r>
+            <w:r>
+              <w:rPr>
+                <w:rStyle w:val="Hyperlink"/>
+                <w:noProof/>
+                <w:spacing w:val="-10"/>
+              </w:rPr>
+              <w:t xml:space="preserve"> </w:t>
+            </w:r>
+            <w:r>
+              <w:rPr>
+                <w:rStyle w:val="Hyperlink"/>
+                <w:noProof/>
+              </w:rPr>
+              <w:t>FLASHPACK.ZIP</w:t>
+            </w:r>
+            <w:r>
+              <w:rPr>
+                <w:noProof/>
+                <w:webHidden/>
+              </w:rPr>
+              <w:tab/>
+            </w:r>
+            <w:r>
+              <w:rPr>
+                <w:noProof/>
+                <w:webHidden/>
+              </w:rPr>
+              <w:fldChar w:fldCharType="begin"/>
+            </w:r>
+            <w:r>
+              <w:rPr>
+                <w:noProof/>
+                <w:webHidden/>
+              </w:rPr>
+              <w:instrText xml:space="preserve"> PAGEREF _Toc446583813 \h </w:instrText>
+            </w:r>
+            <w:r>
+              <w:rPr>
+                <w:noProof/>
+                <w:webHidden/>
+              </w:rPr>
+            </w:r>
+            <w:r>
+              <w:rPr>
+                <w:noProof/>
+                <w:webHidden/>
+              </w:rPr>
+              <w:fldChar w:fldCharType="separate"/>
+            </w:r>
             <w:r>
               <w:rPr>
                 <w:noProof/>
@@ -565,26 +563,14 @@
               </w:rPr>
               <w:t>4</w:t>
             </w:r>
-          </w:ins>
-          <w:del w:id="1" w:author="kevin" w:date="2016-03-24T10:01:00Z">
-            <w:r>
-              <w:rPr>
-                <w:noProof/>
-                <w:webHidden/>
-              </w:rPr>
-              <w:delText>4</w:delText>
-            </w:r>
-          </w:del>
-          <w:r>
-            <w:rPr>
-              <w:noProof/>
-              <w:webHidden/>
-            </w:rPr>
-            <w:fldChar w:fldCharType="end"/>
-          </w:r>
-          <w:r>
-            <w:fldChar w:fldCharType="end"/>
-          </w:r>
+            <w:r>
+              <w:rPr>
+                <w:noProof/>
+                <w:webHidden/>
+              </w:rPr>
+              <w:fldChar w:fldCharType="end"/>
+            </w:r>
+          </w:hyperlink>
         </w:p>
         <w:p>
           <w:pPr>
@@ -600,89 +586,80 @@
               <w:lang w:val="en-GB" w:eastAsia="en-GB"/>
             </w:rPr>
           </w:pPr>
-          <w:r>
-            <w:fldChar w:fldCharType="begin"/>
-          </w:r>
-          <w:r>
-            <w:instrText>HYPERLINK \l "_Toc446513569"</w:instrText>
-          </w:r>
-          <w:r>
-            <w:fldChar w:fldCharType="separate"/>
-          </w:r>
-          <w:r>
-            <w:rPr>
-              <w:rStyle w:val="Hyperlink"/>
-              <w:noProof/>
-            </w:rPr>
-            <w:t>6</w:t>
-          </w:r>
-          <w:r>
-            <w:rPr>
-              <w:rFonts w:asciiTheme="minorHAnsi" w:eastAsiaTheme="minorEastAsia" w:hAnsiTheme="minorHAnsi" w:cstheme="minorBidi"/>
-              <w:b w:val="0"/>
-              <w:bCs w:val="0"/>
-              <w:noProof/>
-              <w:lang w:val="en-GB" w:eastAsia="en-GB"/>
-            </w:rPr>
-            <w:tab/>
-          </w:r>
-          <w:r>
-            <w:rPr>
-              <w:rStyle w:val="Hyperlink"/>
-              <w:noProof/>
-            </w:rPr>
-            <w:t>FLASHING IMAGES TO THE</w:t>
-          </w:r>
-          <w:r>
-            <w:rPr>
-              <w:rStyle w:val="Hyperlink"/>
-              <w:noProof/>
-              <w:spacing w:val="-12"/>
-            </w:rPr>
-            <w:t xml:space="preserve"> </w:t>
-          </w:r>
-          <w:r>
-            <w:rPr>
-              <w:rStyle w:val="Hyperlink"/>
-              <w:noProof/>
-            </w:rPr>
-            <w:t>BOARD</w:t>
-          </w:r>
-          <w:r>
-            <w:rPr>
-              <w:noProof/>
-              <w:webHidden/>
-            </w:rPr>
-            <w:tab/>
-          </w:r>
-          <w:r>
-            <w:rPr>
-              <w:noProof/>
-              <w:webHidden/>
-            </w:rPr>
-            <w:fldChar w:fldCharType="begin"/>
-          </w:r>
-          <w:r>
-            <w:rPr>
-              <w:noProof/>
-              <w:webHidden/>
-            </w:rPr>
-            <w:instrText xml:space="preserve"> PAGEREF _Toc446513569 \h </w:instrText>
-          </w:r>
-          <w:r>
-            <w:rPr>
-              <w:noProof/>
-              <w:webHidden/>
-            </w:rPr>
-          </w:r>
-          <w:r>
-            <w:rPr>
-              <w:noProof/>
-              <w:webHidden/>
-            </w:rPr>
-            <w:fldChar w:fldCharType="separate"/>
-          </w:r>
-          <w:ins w:id="2" w:author="kevin" w:date="2016-03-24T11:19:00Z">
+          <w:hyperlink w:anchor="_Toc446583814" w:history="1">
+            <w:r>
+              <w:rPr>
+                <w:rStyle w:val="Hyperlink"/>
+                <w:noProof/>
+              </w:rPr>
+              <w:t>6</w:t>
+            </w:r>
+            <w:r>
+              <w:rPr>
+                <w:rFonts w:asciiTheme="minorHAnsi" w:eastAsiaTheme="minorEastAsia" w:hAnsiTheme="minorHAnsi" w:cstheme="minorBidi"/>
+                <w:b w:val="0"/>
+                <w:bCs w:val="0"/>
+                <w:noProof/>
+                <w:lang w:val="en-GB" w:eastAsia="en-GB"/>
+              </w:rPr>
+              <w:tab/>
+            </w:r>
+            <w:r>
+              <w:rPr>
+                <w:rStyle w:val="Hyperlink"/>
+                <w:noProof/>
+              </w:rPr>
+              <w:t>FLASHING IMAGES TO THE</w:t>
+            </w:r>
+            <w:r>
+              <w:rPr>
+                <w:rStyle w:val="Hyperlink"/>
+                <w:noProof/>
+                <w:spacing w:val="-12"/>
+              </w:rPr>
+              <w:t xml:space="preserve"> </w:t>
+            </w:r>
+            <w:r>
+              <w:rPr>
+                <w:rStyle w:val="Hyperlink"/>
+                <w:noProof/>
+              </w:rPr>
+              <w:t>BOARD</w:t>
+            </w:r>
+            <w:r>
+              <w:rPr>
+                <w:noProof/>
+                <w:webHidden/>
+              </w:rPr>
+              <w:tab/>
+            </w:r>
+            <w:r>
+              <w:rPr>
+                <w:noProof/>
+                <w:webHidden/>
+              </w:rPr>
+              <w:fldChar w:fldCharType="begin"/>
+            </w:r>
+            <w:r>
+              <w:rPr>
+                <w:noProof/>
+                <w:webHidden/>
+              </w:rPr>
+              <w:instrText xml:space="preserve"> PAGEREF _Toc446583814 \h </w:instrText>
+            </w:r>
+            <w:r>
+              <w:rPr>
+                <w:noProof/>
+                <w:webHidden/>
+              </w:rPr>
+            </w:r>
+            <w:r>
+              <w:rPr>
+                <w:noProof/>
+                <w:webHidden/>
+              </w:rPr>
+              <w:fldChar w:fldCharType="separate"/>
+            </w:r>
             <w:r>
               <w:rPr>
                 <w:noProof/>
@@ -690,26 +667,14 @@
               </w:rPr>
               <w:t>5</w:t>
             </w:r>
-          </w:ins>
-          <w:del w:id="3" w:author="kevin" w:date="2016-03-24T10:01:00Z">
-            <w:r>
-              <w:rPr>
-                <w:noProof/>
-                <w:webHidden/>
-              </w:rPr>
-              <w:delText>5</w:delText>
-            </w:r>
-          </w:del>
-          <w:r>
-            <w:rPr>
-              <w:noProof/>
-              <w:webHidden/>
-            </w:rPr>
-            <w:fldChar w:fldCharType="end"/>
-          </w:r>
-          <w:r>
-            <w:fldChar w:fldCharType="end"/>
-          </w:r>
+            <w:r>
+              <w:rPr>
+                <w:noProof/>
+                <w:webHidden/>
+              </w:rPr>
+              <w:fldChar w:fldCharType="end"/>
+            </w:r>
+          </w:hyperlink>
         </w:p>
         <w:p>
           <w:pPr>
@@ -726,74 +691,65 @@
               <w:lang w:val="en-GB" w:eastAsia="en-GB"/>
             </w:rPr>
           </w:pPr>
-          <w:r>
-            <w:fldChar w:fldCharType="begin"/>
-          </w:r>
-          <w:r>
-            <w:instrText>HYPERLINK \l "_Toc446513570"</w:instrText>
-          </w:r>
-          <w:r>
-            <w:fldChar w:fldCharType="separate"/>
-          </w:r>
-          <w:r>
-            <w:rPr>
-              <w:rStyle w:val="Hyperlink"/>
-              <w:noProof/>
-            </w:rPr>
-            <w:t>6.1</w:t>
-          </w:r>
-          <w:r>
-            <w:rPr>
-              <w:rFonts w:asciiTheme="minorHAnsi" w:eastAsiaTheme="minorEastAsia" w:hAnsiTheme="minorHAnsi" w:cstheme="minorBidi"/>
-              <w:b w:val="0"/>
-              <w:bCs w:val="0"/>
-              <w:noProof/>
-              <w:lang w:val="en-GB" w:eastAsia="en-GB"/>
-            </w:rPr>
-            <w:tab/>
-          </w:r>
-          <w:r>
-            <w:rPr>
-              <w:rStyle w:val="Hyperlink"/>
-              <w:noProof/>
-            </w:rPr>
-            <w:t>Windows</w:t>
-          </w:r>
-          <w:r>
-            <w:rPr>
-              <w:noProof/>
-              <w:webHidden/>
-            </w:rPr>
-            <w:tab/>
-          </w:r>
-          <w:r>
-            <w:rPr>
-              <w:noProof/>
-              <w:webHidden/>
-            </w:rPr>
-            <w:fldChar w:fldCharType="begin"/>
-          </w:r>
-          <w:r>
-            <w:rPr>
-              <w:noProof/>
-              <w:webHidden/>
-            </w:rPr>
-            <w:instrText xml:space="preserve"> PAGEREF _Toc446513570 \h </w:instrText>
-          </w:r>
-          <w:r>
-            <w:rPr>
-              <w:noProof/>
-              <w:webHidden/>
-            </w:rPr>
-          </w:r>
-          <w:r>
-            <w:rPr>
-              <w:noProof/>
-              <w:webHidden/>
-            </w:rPr>
-            <w:fldChar w:fldCharType="separate"/>
-          </w:r>
-          <w:ins w:id="4" w:author="kevin" w:date="2016-03-24T11:19:00Z">
+          <w:hyperlink w:anchor="_Toc446583815" w:history="1">
+            <w:r>
+              <w:rPr>
+                <w:rStyle w:val="Hyperlink"/>
+                <w:noProof/>
+              </w:rPr>
+              <w:t>6.1</w:t>
+            </w:r>
+            <w:r>
+              <w:rPr>
+                <w:rFonts w:asciiTheme="minorHAnsi" w:eastAsiaTheme="minorEastAsia" w:hAnsiTheme="minorHAnsi" w:cstheme="minorBidi"/>
+                <w:b w:val="0"/>
+                <w:bCs w:val="0"/>
+                <w:noProof/>
+                <w:lang w:val="en-GB" w:eastAsia="en-GB"/>
+              </w:rPr>
+              <w:tab/>
+            </w:r>
+            <w:r>
+              <w:rPr>
+                <w:rStyle w:val="Hyperlink"/>
+                <w:noProof/>
+              </w:rPr>
+              <w:t>Windows</w:t>
+            </w:r>
+            <w:r>
+              <w:rPr>
+                <w:noProof/>
+                <w:webHidden/>
+              </w:rPr>
+              <w:tab/>
+            </w:r>
+            <w:r>
+              <w:rPr>
+                <w:noProof/>
+                <w:webHidden/>
+              </w:rPr>
+              <w:fldChar w:fldCharType="begin"/>
+            </w:r>
+            <w:r>
+              <w:rPr>
+                <w:noProof/>
+                <w:webHidden/>
+              </w:rPr>
+              <w:instrText xml:space="preserve"> PAGEREF _Toc446583815 \h </w:instrText>
+            </w:r>
+            <w:r>
+              <w:rPr>
+                <w:noProof/>
+                <w:webHidden/>
+              </w:rPr>
+            </w:r>
+            <w:r>
+              <w:rPr>
+                <w:noProof/>
+                <w:webHidden/>
+              </w:rPr>
+              <w:fldChar w:fldCharType="separate"/>
+            </w:r>
             <w:r>
               <w:rPr>
                 <w:noProof/>
@@ -801,26 +757,14 @@
               </w:rPr>
               <w:t>5</w:t>
             </w:r>
-          </w:ins>
-          <w:del w:id="5" w:author="kevin" w:date="2016-03-24T10:01:00Z">
-            <w:r>
-              <w:rPr>
-                <w:noProof/>
-                <w:webHidden/>
-              </w:rPr>
-              <w:delText>5</w:delText>
-            </w:r>
-          </w:del>
-          <w:r>
-            <w:rPr>
-              <w:noProof/>
-              <w:webHidden/>
-            </w:rPr>
-            <w:fldChar w:fldCharType="end"/>
-          </w:r>
-          <w:r>
-            <w:fldChar w:fldCharType="end"/>
-          </w:r>
+            <w:r>
+              <w:rPr>
+                <w:noProof/>
+                <w:webHidden/>
+              </w:rPr>
+              <w:fldChar w:fldCharType="end"/>
+            </w:r>
+          </w:hyperlink>
         </w:p>
         <w:p>
           <w:pPr>
@@ -837,74 +781,65 @@
               <w:lang w:val="en-GB" w:eastAsia="en-GB"/>
             </w:rPr>
           </w:pPr>
-          <w:r>
-            <w:fldChar w:fldCharType="begin"/>
-          </w:r>
-          <w:r>
-            <w:instrText>HYPERLINK \l "_Toc446513571"</w:instrText>
-          </w:r>
-          <w:r>
-            <w:fldChar w:fldCharType="separate"/>
-          </w:r>
-          <w:r>
-            <w:rPr>
-              <w:rStyle w:val="Hyperlink"/>
-              <w:noProof/>
-            </w:rPr>
-            <w:t>6.2</w:t>
-          </w:r>
-          <w:r>
-            <w:rPr>
-              <w:rFonts w:asciiTheme="minorHAnsi" w:eastAsiaTheme="minorEastAsia" w:hAnsiTheme="minorHAnsi" w:cstheme="minorBidi"/>
-              <w:b w:val="0"/>
-              <w:bCs w:val="0"/>
-              <w:noProof/>
-              <w:lang w:val="en-GB" w:eastAsia="en-GB"/>
-            </w:rPr>
-            <w:tab/>
-          </w:r>
-          <w:r>
-            <w:rPr>
-              <w:rStyle w:val="Hyperlink"/>
-              <w:noProof/>
-            </w:rPr>
-            <w:t>Linux/Mac</w:t>
-          </w:r>
-          <w:r>
-            <w:rPr>
-              <w:noProof/>
-              <w:webHidden/>
-            </w:rPr>
-            <w:tab/>
-          </w:r>
-          <w:r>
-            <w:rPr>
-              <w:noProof/>
-              <w:webHidden/>
-            </w:rPr>
-            <w:fldChar w:fldCharType="begin"/>
-          </w:r>
-          <w:r>
-            <w:rPr>
-              <w:noProof/>
-              <w:webHidden/>
-            </w:rPr>
-            <w:instrText xml:space="preserve"> PAGEREF _Toc446513571 \h </w:instrText>
-          </w:r>
-          <w:r>
-            <w:rPr>
-              <w:noProof/>
-              <w:webHidden/>
-            </w:rPr>
-          </w:r>
-          <w:r>
-            <w:rPr>
-              <w:noProof/>
-              <w:webHidden/>
-            </w:rPr>
-            <w:fldChar w:fldCharType="separate"/>
-          </w:r>
-          <w:ins w:id="6" w:author="kevin" w:date="2016-03-24T11:19:00Z">
+          <w:hyperlink w:anchor="_Toc446583816" w:history="1">
+            <w:r>
+              <w:rPr>
+                <w:rStyle w:val="Hyperlink"/>
+                <w:noProof/>
+              </w:rPr>
+              <w:t>6.2</w:t>
+            </w:r>
+            <w:r>
+              <w:rPr>
+                <w:rFonts w:asciiTheme="minorHAnsi" w:eastAsiaTheme="minorEastAsia" w:hAnsiTheme="minorHAnsi" w:cstheme="minorBidi"/>
+                <w:b w:val="0"/>
+                <w:bCs w:val="0"/>
+                <w:noProof/>
+                <w:lang w:val="en-GB" w:eastAsia="en-GB"/>
+              </w:rPr>
+              <w:tab/>
+            </w:r>
+            <w:r>
+              <w:rPr>
+                <w:rStyle w:val="Hyperlink"/>
+                <w:noProof/>
+              </w:rPr>
+              <w:t>Linux/Mac</w:t>
+            </w:r>
+            <w:r>
+              <w:rPr>
+                <w:noProof/>
+                <w:webHidden/>
+              </w:rPr>
+              <w:tab/>
+            </w:r>
+            <w:r>
+              <w:rPr>
+                <w:noProof/>
+                <w:webHidden/>
+              </w:rPr>
+              <w:fldChar w:fldCharType="begin"/>
+            </w:r>
+            <w:r>
+              <w:rPr>
+                <w:noProof/>
+                <w:webHidden/>
+              </w:rPr>
+              <w:instrText xml:space="preserve"> PAGEREF _Toc446583816 \h </w:instrText>
+            </w:r>
+            <w:r>
+              <w:rPr>
+                <w:noProof/>
+                <w:webHidden/>
+              </w:rPr>
+            </w:r>
+            <w:r>
+              <w:rPr>
+                <w:noProof/>
+                <w:webHidden/>
+              </w:rPr>
+              <w:fldChar w:fldCharType="separate"/>
+            </w:r>
             <w:r>
               <w:rPr>
                 <w:noProof/>
@@ -912,26 +847,14 @@
               </w:rPr>
               <w:t>5</w:t>
             </w:r>
-          </w:ins>
-          <w:del w:id="7" w:author="kevin" w:date="2016-03-24T10:01:00Z">
-            <w:r>
-              <w:rPr>
-                <w:noProof/>
-                <w:webHidden/>
-              </w:rPr>
-              <w:delText>5</w:delText>
-            </w:r>
-          </w:del>
-          <w:r>
-            <w:rPr>
-              <w:noProof/>
-              <w:webHidden/>
-            </w:rPr>
-            <w:fldChar w:fldCharType="end"/>
-          </w:r>
-          <w:r>
-            <w:fldChar w:fldCharType="end"/>
-          </w:r>
+            <w:r>
+              <w:rPr>
+                <w:noProof/>
+                <w:webHidden/>
+              </w:rPr>
+              <w:fldChar w:fldCharType="end"/>
+            </w:r>
+          </w:hyperlink>
         </w:p>
         <w:p>
           <w:r>
@@ -940,20 +863,6 @@
         </w:p>
       </w:sdtContent>
     </w:sdt>
-    <w:p>
-      <w:pPr>
-        <w:pStyle w:val="TOC2"/>
-        <w:tabs>
-          <w:tab w:val="left" w:pos="828"/>
-          <w:tab w:val="right" w:leader="dot" w:pos="9120"/>
-        </w:tabs>
-        <w:spacing w:before="670"/>
-        <w:ind w:firstLine="0"/>
-        <w:rPr>
-          <w:rFonts w:ascii="Calibri"/>
-        </w:rPr>
-      </w:pPr>
-    </w:p>
     <w:p>
       <w:pPr>
         <w:rPr>
@@ -979,730 +888,159 @@
           <w:tab w:val="left" w:pos="821"/>
         </w:tabs>
       </w:pPr>
-      <w:bookmarkStart w:id="8" w:name="_TOC_250006"/>
-      <w:bookmarkStart w:id="9" w:name="_Toc446513564"/>
-      <w:bookmarkEnd w:id="8"/>
+      <w:bookmarkStart w:id="0" w:name="_TOC_250006"/>
+      <w:bookmarkStart w:id="1" w:name="_Toc446513564"/>
+      <w:bookmarkStart w:id="2" w:name="_Toc446583809"/>
+      <w:bookmarkEnd w:id="0"/>
       <w:r>
         <w:lastRenderedPageBreak/>
         <w:t>INTRODUCTION</w:t>
       </w:r>
-      <w:bookmarkEnd w:id="9"/>
-    </w:p>
-    <w:p>
-      <w:pPr>
-        <w:pStyle w:val="BodyText"/>
-        <w:rPr>
-          <w:rFonts w:ascii="Cambria"/>
-          <w:b/>
-          <w:sz w:val="20"/>
-        </w:rPr>
-      </w:pPr>
-      <w:ins w:id="10" w:author="kevin" w:date="2016-03-24T10:09:00Z">
-        <w:r>
-          <w:pict>
-            <v:shapetype id="_x0000_t202" coordsize="21600,21600" o:spt="202" path="m,l,21600r21600,l21600,xe">
-              <v:stroke joinstyle="miter"/>
-              <v:path gradientshapeok="t" o:connecttype="rect"/>
-            </v:shapetype>
-            <v:shape id="_x0000_s1026" type="#_x0000_t202" style="position:absolute;left:0;text-align:left;margin-left:0;margin-top:13.4pt;width:440.95pt;height:134pt;z-index:-251655168;mso-wrap-distance-left:0;mso-wrap-distance-right:0;mso-position-horizontal:center;mso-position-horizontal-relative:margin" wrapcoords="-39 -121 -39 21479 21639 21479 21639 -121 -39 -121" o:allowoverlap="f" filled="f">
-              <o:lock v:ext="edit" aspectratio="t"/>
-              <v:textbox style="mso-next-textbox:#_x0000_s1026" inset="0,0,0,0">
-                <w:txbxContent>
-                  <w:p>
-                    <w:pPr>
-                      <w:spacing w:before="70"/>
-                      <w:ind w:left="3014" w:right="3295"/>
-                      <w:jc w:val="left"/>
-                      <w:rPr>
-                        <w:ins w:id="11" w:author="kevin" w:date="2016-03-24T10:01:00Z"/>
-                        <w:b/>
-                        <w:sz w:val="28"/>
-                      </w:rPr>
-                      <w:pPrChange w:id="12" w:author="kevin" w:date="2016-03-24T10:09:00Z">
-                        <w:pPr>
-                          <w:spacing w:before="70"/>
-                          <w:ind w:left="3014" w:right="3295"/>
-                          <w:jc w:val="center"/>
-                        </w:pPr>
-                      </w:pPrChange>
-                    </w:pPr>
-                    <w:r>
-                      <w:rPr>
-                        <w:b/>
-                        <w:sz w:val="28"/>
-                      </w:rPr>
-                      <w:t>WARNING!!!!!</w:t>
-                    </w:r>
-                  </w:p>
-                  <w:p>
-                    <w:pPr>
-                      <w:spacing w:before="70"/>
-                      <w:ind w:left="3014" w:right="3295"/>
-                      <w:rPr>
-                        <w:b/>
-                        <w:sz w:val="24"/>
-                        <w:szCs w:val="24"/>
-                        <w:rPrChange w:id="13" w:author="kevin" w:date="2016-03-24T10:03:00Z">
-                          <w:rPr>
-                            <w:b/>
-                            <w:sz w:val="28"/>
-                          </w:rPr>
-                        </w:rPrChange>
-                      </w:rPr>
-                      <w:pPrChange w:id="14" w:author="kevin" w:date="2016-03-24T10:13:00Z">
-                        <w:pPr>
-                          <w:spacing w:before="70"/>
-                          <w:ind w:left="3014" w:right="3295"/>
-                          <w:jc w:val="center"/>
-                        </w:pPr>
-                      </w:pPrChange>
-                    </w:pPr>
-                  </w:p>
-                  <w:p>
-                    <w:pPr>
-                      <w:tabs>
-                        <w:tab w:val="left" w:pos="864"/>
-                        <w:tab w:val="left" w:pos="865"/>
-                      </w:tabs>
-                      <w:jc w:val="left"/>
-                      <w:rPr>
-                        <w:sz w:val="24"/>
-                        <w:rPrChange w:id="15" w:author="kevin" w:date="2016-03-24T09:58:00Z">
-                          <w:rPr/>
-                        </w:rPrChange>
-                      </w:rPr>
-                      <w:pPrChange w:id="16" w:author="kevin" w:date="2016-03-24T10:13:00Z">
-                        <w:pPr>
-                          <w:pStyle w:val="ListParagraph"/>
-                          <w:numPr>
-                            <w:numId w:val="5"/>
-                          </w:numPr>
-                          <w:tabs>
-                            <w:tab w:val="left" w:pos="864"/>
-                            <w:tab w:val="left" w:pos="865"/>
-                          </w:tabs>
-                          <w:spacing w:before="245"/>
-                          <w:ind w:left="864"/>
-                        </w:pPr>
-                      </w:pPrChange>
-                    </w:pPr>
-                    <w:r>
-                      <w:rPr>
-                        <w:sz w:val="24"/>
-                        <w:rPrChange w:id="17" w:author="kevin" w:date="2016-03-24T09:58:00Z">
-                          <w:rPr/>
-                        </w:rPrChange>
-                      </w:rPr>
-                      <w:t>This firmware is targeted to be built only on Ubuntu 64</w:t>
-                    </w:r>
-                    <w:r>
-                      <w:rPr>
-                        <w:sz w:val="24"/>
-                        <w:rPrChange w:id="18" w:author="kevin" w:date="2016-03-24T10:01:00Z">
-                          <w:rPr>
-                            <w:spacing w:val="-8"/>
-                          </w:rPr>
-                        </w:rPrChange>
-                      </w:rPr>
-                      <w:t xml:space="preserve"> </w:t>
-                    </w:r>
-                    <w:r>
-                      <w:rPr>
-                        <w:sz w:val="24"/>
-                        <w:rPrChange w:id="19" w:author="kevin" w:date="2016-03-24T09:58:00Z">
-                          <w:rPr/>
-                        </w:rPrChange>
-                      </w:rPr>
-                      <w:t>bit.</w:t>
-                    </w:r>
-                  </w:p>
-                  <w:p>
-                    <w:pPr>
-                      <w:tabs>
-                        <w:tab w:val="left" w:pos="864"/>
-                        <w:tab w:val="left" w:pos="865"/>
-                      </w:tabs>
-                      <w:ind w:right="701"/>
-                      <w:rPr>
-                        <w:sz w:val="24"/>
-                      </w:rPr>
-                      <w:pPrChange w:id="20" w:author="kevin" w:date="2016-03-24T10:15:00Z">
-                        <w:pPr>
-                          <w:pStyle w:val="ListParagraph"/>
-                          <w:numPr>
-                            <w:numId w:val="5"/>
-                          </w:numPr>
-                          <w:tabs>
-                            <w:tab w:val="left" w:pos="864"/>
-                            <w:tab w:val="left" w:pos="865"/>
-                          </w:tabs>
-                          <w:spacing w:before="39" w:line="276" w:lineRule="auto"/>
-                          <w:ind w:left="864" w:right="145"/>
-                        </w:pPr>
-                      </w:pPrChange>
-                    </w:pPr>
-                    <w:ins w:id="21" w:author="kevin" w:date="2016-03-24T10:05:00Z">
-                      <w:r>
-                        <w:rPr>
-                          <w:sz w:val="24"/>
-                        </w:rPr>
-                        <w:t>If your native machine is not as mentioned above you can still perform the fi</w:t>
-                      </w:r>
-                      <w:r>
-                        <w:rPr>
-                          <w:sz w:val="24"/>
-                        </w:rPr>
-                        <w:t>rmware building process using a</w:t>
-                      </w:r>
-                    </w:ins>
-                    <w:ins w:id="22" w:author="kevin" w:date="2016-03-24T10:06:00Z">
-                      <w:r>
-                        <w:rPr>
-                          <w:sz w:val="24"/>
-                        </w:rPr>
-                        <w:t>n</w:t>
-                      </w:r>
-                    </w:ins>
-                    <w:ins w:id="23" w:author="kevin" w:date="2016-03-24T10:05:00Z">
-                      <w:r>
-                        <w:rPr>
-                          <w:sz w:val="24"/>
-                        </w:rPr>
-                        <w:t xml:space="preserve"> Ubuntu 14 – 64 bit OS in a virtual machine</w:t>
-                      </w:r>
-                    </w:ins>
-                    <w:ins w:id="24" w:author="kevin" w:date="2016-03-24T10:07:00Z">
-                      <w:r>
-                        <w:rPr>
-                          <w:sz w:val="24"/>
-                        </w:rPr>
-                        <w:t xml:space="preserve"> with 15GB of </w:t>
-                      </w:r>
-                    </w:ins>
-                    <w:ins w:id="25" w:author="kevin" w:date="2016-03-24T10:08:00Z">
-                      <w:r>
-                        <w:rPr>
-                          <w:sz w:val="24"/>
-                        </w:rPr>
-                        <w:t xml:space="preserve">HDD </w:t>
-                      </w:r>
-                    </w:ins>
-                    <w:ins w:id="26" w:author="kevin" w:date="2016-03-24T10:07:00Z">
-                      <w:r>
-                        <w:rPr>
-                          <w:sz w:val="24"/>
-                        </w:rPr>
-                        <w:t>space allocated</w:t>
-                      </w:r>
-                    </w:ins>
-                    <w:ins w:id="27" w:author="kevin" w:date="2016-03-24T10:05:00Z">
-                      <w:r>
-                        <w:rPr>
-                          <w:sz w:val="24"/>
-                        </w:rPr>
-                        <w:t>. We advise against building using a Live-USB or Live CD because step 3 below will fail as it cannot download the required packages.</w:t>
-                      </w:r>
-                    </w:ins>
-                    <w:del w:id="28" w:author="kevin" w:date="2016-03-24T10:05:00Z">
-                      <w:r>
-                        <w:rPr>
-                          <w:sz w:val="24"/>
-                        </w:rPr>
-                        <w:delText>If your native machine is not as mentioned above, currently we advise against building the firmware on a live USB stick. Step 3 below will fail as it cannot source the required</w:delText>
-                      </w:r>
-                      <w:r>
-                        <w:rPr>
-                          <w:sz w:val="24"/>
-                          <w:rPrChange w:id="29" w:author="kevin" w:date="2016-03-24T09:58:00Z">
-                            <w:rPr>
-                              <w:spacing w:val="-8"/>
-                              <w:sz w:val="24"/>
-                            </w:rPr>
-                          </w:rPrChange>
-                        </w:rPr>
-                        <w:delText xml:space="preserve"> </w:delText>
-                      </w:r>
-                      <w:r>
-                        <w:rPr>
-                          <w:sz w:val="24"/>
-                        </w:rPr>
-                        <w:delText>packages</w:delText>
-                      </w:r>
-                    </w:del>
-                    <w:del w:id="30" w:author="kevin" w:date="2016-03-24T10:06:00Z">
-                      <w:r>
-                        <w:rPr>
-                          <w:sz w:val="24"/>
-                        </w:rPr>
-                        <w:delText>.</w:delText>
-                      </w:r>
-                    </w:del>
-                  </w:p>
-                  <w:p>
-                    <w:pPr>
-                      <w:tabs>
-                        <w:tab w:val="left" w:pos="864"/>
-                        <w:tab w:val="left" w:pos="865"/>
-                      </w:tabs>
-                      <w:ind w:left="862"/>
-                      <w:jc w:val="left"/>
-                      <w:rPr>
-                        <w:sz w:val="24"/>
-                      </w:rPr>
-                      <w:pPrChange w:id="31" w:author="kevin" w:date="2016-03-24T10:09:00Z">
-                        <w:pPr>
-                          <w:pStyle w:val="ListParagraph"/>
-                          <w:numPr>
-                            <w:numId w:val="5"/>
-                          </w:numPr>
-                          <w:tabs>
-                            <w:tab w:val="left" w:pos="864"/>
-                            <w:tab w:val="left" w:pos="865"/>
-                          </w:tabs>
-                          <w:spacing w:before="1" w:line="273" w:lineRule="auto"/>
-                          <w:ind w:left="864" w:right="509"/>
-                        </w:pPr>
-                      </w:pPrChange>
-                    </w:pPr>
-                    <w:del w:id="32" w:author="kevin" w:date="2016-03-24T10:08:00Z">
-                      <w:r>
-                        <w:rPr>
-                          <w:sz w:val="24"/>
-                        </w:rPr>
-                        <w:delText xml:space="preserve">Therefore the user should create a </w:delText>
-                      </w:r>
-                    </w:del>
-                    <w:del w:id="33" w:author="kevin" w:date="2016-03-24T10:07:00Z">
-                      <w:r>
-                        <w:rPr>
-                          <w:sz w:val="24"/>
-                        </w:rPr>
-                        <w:delText>V</w:delText>
-                      </w:r>
-                    </w:del>
-                    <w:del w:id="34" w:author="kevin" w:date="2016-03-24T10:08:00Z">
-                      <w:r>
-                        <w:rPr>
-                          <w:sz w:val="24"/>
-                        </w:rPr>
-                        <w:delText xml:space="preserve">irtual </w:delText>
-                      </w:r>
-                    </w:del>
-                    <w:del w:id="35" w:author="kevin" w:date="2016-03-24T10:07:00Z">
-                      <w:r>
-                        <w:rPr>
-                          <w:sz w:val="24"/>
-                        </w:rPr>
-                        <w:delText>M</w:delText>
-                      </w:r>
-                    </w:del>
-                    <w:del w:id="36" w:author="kevin" w:date="2016-03-24T10:08:00Z">
-                      <w:r>
-                        <w:rPr>
-                          <w:sz w:val="24"/>
-                        </w:rPr>
-                        <w:delText>achine and allocate at least 15GB of</w:delText>
-                      </w:r>
-                      <w:r>
-                        <w:rPr>
-                          <w:sz w:val="24"/>
-                          <w:rPrChange w:id="37" w:author="kevin" w:date="2016-03-24T09:58:00Z">
-                            <w:rPr>
-                              <w:spacing w:val="-6"/>
-                              <w:sz w:val="24"/>
-                            </w:rPr>
-                          </w:rPrChange>
-                        </w:rPr>
-                        <w:delText xml:space="preserve"> </w:delText>
-                      </w:r>
-                      <w:r>
-                        <w:rPr>
-                          <w:sz w:val="24"/>
-                        </w:rPr>
-                        <w:delText>space.</w:delText>
-                      </w:r>
-                    </w:del>
-                  </w:p>
-                </w:txbxContent>
-              </v:textbox>
-              <w10:wrap type="topAndBottom" anchorx="margin"/>
-            </v:shape>
-          </w:pict>
-        </w:r>
-      </w:ins>
+      <w:bookmarkEnd w:id="1"/>
+      <w:bookmarkEnd w:id="2"/>
     </w:p>
     <w:p>
       <w:pPr>
         <w:pStyle w:val="BodyText"/>
         <w:spacing w:before="9"/>
-        <w:rPr>
-          <w:del w:id="38" w:author="kevin" w:date="2016-03-24T10:10:00Z"/>
+        <w:ind w:left="0"/>
+        <w:rPr>
           <w:rFonts w:ascii="Cambria"/>
           <w:b/>
           <w:sz w:val="27"/>
         </w:rPr>
       </w:pPr>
-      <w:del w:id="39" w:author="kevin" w:date="2016-03-24T10:09:00Z">
-        <w:r>
-          <w:pict>
-            <v:shape id="_x0000_s1028" type="#_x0000_t202" style="position:absolute;left:0;text-align:left;margin-left:79.9pt;margin-top:18.65pt;width:411.6pt;height:134pt;z-index:251660288;mso-wrap-distance-left:0;mso-wrap-distance-right:0;mso-position-horizontal-relative:page" filled="f">
-              <v:textbox style="mso-next-textbox:#_x0000_s1028" inset="0,0,0,0">
-                <w:txbxContent>
-                  <w:p>
-                    <w:pPr>
-                      <w:spacing w:before="70"/>
-                      <w:ind w:left="3014" w:right="3295"/>
-                      <w:jc w:val="left"/>
-                      <w:rPr>
-                        <w:ins w:id="40" w:author="kevin" w:date="2016-03-24T10:01:00Z"/>
-                        <w:b/>
-                        <w:sz w:val="28"/>
-                      </w:rPr>
-                      <w:pPrChange w:id="41" w:author="kevin" w:date="2016-03-24T10:09:00Z">
-                        <w:pPr>
-                          <w:spacing w:before="70"/>
-                          <w:ind w:left="3014" w:right="3295"/>
-                          <w:jc w:val="center"/>
-                        </w:pPr>
-                      </w:pPrChange>
-                    </w:pPr>
-                    <w:r>
-                      <w:rPr>
-                        <w:b/>
-                        <w:sz w:val="28"/>
-                      </w:rPr>
-                      <w:t>WARNING!!!!!</w:t>
-                    </w:r>
-                  </w:p>
-                  <w:p>
-                    <w:pPr>
-                      <w:spacing w:before="70"/>
-                      <w:ind w:left="3014" w:right="3295"/>
-                      <w:jc w:val="left"/>
-                      <w:rPr>
-                        <w:b/>
-                        <w:sz w:val="24"/>
-                        <w:szCs w:val="24"/>
-                        <w:rPrChange w:id="42" w:author="kevin" w:date="2016-03-24T10:03:00Z">
-                          <w:rPr>
-                            <w:b/>
-                            <w:sz w:val="28"/>
-                          </w:rPr>
-                        </w:rPrChange>
-                      </w:rPr>
-                      <w:pPrChange w:id="43" w:author="kevin" w:date="2016-03-24T10:09:00Z">
-                        <w:pPr>
-                          <w:spacing w:before="70"/>
-                          <w:ind w:left="3014" w:right="3295"/>
-                          <w:jc w:val="center"/>
-                        </w:pPr>
-                      </w:pPrChange>
-                    </w:pPr>
-                  </w:p>
-                  <w:p>
-                    <w:pPr>
-                      <w:tabs>
-                        <w:tab w:val="left" w:pos="864"/>
-                        <w:tab w:val="left" w:pos="865"/>
-                      </w:tabs>
-                      <w:ind w:left="862"/>
-                      <w:jc w:val="left"/>
-                      <w:rPr>
-                        <w:sz w:val="24"/>
-                        <w:rPrChange w:id="44" w:author="kevin" w:date="2016-03-24T09:58:00Z">
-                          <w:rPr/>
-                        </w:rPrChange>
-                      </w:rPr>
-                      <w:pPrChange w:id="45" w:author="kevin" w:date="2016-03-24T10:09:00Z">
-                        <w:pPr>
-                          <w:pStyle w:val="ListParagraph"/>
-                          <w:numPr>
-                            <w:numId w:val="5"/>
-                          </w:numPr>
-                          <w:tabs>
-                            <w:tab w:val="left" w:pos="864"/>
-                            <w:tab w:val="left" w:pos="865"/>
-                          </w:tabs>
-                          <w:spacing w:before="245"/>
-                          <w:ind w:left="864"/>
-                        </w:pPr>
-                      </w:pPrChange>
-                    </w:pPr>
-                    <w:r>
-                      <w:rPr>
-                        <w:sz w:val="24"/>
-                        <w:rPrChange w:id="46" w:author="kevin" w:date="2016-03-24T09:58:00Z">
-                          <w:rPr/>
-                        </w:rPrChange>
-                      </w:rPr>
-                      <w:t>This firmware is targeted to be built only on Ubuntu 64</w:t>
-                    </w:r>
-                    <w:r>
-                      <w:rPr>
-                        <w:sz w:val="24"/>
-                        <w:rPrChange w:id="47" w:author="kevin" w:date="2016-03-24T10:01:00Z">
-                          <w:rPr>
-                            <w:spacing w:val="-8"/>
-                          </w:rPr>
-                        </w:rPrChange>
-                      </w:rPr>
-                      <w:t xml:space="preserve"> </w:t>
-                    </w:r>
-                    <w:r>
-                      <w:rPr>
-                        <w:sz w:val="24"/>
-                        <w:rPrChange w:id="48" w:author="kevin" w:date="2016-03-24T09:58:00Z">
-                          <w:rPr/>
-                        </w:rPrChange>
-                      </w:rPr>
-                      <w:t>bit.</w:t>
-                    </w:r>
-                  </w:p>
-                  <w:p>
-                    <w:pPr>
-                      <w:tabs>
-                        <w:tab w:val="left" w:pos="864"/>
-                        <w:tab w:val="left" w:pos="865"/>
-                      </w:tabs>
-                      <w:ind w:left="862"/>
-                      <w:jc w:val="left"/>
-                      <w:rPr>
-                        <w:sz w:val="24"/>
-                      </w:rPr>
-                      <w:pPrChange w:id="49" w:author="kevin" w:date="2016-03-24T10:09:00Z">
-                        <w:pPr>
-                          <w:pStyle w:val="ListParagraph"/>
-                          <w:numPr>
-                            <w:numId w:val="5"/>
-                          </w:numPr>
-                          <w:tabs>
-                            <w:tab w:val="left" w:pos="864"/>
-                            <w:tab w:val="left" w:pos="865"/>
-                          </w:tabs>
-                          <w:spacing w:before="39" w:line="276" w:lineRule="auto"/>
-                          <w:ind w:left="864" w:right="145"/>
-                        </w:pPr>
-                      </w:pPrChange>
-                    </w:pPr>
-                    <w:ins w:id="50" w:author="kevin" w:date="2016-03-24T10:05:00Z">
-                      <w:r>
-                        <w:rPr>
-                          <w:sz w:val="24"/>
-                        </w:rPr>
-                        <w:t>If your native machine is not as mentioned above you can still perform the fi</w:t>
-                      </w:r>
-                      <w:r>
-                        <w:rPr>
-                          <w:sz w:val="24"/>
-                        </w:rPr>
-                        <w:t>rmware building process using a</w:t>
-                      </w:r>
-                    </w:ins>
-                    <w:ins w:id="51" w:author="kevin" w:date="2016-03-24T10:06:00Z">
-                      <w:r>
-                        <w:rPr>
-                          <w:sz w:val="24"/>
-                        </w:rPr>
-                        <w:t>n</w:t>
-                      </w:r>
-                    </w:ins>
-                    <w:ins w:id="52" w:author="kevin" w:date="2016-03-24T10:05:00Z">
-                      <w:r>
-                        <w:rPr>
-                          <w:sz w:val="24"/>
-                        </w:rPr>
-                        <w:t xml:space="preserve"> Ubuntu 14 – 64 bit OS in a virtual machine</w:t>
-                      </w:r>
-                    </w:ins>
-                    <w:ins w:id="53" w:author="kevin" w:date="2016-03-24T10:07:00Z">
-                      <w:r>
-                        <w:rPr>
-                          <w:sz w:val="24"/>
-                        </w:rPr>
-                        <w:t xml:space="preserve"> with 15GB of </w:t>
-                      </w:r>
-                    </w:ins>
-                    <w:ins w:id="54" w:author="kevin" w:date="2016-03-24T10:08:00Z">
-                      <w:r>
-                        <w:rPr>
-                          <w:sz w:val="24"/>
-                        </w:rPr>
-                        <w:t xml:space="preserve">HDD </w:t>
-                      </w:r>
-                    </w:ins>
-                    <w:ins w:id="55" w:author="kevin" w:date="2016-03-24T10:07:00Z">
-                      <w:r>
-                        <w:rPr>
-                          <w:sz w:val="24"/>
-                        </w:rPr>
-                        <w:t>space allocated</w:t>
-                      </w:r>
-                    </w:ins>
-                    <w:ins w:id="56" w:author="kevin" w:date="2016-03-24T10:05:00Z">
-                      <w:r>
-                        <w:rPr>
-                          <w:sz w:val="24"/>
-                        </w:rPr>
-                        <w:t>. We advise against building using a Live-USB or Live CD because step 3 below will fail as it cannot download the required packages.</w:t>
-                      </w:r>
-                    </w:ins>
-                    <w:del w:id="57" w:author="kevin" w:date="2016-03-24T10:05:00Z">
-                      <w:r>
-                        <w:rPr>
-                          <w:sz w:val="24"/>
-                        </w:rPr>
-                        <w:delText>If your native machine is not as mentioned above, currently we advise against building the firmware on a live USB stick. Step 3 below will fail as it cannot source the required</w:delText>
-                      </w:r>
-                      <w:r>
-                        <w:rPr>
-                          <w:sz w:val="24"/>
-                          <w:rPrChange w:id="58" w:author="kevin" w:date="2016-03-24T09:58:00Z">
-                            <w:rPr>
-                              <w:spacing w:val="-8"/>
-                              <w:sz w:val="24"/>
-                            </w:rPr>
-                          </w:rPrChange>
-                        </w:rPr>
-                        <w:delText xml:space="preserve"> </w:delText>
-                      </w:r>
-                      <w:r>
-                        <w:rPr>
-                          <w:sz w:val="24"/>
-                        </w:rPr>
-                        <w:delText>packages</w:delText>
-                      </w:r>
-                    </w:del>
-                    <w:del w:id="59" w:author="kevin" w:date="2016-03-24T10:06:00Z">
-                      <w:r>
-                        <w:rPr>
-                          <w:sz w:val="24"/>
-                        </w:rPr>
-                        <w:delText>.</w:delText>
-                      </w:r>
-                    </w:del>
-                  </w:p>
-                  <w:p>
-                    <w:pPr>
-                      <w:tabs>
-                        <w:tab w:val="left" w:pos="864"/>
-                        <w:tab w:val="left" w:pos="865"/>
-                      </w:tabs>
-                      <w:ind w:left="862"/>
-                      <w:jc w:val="left"/>
-                      <w:rPr>
-                        <w:sz w:val="24"/>
-                      </w:rPr>
-                      <w:pPrChange w:id="60" w:author="kevin" w:date="2016-03-24T10:09:00Z">
-                        <w:pPr>
-                          <w:pStyle w:val="ListParagraph"/>
-                          <w:numPr>
-                            <w:numId w:val="5"/>
-                          </w:numPr>
-                          <w:tabs>
-                            <w:tab w:val="left" w:pos="864"/>
-                            <w:tab w:val="left" w:pos="865"/>
-                          </w:tabs>
-                          <w:spacing w:before="1" w:line="273" w:lineRule="auto"/>
-                          <w:ind w:left="864" w:right="509"/>
-                        </w:pPr>
-                      </w:pPrChange>
-                    </w:pPr>
-                    <w:del w:id="61" w:author="kevin" w:date="2016-03-24T10:08:00Z">
-                      <w:r>
-                        <w:rPr>
-                          <w:sz w:val="24"/>
-                        </w:rPr>
-                        <w:delText xml:space="preserve">Therefore the user should create a </w:delText>
-                      </w:r>
-                    </w:del>
-                    <w:del w:id="62" w:author="kevin" w:date="2016-03-24T10:07:00Z">
-                      <w:r>
-                        <w:rPr>
-                          <w:sz w:val="24"/>
-                        </w:rPr>
-                        <w:delText>V</w:delText>
-                      </w:r>
-                    </w:del>
-                    <w:del w:id="63" w:author="kevin" w:date="2016-03-24T10:08:00Z">
-                      <w:r>
-                        <w:rPr>
-                          <w:sz w:val="24"/>
-                        </w:rPr>
-                        <w:delText xml:space="preserve">irtual </w:delText>
-                      </w:r>
-                    </w:del>
-                    <w:del w:id="64" w:author="kevin" w:date="2016-03-24T10:07:00Z">
-                      <w:r>
-                        <w:rPr>
-                          <w:sz w:val="24"/>
-                        </w:rPr>
-                        <w:delText>M</w:delText>
-                      </w:r>
-                    </w:del>
-                    <w:del w:id="65" w:author="kevin" w:date="2016-03-24T10:08:00Z">
-                      <w:r>
-                        <w:rPr>
-                          <w:sz w:val="24"/>
-                        </w:rPr>
-                        <w:delText>achine and allocate at least 15GB of</w:delText>
-                      </w:r>
-                      <w:r>
-                        <w:rPr>
-                          <w:sz w:val="24"/>
-                          <w:rPrChange w:id="66" w:author="kevin" w:date="2016-03-24T09:58:00Z">
-                            <w:rPr>
-                              <w:spacing w:val="-6"/>
-                              <w:sz w:val="24"/>
-                            </w:rPr>
-                          </w:rPrChange>
-                        </w:rPr>
-                        <w:delText xml:space="preserve"> </w:delText>
-                      </w:r>
-                      <w:r>
-                        <w:rPr>
-                          <w:sz w:val="24"/>
-                        </w:rPr>
-                        <w:delText>space.</w:delText>
-                      </w:r>
-                    </w:del>
-                  </w:p>
-                </w:txbxContent>
-              </v:textbox>
-              <w10:wrap type="topAndBottom" anchorx="page"/>
-            </v:shape>
-          </w:pict>
-        </w:r>
-      </w:del>
-    </w:p>
-    <w:p>
-      <w:pPr>
-        <w:pStyle w:val="BodyText"/>
-        <w:spacing w:before="9"/>
-        <w:ind w:left="0"/>
-        <w:rPr>
-          <w:del w:id="67" w:author="kevin" w:date="2016-03-24T10:11:00Z"/>
-        </w:rPr>
-        <w:pPrChange w:id="68" w:author="kevin" w:date="2016-03-24T10:10:00Z">
-          <w:pPr>
-            <w:pStyle w:val="BodyText"/>
-            <w:spacing w:before="252" w:line="276" w:lineRule="auto"/>
-            <w:ind w:left="100" w:right="95"/>
-          </w:pPr>
-        </w:pPrChange>
-      </w:pPr>
+      <w:r>
+        <w:rPr>
+          <w:rFonts w:ascii="Cambria"/>
+          <w:b/>
+          <w:noProof/>
+          <w:sz w:val="27"/>
+          <w:lang w:val="en-GB" w:eastAsia="en-GB"/>
+        </w:rPr>
+        <w:pict>
+          <v:shapetype id="_x0000_t202" coordsize="21600,21600" o:spt="202" path="m,l,21600r21600,l21600,xe">
+            <v:stroke joinstyle="miter"/>
+            <v:path gradientshapeok="t" o:connecttype="rect"/>
+          </v:shapetype>
+          <v:shape id="_x0000_s1030" type="#_x0000_t202" style="position:absolute;left:0;text-align:left;margin-left:0;margin-top:13.8pt;width:440.95pt;height:134pt;z-index:-251658240;mso-wrap-distance-left:0;mso-wrap-distance-right:0;mso-position-horizontal:center;mso-position-horizontal-relative:margin" wrapcoords="-39 -121 -39 21479 21639 21479 21639 -121 -39 -121" o:allowoverlap="f" filled="f">
+            <o:lock v:ext="edit" aspectratio="t"/>
+            <v:textbox style="mso-next-textbox:#_x0000_s1030" inset="0,0,0,0">
+              <w:txbxContent>
+                <w:p>
+                  <w:pPr>
+                    <w:spacing w:before="70"/>
+                    <w:ind w:left="3014" w:right="3295"/>
+                    <w:jc w:val="left"/>
+                    <w:rPr>
+                      <w:b/>
+                      <w:sz w:val="28"/>
+                    </w:rPr>
+                  </w:pPr>
+                  <w:r>
+                    <w:rPr>
+                      <w:b/>
+                      <w:sz w:val="28"/>
+                    </w:rPr>
+                    <w:t>WARNING!!!!!</w:t>
+                  </w:r>
+                </w:p>
+                <w:p>
+                  <w:pPr>
+                    <w:spacing w:before="70"/>
+                    <w:ind w:left="3014" w:right="3295"/>
+                    <w:rPr>
+                      <w:b/>
+                      <w:sz w:val="24"/>
+                      <w:szCs w:val="24"/>
+                    </w:rPr>
+                  </w:pPr>
+                </w:p>
+                <w:p>
+                  <w:pPr>
+                    <w:tabs>
+                      <w:tab w:val="left" w:pos="864"/>
+                      <w:tab w:val="left" w:pos="865"/>
+                    </w:tabs>
+                    <w:jc w:val="left"/>
+                    <w:rPr>
+                      <w:sz w:val="24"/>
+                    </w:rPr>
+                  </w:pPr>
+                  <w:r>
+                    <w:rPr>
+                      <w:sz w:val="24"/>
+                    </w:rPr>
+                    <w:t>This firmware is targeted to be built only on Ubuntu 64 bit.</w:t>
+                  </w:r>
+                </w:p>
+                <w:p>
+                  <w:pPr>
+                    <w:tabs>
+                      <w:tab w:val="left" w:pos="864"/>
+                      <w:tab w:val="left" w:pos="865"/>
+                    </w:tabs>
+                    <w:ind w:right="701"/>
+                    <w:rPr>
+                      <w:sz w:val="24"/>
+                    </w:rPr>
+                  </w:pPr>
+                  <w:r>
+                    <w:rPr>
+                      <w:sz w:val="24"/>
+                    </w:rPr>
+                    <w:t>If your native machine is not as mentioned above you can still perform the fi</w:t>
+                  </w:r>
+                  <w:r>
+                    <w:rPr>
+                      <w:sz w:val="24"/>
+                    </w:rPr>
+                    <w:t>rmware building process using an</w:t>
+                  </w:r>
+                  <w:r>
+                    <w:rPr>
+                      <w:sz w:val="24"/>
+                    </w:rPr>
+                    <w:t xml:space="preserve"> Ubuntu 14 – 64 bit OS in a virtual machine</w:t>
+                  </w:r>
+                  <w:r>
+                    <w:rPr>
+                      <w:sz w:val="24"/>
+                    </w:rPr>
+                    <w:t xml:space="preserve"> with 15GB of HDD space allocated</w:t>
+                  </w:r>
+                  <w:r>
+                    <w:rPr>
+                      <w:sz w:val="24"/>
+                    </w:rPr>
+                    <w:t>. We advise against building using a Live-USB or Live CD because step 3 below will fail as it cannot download the required packages.</w:t>
+                  </w:r>
+                </w:p>
+                <w:p>
+                  <w:pPr>
+                    <w:tabs>
+                      <w:tab w:val="left" w:pos="864"/>
+                      <w:tab w:val="left" w:pos="865"/>
+                    </w:tabs>
+                    <w:ind w:left="862"/>
+                    <w:jc w:val="left"/>
+                    <w:rPr>
+                      <w:sz w:val="24"/>
+                    </w:rPr>
+                  </w:pPr>
+                </w:p>
+              </w:txbxContent>
+            </v:textbox>
+            <w10:wrap type="topAndBottom" anchorx="margin"/>
+          </v:shape>
+        </w:pict>
+      </w:r>
     </w:p>
     <w:p>
       <w:pPr>
         <w:pStyle w:val="BodyText"/>
         <w:spacing w:before="252" w:line="276" w:lineRule="auto"/>
         <w:ind w:left="0" w:right="95"/>
-        <w:pPrChange w:id="69" w:author="kevin" w:date="2016-03-24T10:12:00Z">
-          <w:pPr>
-            <w:pStyle w:val="BodyText"/>
-            <w:spacing w:before="252" w:line="276" w:lineRule="auto"/>
-            <w:ind w:left="100" w:right="95"/>
-          </w:pPr>
-        </w:pPrChange>
       </w:pPr>
       <w:r>
         <w:t>If you have not</w:t>
@@ -1737,22 +1075,12 @@
       <w:pPr>
         <w:pStyle w:val="BodyText"/>
         <w:ind w:left="0"/>
-        <w:pPrChange w:id="70" w:author="kevin" w:date="2016-03-24T11:14:00Z">
-          <w:pPr>
-            <w:pStyle w:val="BodyText"/>
-          </w:pPr>
-        </w:pPrChange>
       </w:pPr>
     </w:p>
     <w:p>
       <w:pPr>
         <w:pStyle w:val="BodyText"/>
         <w:ind w:left="0"/>
-        <w:pPrChange w:id="71" w:author="kevin" w:date="2016-03-24T11:14:00Z">
-          <w:pPr>
-            <w:pStyle w:val="BodyText"/>
-          </w:pPr>
-        </w:pPrChange>
       </w:pPr>
     </w:p>
     <w:p>
@@ -1767,13 +1095,15 @@
           <w:tab w:val="left" w:pos="821"/>
         </w:tabs>
       </w:pPr>
-      <w:bookmarkStart w:id="72" w:name="_Ref446513457"/>
-      <w:bookmarkStart w:id="73" w:name="_Toc446513565"/>
+      <w:bookmarkStart w:id="3" w:name="_Ref446513457"/>
+      <w:bookmarkStart w:id="4" w:name="_Toc446513565"/>
+      <w:bookmarkStart w:id="5" w:name="_Toc446583810"/>
       <w:r>
         <w:t>DOWNLOADING THE SOURCE CODE</w:t>
       </w:r>
-      <w:bookmarkEnd w:id="72"/>
-      <w:bookmarkEnd w:id="73"/>
+      <w:bookmarkEnd w:id="3"/>
+      <w:bookmarkEnd w:id="4"/>
+      <w:bookmarkEnd w:id="5"/>
     </w:p>
     <w:p>
       <w:pPr>
@@ -1782,18 +1112,7 @@
         <w:rPr>
           <w:sz w:val="49"/>
           <w:szCs w:val="49"/>
-          <w:rPrChange w:id="74" w:author="kevin" w:date="2016-03-24T10:52:00Z">
-            <w:rPr>
-              <w:sz w:val="48"/>
-            </w:rPr>
-          </w:rPrChange>
-        </w:rPr>
-        <w:pPrChange w:id="75" w:author="kevin" w:date="2016-03-24T11:15:00Z">
-          <w:pPr>
-            <w:pStyle w:val="Heading1"/>
-            <w:ind w:left="100" w:firstLine="0"/>
-          </w:pPr>
-        </w:pPrChange>
+        </w:rPr>
       </w:pPr>
     </w:p>
     <w:p>
@@ -1801,9 +1120,6 @@
         <w:pStyle w:val="BodyText"/>
         <w:spacing w:line="276" w:lineRule="auto"/>
         <w:ind w:left="100" w:right="365"/>
-        <w:rPr>
-          <w:ins w:id="76" w:author="kevin" w:date="2016-03-24T10:48:00Z"/>
-        </w:rPr>
       </w:pPr>
       <w:r>
         <w:t>Please visit (</w:t>
@@ -1857,20 +1173,6 @@
           <w:rFonts w:ascii="Symbol"/>
           <w:sz w:val="24"/>
         </w:rPr>
-        <w:pPrChange w:id="77" w:author="kevin" w:date="2016-03-24T10:48:00Z">
-          <w:pPr>
-            <w:pStyle w:val="ListParagraph"/>
-            <w:numPr>
-              <w:numId w:val="10"/>
-            </w:numPr>
-            <w:tabs>
-              <w:tab w:val="left" w:pos="820"/>
-              <w:tab w:val="left" w:pos="821"/>
-            </w:tabs>
-            <w:spacing w:before="199"/>
-            <w:ind w:left="720"/>
-          </w:pPr>
-        </w:pPrChange>
       </w:pPr>
       <w:r>
         <w:rPr>
@@ -1878,6 +1180,7 @@
         </w:rPr>
         <w:t xml:space="preserve">$ </w:t>
       </w:r>
+      <w:proofErr w:type="gramStart"/>
       <w:r>
         <w:rPr>
           <w:sz w:val="24"/>
@@ -1888,7 +1191,28 @@
         <w:rPr>
           <w:sz w:val="24"/>
         </w:rPr>
-        <w:t>ar -xf arduino101_firmware_source-v1.tar.bz2</w:t>
+        <w:t>ar</w:t>
+      </w:r>
+      <w:proofErr w:type="gramEnd"/>
+      <w:r>
+        <w:rPr>
+          <w:sz w:val="24"/>
+        </w:rPr>
+        <w:t xml:space="preserve"> -</w:t>
+      </w:r>
+      <w:proofErr w:type="spellStart"/>
+      <w:r>
+        <w:rPr>
+          <w:sz w:val="24"/>
+        </w:rPr>
+        <w:t>xf</w:t>
+      </w:r>
+      <w:proofErr w:type="spellEnd"/>
+      <w:r>
+        <w:rPr>
+          <w:sz w:val="24"/>
+        </w:rPr>
+        <w:t xml:space="preserve"> arduino101_firmware_source-v1.tar.bz2</w:t>
       </w:r>
     </w:p>
     <w:p>
@@ -1902,27 +1226,23 @@
           <w:rFonts w:ascii="Symbol"/>
           <w:sz w:val="24"/>
         </w:rPr>
-        <w:pPrChange w:id="78" w:author="kevin" w:date="2016-03-24T10:48:00Z">
-          <w:pPr>
-            <w:pStyle w:val="ListParagraph"/>
-            <w:numPr>
-              <w:numId w:val="10"/>
-            </w:numPr>
-            <w:tabs>
-              <w:tab w:val="left" w:pos="820"/>
-              <w:tab w:val="left" w:pos="821"/>
-            </w:tabs>
-            <w:spacing w:before="42"/>
-            <w:ind w:left="720"/>
-          </w:pPr>
-        </w:pPrChange>
-      </w:pPr>
-      <w:r>
-        <w:rPr>
-          <w:sz w:val="24"/>
-        </w:rPr>
-        <w:t>$ cd</w:t>
-      </w:r>
+      </w:pPr>
+      <w:r>
+        <w:rPr>
+          <w:sz w:val="24"/>
+        </w:rPr>
+        <w:t xml:space="preserve">$ </w:t>
+      </w:r>
+      <w:proofErr w:type="spellStart"/>
+      <w:proofErr w:type="gramStart"/>
+      <w:r>
+        <w:rPr>
+          <w:sz w:val="24"/>
+        </w:rPr>
+        <w:t>cd</w:t>
+      </w:r>
+      <w:proofErr w:type="spellEnd"/>
+      <w:proofErr w:type="gramEnd"/>
       <w:r>
         <w:rPr>
           <w:spacing w:val="-4"/>
@@ -1948,20 +1268,6 @@
           <w:rFonts w:ascii="Symbol"/>
           <w:sz w:val="24"/>
         </w:rPr>
-        <w:pPrChange w:id="79" w:author="kevin" w:date="2016-03-24T10:48:00Z">
-          <w:pPr>
-            <w:pStyle w:val="ListParagraph"/>
-            <w:numPr>
-              <w:numId w:val="10"/>
-            </w:numPr>
-            <w:tabs>
-              <w:tab w:val="left" w:pos="820"/>
-              <w:tab w:val="left" w:pos="821"/>
-            </w:tabs>
-            <w:spacing w:before="40"/>
-            <w:ind w:left="720"/>
-          </w:pPr>
-        </w:pPrChange>
       </w:pPr>
       <w:r>
         <w:rPr>
@@ -1976,11 +1282,33 @@
         </w:rPr>
         <w:t xml:space="preserve"> </w:t>
       </w:r>
-      <w:r>
-        <w:rPr>
-          <w:sz w:val="24"/>
-        </w:rPr>
-        <w:t>project_directory=$(pwd)/arduino101_firmware/projects/arduino101</w:t>
+      <w:proofErr w:type="spellStart"/>
+      <w:r>
+        <w:rPr>
+          <w:sz w:val="24"/>
+        </w:rPr>
+        <w:t>project_directory</w:t>
+      </w:r>
+      <w:proofErr w:type="spellEnd"/>
+      <w:r>
+        <w:rPr>
+          <w:sz w:val="24"/>
+        </w:rPr>
+        <w:t>=$(</w:t>
+      </w:r>
+      <w:proofErr w:type="spellStart"/>
+      <w:r>
+        <w:rPr>
+          <w:sz w:val="24"/>
+        </w:rPr>
+        <w:t>pwd</w:t>
+      </w:r>
+      <w:proofErr w:type="spellEnd"/>
+      <w:r>
+        <w:rPr>
+          <w:sz w:val="24"/>
+        </w:rPr>
+        <w:t>)/arduino101_firmware/projects/arduino101</w:t>
       </w:r>
     </w:p>
     <w:p>
@@ -2016,8 +1344,9 @@
           <w:tab w:val="left" w:pos="821"/>
         </w:tabs>
       </w:pPr>
-      <w:bookmarkStart w:id="80" w:name="_TOC_250005"/>
-      <w:bookmarkStart w:id="81" w:name="_Toc446513566"/>
+      <w:bookmarkStart w:id="6" w:name="_TOC_250005"/>
+      <w:bookmarkStart w:id="7" w:name="_Toc446513566"/>
+      <w:bookmarkStart w:id="8" w:name="_Toc446583811"/>
       <w:r>
         <w:lastRenderedPageBreak/>
         <w:t>INSTALLING ALL PREREQUISITE</w:t>
@@ -2028,11 +1357,12 @@
         </w:rPr>
         <w:t xml:space="preserve"> </w:t>
       </w:r>
-      <w:bookmarkEnd w:id="80"/>
+      <w:bookmarkEnd w:id="6"/>
       <w:r>
         <w:t>PACKAGES</w:t>
       </w:r>
-      <w:bookmarkEnd w:id="81"/>
+      <w:bookmarkEnd w:id="7"/>
+      <w:bookmarkEnd w:id="8"/>
     </w:p>
     <w:p>
       <w:pPr>
@@ -2048,9 +1378,6 @@
       <w:pPr>
         <w:pStyle w:val="BodyText"/>
         <w:ind w:left="100" w:right="172"/>
-        <w:rPr>
-          <w:del w:id="82" w:author="kevin" w:date="2016-03-24T10:55:00Z"/>
-        </w:rPr>
       </w:pPr>
       <w:r>
         <w:t xml:space="preserve">Make </w:t>
@@ -2067,28 +1394,6 @@
       <w:r>
         <w:t>date</w:t>
       </w:r>
-    </w:p>
-    <w:p>
-      <w:pPr>
-        <w:pStyle w:val="BodyText"/>
-        <w:ind w:left="100" w:right="172"/>
-        <w:rPr>
-          <w:rPrChange w:id="83" w:author="kevin" w:date="2016-03-24T10:50:00Z">
-            <w:rPr>
-              <w:sz w:val="20"/>
-              <w:szCs w:val="24"/>
-            </w:rPr>
-          </w:rPrChange>
-        </w:rPr>
-        <w:pPrChange w:id="84" w:author="kevin" w:date="2016-03-24T10:55:00Z">
-          <w:pPr>
-            <w:tabs>
-              <w:tab w:val="left" w:pos="861"/>
-              <w:tab w:val="left" w:pos="862"/>
-            </w:tabs>
-          </w:pPr>
-        </w:pPrChange>
-      </w:pPr>
     </w:p>
     <w:p>
       <w:pPr>
@@ -2100,21 +1405,7 @@
         <w:rPr>
           <w:sz w:val="24"/>
           <w:szCs w:val="24"/>
-          <w:rPrChange w:id="85" w:author="kevin" w:date="2016-03-24T10:50:00Z">
-            <w:rPr>
-              <w:sz w:val="20"/>
-              <w:szCs w:val="24"/>
-            </w:rPr>
-          </w:rPrChange>
-        </w:rPr>
-        <w:pPrChange w:id="86" w:author="kevin" w:date="2016-03-24T11:15:00Z">
-          <w:pPr>
-            <w:tabs>
-              <w:tab w:val="left" w:pos="861"/>
-              <w:tab w:val="left" w:pos="862"/>
-            </w:tabs>
-          </w:pPr>
-        </w:pPrChange>
+        </w:rPr>
       </w:pPr>
     </w:p>
     <w:p>
@@ -2128,25 +1419,28 @@
           <w:rFonts w:ascii="Symbol"/>
           <w:sz w:val="24"/>
         </w:rPr>
-        <w:pPrChange w:id="87" w:author="kevin" w:date="2016-03-24T10:47:00Z">
-          <w:pPr>
-            <w:pStyle w:val="ListParagraph"/>
-            <w:numPr>
-              <w:numId w:val="9"/>
-            </w:numPr>
-            <w:tabs>
-              <w:tab w:val="left" w:pos="861"/>
-              <w:tab w:val="left" w:pos="862"/>
-            </w:tabs>
-            <w:ind w:left="720"/>
-          </w:pPr>
-        </w:pPrChange>
-      </w:pPr>
-      <w:r>
-        <w:rPr>
-          <w:sz w:val="24"/>
-        </w:rPr>
-        <w:t>$ sudo apt-get</w:t>
+      </w:pPr>
+      <w:r>
+        <w:rPr>
+          <w:sz w:val="24"/>
+        </w:rPr>
+        <w:t xml:space="preserve">$ </w:t>
+      </w:r>
+      <w:proofErr w:type="spellStart"/>
+      <w:proofErr w:type="gramStart"/>
+      <w:r>
+        <w:rPr>
+          <w:sz w:val="24"/>
+        </w:rPr>
+        <w:t>sudo</w:t>
+      </w:r>
+      <w:proofErr w:type="spellEnd"/>
+      <w:proofErr w:type="gramEnd"/>
+      <w:r>
+        <w:rPr>
+          <w:sz w:val="24"/>
+        </w:rPr>
+        <w:t xml:space="preserve"> apt-get</w:t>
       </w:r>
       <w:r>
         <w:rPr>
@@ -2189,11 +1483,6 @@
       <w:pPr>
         <w:pStyle w:val="BodyText"/>
         <w:ind w:left="0"/>
-        <w:pPrChange w:id="88" w:author="kevin" w:date="2016-03-24T11:15:00Z">
-          <w:pPr>
-            <w:pStyle w:val="BodyText"/>
-          </w:pPr>
-        </w:pPrChange>
       </w:pPr>
     </w:p>
     <w:p>
@@ -2207,26 +1496,42 @@
           <w:rFonts w:ascii="Symbol"/>
           <w:sz w:val="24"/>
         </w:rPr>
-        <w:pPrChange w:id="89" w:author="kevin" w:date="2016-03-24T10:48:00Z">
-          <w:pPr>
-            <w:pStyle w:val="ListParagraph"/>
-            <w:numPr>
-              <w:numId w:val="9"/>
-            </w:numPr>
-            <w:tabs>
-              <w:tab w:val="left" w:pos="861"/>
-              <w:tab w:val="left" w:pos="862"/>
-            </w:tabs>
-            <w:spacing w:before="166"/>
-            <w:ind w:left="720"/>
-          </w:pPr>
-        </w:pPrChange>
-      </w:pPr>
-      <w:r>
-        <w:rPr>
-          <w:sz w:val="24"/>
-        </w:rPr>
-        <w:t>$ sudo make one_time_setup -C</w:t>
+      </w:pPr>
+      <w:r>
+        <w:rPr>
+          <w:sz w:val="24"/>
+        </w:rPr>
+        <w:t xml:space="preserve">$ </w:t>
+      </w:r>
+      <w:proofErr w:type="spellStart"/>
+      <w:proofErr w:type="gramStart"/>
+      <w:r>
+        <w:rPr>
+          <w:sz w:val="24"/>
+        </w:rPr>
+        <w:t>sudo</w:t>
+      </w:r>
+      <w:proofErr w:type="spellEnd"/>
+      <w:proofErr w:type="gramEnd"/>
+      <w:r>
+        <w:rPr>
+          <w:sz w:val="24"/>
+        </w:rPr>
+        <w:t xml:space="preserve"> make </w:t>
+      </w:r>
+      <w:proofErr w:type="spellStart"/>
+      <w:r>
+        <w:rPr>
+          <w:sz w:val="24"/>
+        </w:rPr>
+        <w:t>one_time_setup</w:t>
+      </w:r>
+      <w:proofErr w:type="spellEnd"/>
+      <w:r>
+        <w:rPr>
+          <w:sz w:val="24"/>
+        </w:rPr>
+        <w:t xml:space="preserve"> -C</w:t>
       </w:r>
       <w:r>
         <w:rPr>
@@ -2239,8 +1544,16 @@
         <w:rPr>
           <w:sz w:val="24"/>
         </w:rPr>
-        <w:t>$project_directory</w:t>
-      </w:r>
+        <w:t>$</w:t>
+      </w:r>
+      <w:proofErr w:type="spellStart"/>
+      <w:r>
+        <w:rPr>
+          <w:sz w:val="24"/>
+        </w:rPr>
+        <w:t>project_directory</w:t>
+      </w:r>
+      <w:proofErr w:type="spellEnd"/>
     </w:p>
     <w:p>
       <w:pPr>
@@ -2257,9 +1570,6 @@
         <w:pStyle w:val="BodyText"/>
         <w:spacing w:before="205"/>
         <w:ind w:left="100" w:right="172"/>
-        <w:rPr>
-          <w:del w:id="90" w:author="kevin" w:date="2016-03-24T10:56:00Z"/>
-        </w:rPr>
       </w:pPr>
       <w:r>
         <w:t>This installs the following packages:</w:t>
@@ -2270,22 +1580,6 @@
         <w:pStyle w:val="BodyText"/>
         <w:spacing w:before="205"/>
         <w:ind w:left="100" w:right="172"/>
-        <w:pPrChange w:id="91" w:author="kevin" w:date="2016-03-24T10:56:00Z">
-          <w:pPr>
-            <w:pStyle w:val="BodyText"/>
-          </w:pPr>
-        </w:pPrChange>
-      </w:pPr>
-    </w:p>
-    <w:p>
-      <w:pPr>
-        <w:pStyle w:val="BodyText"/>
-        <w:ind w:left="0"/>
-        <w:pPrChange w:id="92" w:author="kevin" w:date="2016-03-24T11:15:00Z">
-          <w:pPr>
-            <w:pStyle w:val="BodyText"/>
-          </w:pPr>
-        </w:pPrChange>
       </w:pPr>
     </w:p>
     <w:p>
@@ -2298,25 +1592,62 @@
         <w:rPr>
           <w:sz w:val="24"/>
         </w:rPr>
-        <w:pPrChange w:id="93" w:author="kevin" w:date="2016-03-24T10:49:00Z">
-          <w:pPr>
-            <w:pStyle w:val="ListParagraph"/>
-            <w:numPr>
-              <w:numId w:val="4"/>
-            </w:numPr>
-            <w:tabs>
-              <w:tab w:val="left" w:pos="1010"/>
-            </w:tabs>
-            <w:spacing w:before="206"/>
-            <w:ind w:left="1010"/>
-          </w:pPr>
-        </w:pPrChange>
-      </w:pPr>
-      <w:r>
-        <w:rPr>
-          <w:sz w:val="24"/>
-        </w:rPr>
-        <w:t>gawk wget git-core diffstat unzip</w:t>
+      </w:pPr>
+      <w:proofErr w:type="gramStart"/>
+      <w:r>
+        <w:rPr>
+          <w:sz w:val="24"/>
+        </w:rPr>
+        <w:t>gawk</w:t>
+      </w:r>
+      <w:proofErr w:type="gramEnd"/>
+      <w:r>
+        <w:rPr>
+          <w:sz w:val="24"/>
+        </w:rPr>
+        <w:t xml:space="preserve"> </w:t>
+      </w:r>
+      <w:proofErr w:type="spellStart"/>
+      <w:r>
+        <w:rPr>
+          <w:sz w:val="24"/>
+        </w:rPr>
+        <w:t>wget</w:t>
+      </w:r>
+      <w:proofErr w:type="spellEnd"/>
+      <w:r>
+        <w:rPr>
+          <w:sz w:val="24"/>
+        </w:rPr>
+        <w:t xml:space="preserve"> </w:t>
+      </w:r>
+      <w:proofErr w:type="spellStart"/>
+      <w:r>
+        <w:rPr>
+          <w:sz w:val="24"/>
+        </w:rPr>
+        <w:t>git</w:t>
+      </w:r>
+      <w:proofErr w:type="spellEnd"/>
+      <w:r>
+        <w:rPr>
+          <w:sz w:val="24"/>
+        </w:rPr>
+        <w:t xml:space="preserve">-core </w:t>
+      </w:r>
+      <w:proofErr w:type="spellStart"/>
+      <w:r>
+        <w:rPr>
+          <w:sz w:val="24"/>
+        </w:rPr>
+        <w:t>diffstat</w:t>
+      </w:r>
+      <w:proofErr w:type="spellEnd"/>
+      <w:r>
+        <w:rPr>
+          <w:sz w:val="24"/>
+        </w:rPr>
+        <w:t xml:space="preserve"> unzip</w:t>
       </w:r>
       <w:r>
         <w:rPr>
@@ -2325,12 +1656,14 @@
         </w:rPr>
         <w:t xml:space="preserve"> </w:t>
       </w:r>
+      <w:proofErr w:type="spellStart"/>
       <w:r>
         <w:rPr>
           <w:sz w:val="24"/>
         </w:rPr>
         <w:t>texinfo</w:t>
       </w:r>
+      <w:proofErr w:type="spellEnd"/>
     </w:p>
     <w:p>
       <w:pPr>
@@ -2342,25 +1675,36 @@
         <w:rPr>
           <w:sz w:val="24"/>
         </w:rPr>
-        <w:pPrChange w:id="94" w:author="kevin" w:date="2016-03-24T10:49:00Z">
-          <w:pPr>
-            <w:pStyle w:val="ListParagraph"/>
-            <w:numPr>
-              <w:numId w:val="4"/>
-            </w:numPr>
-            <w:tabs>
-              <w:tab w:val="left" w:pos="1010"/>
-            </w:tabs>
-            <w:spacing w:before="43"/>
-            <w:ind w:left="1010"/>
-          </w:pPr>
-        </w:pPrChange>
-      </w:pPr>
-      <w:r>
-        <w:rPr>
-          <w:sz w:val="24"/>
-        </w:rPr>
-        <w:t>gcc-multilib build-essential chrpath libsdl1.2-dev</w:t>
+      </w:pPr>
+      <w:proofErr w:type="spellStart"/>
+      <w:proofErr w:type="gramStart"/>
+      <w:r>
+        <w:rPr>
+          <w:sz w:val="24"/>
+        </w:rPr>
+        <w:t>gcc-multilib</w:t>
+      </w:r>
+      <w:proofErr w:type="spellEnd"/>
+      <w:proofErr w:type="gramEnd"/>
+      <w:r>
+        <w:rPr>
+          <w:sz w:val="24"/>
+        </w:rPr>
+        <w:t xml:space="preserve"> build-essential </w:t>
+      </w:r>
+      <w:proofErr w:type="spellStart"/>
+      <w:r>
+        <w:rPr>
+          <w:sz w:val="24"/>
+        </w:rPr>
+        <w:t>chrpath</w:t>
+      </w:r>
+      <w:proofErr w:type="spellEnd"/>
+      <w:r>
+        <w:rPr>
+          <w:sz w:val="24"/>
+        </w:rPr>
+        <w:t xml:space="preserve"> libsdl1.2-dev</w:t>
       </w:r>
       <w:r>
         <w:rPr>
@@ -2369,12 +1713,14 @@
         </w:rPr>
         <w:t xml:space="preserve"> </w:t>
       </w:r>
+      <w:proofErr w:type="spellStart"/>
       <w:r>
         <w:rPr>
           <w:sz w:val="24"/>
         </w:rPr>
         <w:t>xterm</w:t>
       </w:r>
+      <w:proofErr w:type="spellEnd"/>
     </w:p>
     <w:p>
       <w:pPr>
@@ -2386,26 +1732,21 @@
         <w:rPr>
           <w:sz w:val="24"/>
         </w:rPr>
-        <w:pPrChange w:id="95" w:author="kevin" w:date="2016-03-24T10:50:00Z">
-          <w:pPr>
-            <w:pStyle w:val="ListParagraph"/>
-            <w:numPr>
-              <w:numId w:val="4"/>
-            </w:numPr>
-            <w:tabs>
-              <w:tab w:val="left" w:pos="1010"/>
-            </w:tabs>
-            <w:spacing w:before="41"/>
-            <w:ind w:left="1010"/>
-          </w:pPr>
-        </w:pPrChange>
-      </w:pPr>
-      <w:r>
-        <w:rPr>
-          <w:sz w:val="24"/>
-        </w:rPr>
-        <w:t>libqtgui4:i386 libtool</w:t>
-      </w:r>
+      </w:pPr>
+      <w:r>
+        <w:rPr>
+          <w:sz w:val="24"/>
+        </w:rPr>
+        <w:t xml:space="preserve">libqtgui4:i386 </w:t>
+      </w:r>
+      <w:proofErr w:type="spellStart"/>
+      <w:r>
+        <w:rPr>
+          <w:sz w:val="24"/>
+        </w:rPr>
+        <w:t>libtool</w:t>
+      </w:r>
+      <w:proofErr w:type="spellEnd"/>
       <w:r>
         <w:rPr>
           <w:spacing w:val="-8"/>
@@ -2428,27 +1769,78 @@
         </w:tabs>
         <w:ind w:left="820"/>
         <w:rPr>
-          <w:rFonts w:ascii="Calibri"/>
-        </w:rPr>
-        <w:pPrChange w:id="96" w:author="kevin" w:date="2016-03-24T10:50:00Z">
-          <w:pPr>
-            <w:pStyle w:val="ListParagraph"/>
-            <w:numPr>
-              <w:numId w:val="4"/>
-            </w:numPr>
-            <w:tabs>
-              <w:tab w:val="left" w:pos="1010"/>
-            </w:tabs>
-            <w:spacing w:before="41"/>
-            <w:ind w:left="1010"/>
-          </w:pPr>
-        </w:pPrChange>
-      </w:pPr>
-      <w:r>
-        <w:rPr>
-          <w:sz w:val="24"/>
-        </w:rPr>
-        <w:t>libc6-dev-i386 autoconf libtool pkg-config gperf flex</w:t>
+          <w:sz w:val="24"/>
+        </w:rPr>
+      </w:pPr>
+      <w:proofErr w:type="gramStart"/>
+      <w:r>
+        <w:rPr>
+          <w:sz w:val="24"/>
+        </w:rPr>
+        <w:t>libc6-dev-i386</w:t>
+      </w:r>
+      <w:proofErr w:type="gramEnd"/>
+      <w:r>
+        <w:rPr>
+          <w:sz w:val="24"/>
+        </w:rPr>
+        <w:t xml:space="preserve"> </w:t>
+      </w:r>
+      <w:proofErr w:type="spellStart"/>
+      <w:r>
+        <w:rPr>
+          <w:sz w:val="24"/>
+        </w:rPr>
+        <w:t>autoconf</w:t>
+      </w:r>
+      <w:proofErr w:type="spellEnd"/>
+      <w:r>
+        <w:rPr>
+          <w:sz w:val="24"/>
+        </w:rPr>
+        <w:t xml:space="preserve"> </w:t>
+      </w:r>
+      <w:proofErr w:type="spellStart"/>
+      <w:r>
+        <w:rPr>
+          <w:sz w:val="24"/>
+        </w:rPr>
+        <w:t>libtool</w:t>
+      </w:r>
+      <w:proofErr w:type="spellEnd"/>
+      <w:r>
+        <w:rPr>
+          <w:sz w:val="24"/>
+        </w:rPr>
+        <w:t xml:space="preserve"> </w:t>
+      </w:r>
+      <w:proofErr w:type="spellStart"/>
+      <w:r>
+        <w:rPr>
+          <w:sz w:val="24"/>
+        </w:rPr>
+        <w:t>pkg-config</w:t>
+      </w:r>
+      <w:proofErr w:type="spellEnd"/>
+      <w:r>
+        <w:rPr>
+          <w:sz w:val="24"/>
+        </w:rPr>
+        <w:t xml:space="preserve"> </w:t>
+      </w:r>
+      <w:proofErr w:type="spellStart"/>
+      <w:r>
+        <w:rPr>
+          <w:sz w:val="24"/>
+        </w:rPr>
+        <w:t>gperf</w:t>
+      </w:r>
+      <w:proofErr w:type="spellEnd"/>
+      <w:r>
+        <w:rPr>
+          <w:sz w:val="24"/>
+        </w:rPr>
+        <w:t xml:space="preserve"> flex</w:t>
       </w:r>
       <w:r>
         <w:rPr>
@@ -2466,90 +1858,50 @@
     </w:p>
     <w:p>
       <w:pPr>
-        <w:pStyle w:val="BodyText"/>
-        <w:spacing w:before="11"/>
-        <w:ind w:left="0"/>
-        <w:rPr>
-          <w:del w:id="97" w:author="kevin" w:date="2016-03-24T10:56:00Z"/>
-        </w:rPr>
-        <w:pPrChange w:id="98" w:author="kevin" w:date="2016-03-24T10:56:00Z">
-          <w:pPr>
-            <w:pStyle w:val="BodyText"/>
-            <w:spacing w:before="11"/>
-          </w:pPr>
-        </w:pPrChange>
-      </w:pPr>
-    </w:p>
-    <w:p>
-      <w:pPr>
-        <w:pStyle w:val="BodyText"/>
-        <w:rPr>
-          <w:ins w:id="99" w:author="kevin" w:date="2016-03-24T10:56:00Z"/>
-        </w:rPr>
-      </w:pPr>
-    </w:p>
-    <w:p>
-      <w:pPr>
-        <w:pStyle w:val="BodyText"/>
-        <w:spacing w:before="11"/>
-        <w:ind w:left="0"/>
-        <w:rPr>
-          <w:del w:id="100" w:author="kevin" w:date="2016-03-24T10:56:00Z"/>
-        </w:rPr>
-        <w:pPrChange w:id="101" w:author="kevin" w:date="2016-03-24T10:56:00Z">
-          <w:pPr>
-            <w:pStyle w:val="BodyText"/>
-            <w:spacing w:before="11"/>
-          </w:pPr>
-        </w:pPrChange>
-      </w:pPr>
-    </w:p>
-    <w:p>
-      <w:pPr>
-        <w:pStyle w:val="BodyText"/>
-        <w:rPr>
-          <w:ins w:id="102" w:author="kevin" w:date="2016-03-24T10:57:00Z"/>
-        </w:rPr>
-      </w:pPr>
-    </w:p>
-    <w:p>
-      <w:pPr>
-        <w:pStyle w:val="BodyText"/>
-        <w:rPr>
-          <w:ins w:id="103" w:author="kevin" w:date="2016-03-24T10:57:00Z"/>
-        </w:rPr>
-      </w:pPr>
-    </w:p>
-    <w:p>
-      <w:pPr>
-        <w:pStyle w:val="BodyText"/>
-        <w:rPr>
-          <w:del w:id="104" w:author="kevin" w:date="2016-03-24T10:56:00Z"/>
-        </w:rPr>
-      </w:pPr>
-    </w:p>
-    <w:p>
-      <w:pPr>
-        <w:pStyle w:val="BodyText"/>
-        <w:rPr>
-          <w:del w:id="105" w:author="kevin" w:date="2016-03-24T10:56:00Z"/>
-        </w:rPr>
-      </w:pPr>
-    </w:p>
-    <w:p>
-      <w:pPr>
-        <w:pStyle w:val="BodyText"/>
-        <w:spacing w:before="11"/>
-        <w:ind w:left="0"/>
-        <w:rPr>
-          <w:sz w:val="22"/>
-        </w:rPr>
-        <w:pPrChange w:id="106" w:author="kevin" w:date="2016-03-24T10:56:00Z">
-          <w:pPr>
-            <w:pStyle w:val="BodyText"/>
-            <w:spacing w:before="11"/>
-          </w:pPr>
-        </w:pPrChange>
+        <w:tabs>
+          <w:tab w:val="left" w:pos="861"/>
+          <w:tab w:val="left" w:pos="862"/>
+        </w:tabs>
+        <w:ind w:left="820"/>
+        <w:rPr>
+          <w:sz w:val="24"/>
+        </w:rPr>
+      </w:pPr>
+    </w:p>
+    <w:p>
+      <w:pPr>
+        <w:tabs>
+          <w:tab w:val="left" w:pos="861"/>
+          <w:tab w:val="left" w:pos="862"/>
+        </w:tabs>
+        <w:ind w:left="820"/>
+        <w:rPr>
+          <w:sz w:val="24"/>
+        </w:rPr>
+      </w:pPr>
+    </w:p>
+    <w:p>
+      <w:pPr>
+        <w:tabs>
+          <w:tab w:val="left" w:pos="861"/>
+          <w:tab w:val="left" w:pos="862"/>
+        </w:tabs>
+        <w:ind w:left="820"/>
+        <w:rPr>
+          <w:sz w:val="24"/>
+        </w:rPr>
+      </w:pPr>
+    </w:p>
+    <w:p>
+      <w:pPr>
+        <w:tabs>
+          <w:tab w:val="left" w:pos="861"/>
+          <w:tab w:val="left" w:pos="862"/>
+        </w:tabs>
+        <w:ind w:left="820"/>
+        <w:rPr>
+          <w:sz w:val="24"/>
+        </w:rPr>
       </w:pPr>
     </w:p>
     <w:p>
@@ -2565,8 +1917,9 @@
         </w:tabs>
         <w:spacing w:before="0"/>
       </w:pPr>
-      <w:bookmarkStart w:id="107" w:name="_TOC_250004"/>
-      <w:bookmarkStart w:id="108" w:name="_Toc446513567"/>
+      <w:bookmarkStart w:id="9" w:name="_TOC_250004"/>
+      <w:bookmarkStart w:id="10" w:name="_Toc446513567"/>
+      <w:bookmarkStart w:id="11" w:name="_Toc446583812"/>
       <w:r>
         <w:t>BUILDING THE</w:t>
       </w:r>
@@ -2576,11 +1929,12 @@
         </w:rPr>
         <w:t xml:space="preserve"> </w:t>
       </w:r>
-      <w:bookmarkEnd w:id="107"/>
+      <w:bookmarkEnd w:id="9"/>
       <w:r>
         <w:t>IMAGES</w:t>
       </w:r>
-      <w:bookmarkEnd w:id="108"/>
+      <w:bookmarkEnd w:id="10"/>
+      <w:bookmarkEnd w:id="11"/>
     </w:p>
     <w:p>
       <w:pPr>
@@ -2612,19 +1966,6 @@
         <w:pStyle w:val="BodyText"/>
         <w:spacing w:before="6"/>
         <w:ind w:left="0"/>
-        <w:rPr>
-          <w:rPrChange w:id="109" w:author="kevin" w:date="2016-03-24T10:51:00Z">
-            <w:rPr>
-              <w:sz w:val="20"/>
-            </w:rPr>
-          </w:rPrChange>
-        </w:rPr>
-        <w:pPrChange w:id="110" w:author="kevin" w:date="2016-03-24T11:15:00Z">
-          <w:pPr>
-            <w:pStyle w:val="BodyText"/>
-            <w:spacing w:before="6"/>
-          </w:pPr>
-        </w:pPrChange>
       </w:pPr>
     </w:p>
     <w:p>
@@ -2636,31 +1977,11 @@
         <w:ind w:left="820"/>
         <w:rPr>
           <w:sz w:val="24"/>
-          <w:rPrChange w:id="111" w:author="kevin" w:date="2016-03-24T10:21:00Z">
-            <w:rPr/>
-          </w:rPrChange>
-        </w:rPr>
-        <w:pPrChange w:id="112" w:author="kevin" w:date="2016-03-24T10:21:00Z">
-          <w:pPr>
-            <w:pStyle w:val="ListParagraph"/>
-            <w:numPr>
-              <w:ilvl w:val="1"/>
-              <w:numId w:val="11"/>
-            </w:numPr>
-            <w:tabs>
-              <w:tab w:val="left" w:pos="861"/>
-              <w:tab w:val="left" w:pos="862"/>
-            </w:tabs>
-            <w:ind w:left="1180"/>
-          </w:pPr>
-        </w:pPrChange>
-      </w:pPr>
-      <w:r>
-        <w:rPr>
-          <w:sz w:val="24"/>
-          <w:rPrChange w:id="113" w:author="kevin" w:date="2016-03-24T10:21:00Z">
-            <w:rPr/>
-          </w:rPrChange>
+        </w:rPr>
+      </w:pPr>
+      <w:r>
+        <w:rPr>
+          <w:sz w:val="24"/>
         </w:rPr>
         <w:t>$ make clean setup image -C</w:t>
       </w:r>
@@ -2668,23 +1989,23 @@
         <w:rPr>
           <w:spacing w:val="-13"/>
           <w:sz w:val="24"/>
-          <w:rPrChange w:id="114" w:author="kevin" w:date="2016-03-24T10:21:00Z">
-            <w:rPr>
-              <w:spacing w:val="-13"/>
-            </w:rPr>
-          </w:rPrChange>
         </w:rPr>
         <w:t xml:space="preserve"> </w:t>
       </w:r>
       <w:r>
         <w:rPr>
           <w:sz w:val="24"/>
-          <w:rPrChange w:id="115" w:author="kevin" w:date="2016-03-24T10:21:00Z">
-            <w:rPr/>
-          </w:rPrChange>
-        </w:rPr>
-        <w:t>$project_directory</w:t>
-      </w:r>
+        </w:rPr>
+        <w:t>$</w:t>
+      </w:r>
+      <w:proofErr w:type="spellStart"/>
+      <w:r>
+        <w:rPr>
+          <w:sz w:val="24"/>
+        </w:rPr>
+        <w:t>project_directory</w:t>
+      </w:r>
+      <w:proofErr w:type="spellEnd"/>
     </w:p>
     <w:p>
       <w:pPr>
@@ -2717,8 +2038,9 @@
           <w:tab w:val="left" w:pos="821"/>
         </w:tabs>
       </w:pPr>
-      <w:bookmarkStart w:id="116" w:name="_TOC_250003"/>
-      <w:bookmarkStart w:id="117" w:name="_Toc446513568"/>
+      <w:bookmarkStart w:id="12" w:name="_TOC_250003"/>
+      <w:bookmarkStart w:id="13" w:name="_Toc446513568"/>
+      <w:bookmarkStart w:id="14" w:name="_Toc446583813"/>
       <w:r>
         <w:lastRenderedPageBreak/>
         <w:t>CREATING THE</w:t>
@@ -2729,11 +2051,12 @@
         </w:rPr>
         <w:t xml:space="preserve"> </w:t>
       </w:r>
-      <w:bookmarkEnd w:id="116"/>
+      <w:bookmarkEnd w:id="12"/>
       <w:r>
         <w:t>FLASHPACK.ZIP</w:t>
       </w:r>
-      <w:bookmarkEnd w:id="117"/>
+      <w:bookmarkEnd w:id="13"/>
+      <w:bookmarkEnd w:id="14"/>
     </w:p>
     <w:p>
       <w:pPr>
@@ -2744,12 +2067,6 @@
           <w:b/>
           <w:sz w:val="49"/>
           <w:szCs w:val="49"/>
-          <w:rPrChange w:id="118" w:author="kevin" w:date="2016-03-24T10:53:00Z">
-            <w:rPr>
-              <w:b/>
-              <w:sz w:val="52"/>
-            </w:rPr>
-          </w:rPrChange>
         </w:rPr>
       </w:pPr>
     </w:p>
@@ -2772,32 +2089,18 @@
         <w:pStyle w:val="BodyText"/>
         <w:spacing w:before="8"/>
         <w:ind w:left="0"/>
-        <w:rPr>
-          <w:rPrChange w:id="119" w:author="kevin" w:date="2016-03-24T10:51:00Z">
-            <w:rPr>
-              <w:sz w:val="20"/>
-            </w:rPr>
-          </w:rPrChange>
-        </w:rPr>
-        <w:pPrChange w:id="120" w:author="kevin" w:date="2016-03-24T11:15:00Z">
-          <w:pPr>
-            <w:pStyle w:val="BodyText"/>
-            <w:spacing w:before="8"/>
-          </w:pPr>
-        </w:pPrChange>
-      </w:pPr>
-    </w:p>
-    <w:p>
-      <w:pPr>
-        <w:ind w:right="587"/>
-        <w:rPr>
-          <w:sz w:val="24"/>
-        </w:rPr>
-        <w:pPrChange w:id="121" w:author="kevin" w:date="2016-03-24T10:21:00Z">
-          <w:pPr>
-            <w:ind w:left="299" w:right="587"/>
-          </w:pPr>
-        </w:pPrChange>
+      </w:pPr>
+    </w:p>
+    <w:p>
+      <w:pPr>
+        <w:tabs>
+          <w:tab w:val="left" w:pos="861"/>
+          <w:tab w:val="left" w:pos="862"/>
+        </w:tabs>
+        <w:ind w:left="820"/>
+        <w:rPr>
+          <w:sz w:val="24"/>
+        </w:rPr>
       </w:pPr>
       <w:r>
         <w:rPr>
@@ -2816,13 +2119,6 @@
       <w:pPr>
         <w:pStyle w:val="BodyText"/>
         <w:spacing w:before="5"/>
-        <w:rPr>
-          <w:rPrChange w:id="122" w:author="kevin" w:date="2016-03-24T10:51:00Z">
-            <w:rPr>
-              <w:sz w:val="20"/>
-            </w:rPr>
-          </w:rPrChange>
-        </w:rPr>
       </w:pPr>
     </w:p>
     <w:p>
@@ -2931,8 +2227,9 @@
           <w:tab w:val="left" w:pos="821"/>
         </w:tabs>
       </w:pPr>
-      <w:bookmarkStart w:id="123" w:name="_TOC_250002"/>
-      <w:bookmarkStart w:id="124" w:name="_Toc446513569"/>
+      <w:bookmarkStart w:id="15" w:name="_TOC_250002"/>
+      <w:bookmarkStart w:id="16" w:name="_Toc446513569"/>
+      <w:bookmarkStart w:id="17" w:name="_Toc446583814"/>
       <w:r>
         <w:lastRenderedPageBreak/>
         <w:t>FLASHING IMAGES TO THE</w:t>
@@ -2943,11 +2240,12 @@
         </w:rPr>
         <w:t xml:space="preserve"> </w:t>
       </w:r>
-      <w:bookmarkEnd w:id="123"/>
+      <w:bookmarkEnd w:id="15"/>
       <w:r>
         <w:t>BOARD</w:t>
       </w:r>
-      <w:bookmarkEnd w:id="124"/>
+      <w:bookmarkEnd w:id="16"/>
+      <w:bookmarkEnd w:id="17"/>
     </w:p>
     <w:p>
       <w:pPr>
@@ -2956,19 +2254,7 @@
           <w:rFonts w:asciiTheme="majorHAnsi" w:hAnsiTheme="majorHAnsi"/>
           <w:sz w:val="49"/>
           <w:szCs w:val="49"/>
-          <w:rPrChange w:id="125" w:author="kevin" w:date="2016-03-24T10:53:00Z">
-            <w:rPr>
-              <w:sz w:val="24"/>
-              <w:szCs w:val="24"/>
-            </w:rPr>
-          </w:rPrChange>
-        </w:rPr>
-        <w:pPrChange w:id="126" w:author="kevin" w:date="2016-03-24T11:17:00Z">
-          <w:pPr>
-            <w:spacing w:before="71"/>
-            <w:ind w:left="100"/>
-          </w:pPr>
-        </w:pPrChange>
+        </w:rPr>
       </w:pPr>
     </w:p>
     <w:p>
@@ -2992,11 +2278,6 @@
       <w:pPr>
         <w:pStyle w:val="BodyText"/>
         <w:ind w:left="0"/>
-        <w:pPrChange w:id="127" w:author="kevin" w:date="2016-03-24T11:15:00Z">
-          <w:pPr>
-            <w:pStyle w:val="BodyText"/>
-          </w:pPr>
-        </w:pPrChange>
       </w:pPr>
     </w:p>
     <w:p>
@@ -3004,12 +2285,6 @@
         <w:pStyle w:val="BodyText"/>
         <w:spacing w:before="4"/>
         <w:ind w:left="0"/>
-        <w:pPrChange w:id="128" w:author="kevin" w:date="2016-03-24T11:15:00Z">
-          <w:pPr>
-            <w:pStyle w:val="BodyText"/>
-            <w:spacing w:before="4"/>
-          </w:pPr>
-        </w:pPrChange>
       </w:pPr>
     </w:p>
     <w:p>
@@ -3053,18 +2328,29 @@
           <w:sz w:val="24"/>
           <w:szCs w:val="24"/>
         </w:rPr>
-        <w:t xml:space="preserve"> Arduino IDE is installed and extract there.</w:t>
+        <w:t xml:space="preserve"> </w:t>
+      </w:r>
+      <w:proofErr w:type="spellStart"/>
+      <w:r>
+        <w:rPr>
+          <w:sz w:val="24"/>
+          <w:szCs w:val="24"/>
+        </w:rPr>
+        <w:t>Arduino</w:t>
+      </w:r>
+      <w:proofErr w:type="spellEnd"/>
+      <w:r>
+        <w:rPr>
+          <w:sz w:val="24"/>
+          <w:szCs w:val="24"/>
+        </w:rPr>
+        <w:t xml:space="preserve"> IDE is installed and extract there.</w:t>
       </w:r>
     </w:p>
     <w:p>
       <w:pPr>
         <w:pStyle w:val="BodyText"/>
         <w:ind w:left="0"/>
-        <w:pPrChange w:id="129" w:author="kevin" w:date="2016-03-24T11:17:00Z">
-          <w:pPr>
-            <w:pStyle w:val="BodyText"/>
-          </w:pPr>
-        </w:pPrChange>
       </w:pPr>
     </w:p>
     <w:p>
@@ -3072,20 +2358,6 @@
         <w:pStyle w:val="BodyText"/>
         <w:spacing w:before="4"/>
         <w:ind w:left="0"/>
-        <w:rPr>
-          <w:rPrChange w:id="130" w:author="kevin" w:date="2016-03-24T10:54:00Z">
-            <w:rPr>
-              <w:rFonts w:ascii="Calibri"/>
-              <w:sz w:val="20"/>
-            </w:rPr>
-          </w:rPrChange>
-        </w:rPr>
-        <w:pPrChange w:id="131" w:author="kevin" w:date="2016-03-24T11:17:00Z">
-          <w:pPr>
-            <w:pStyle w:val="BodyText"/>
-            <w:spacing w:before="4"/>
-          </w:pPr>
-        </w:pPrChange>
       </w:pPr>
     </w:p>
     <w:p>
@@ -3100,9 +2372,10 @@
           <w:tab w:val="left" w:pos="821"/>
         </w:tabs>
       </w:pPr>
-      <w:bookmarkStart w:id="132" w:name="_TOC_250001"/>
-      <w:bookmarkStart w:id="133" w:name="_Toc446513570"/>
-      <w:bookmarkEnd w:id="132"/>
+      <w:bookmarkStart w:id="18" w:name="_TOC_250001"/>
+      <w:bookmarkStart w:id="19" w:name="_Toc446513570"/>
+      <w:bookmarkStart w:id="20" w:name="_Toc446583815"/>
+      <w:bookmarkEnd w:id="18"/>
       <w:r>
         <w:t>6.1</w:t>
       </w:r>
@@ -3112,7 +2385,8 @@
       <w:r>
         <w:t>Windows</w:t>
       </w:r>
-      <w:bookmarkEnd w:id="133"/>
+      <w:bookmarkEnd w:id="19"/>
+      <w:bookmarkEnd w:id="20"/>
     </w:p>
     <w:p>
       <w:pPr>
@@ -3133,49 +2407,35 @@
           <w:tab w:val="left" w:pos="861"/>
           <w:tab w:val="left" w:pos="862"/>
         </w:tabs>
-        <w:spacing w:before="50"/>
         <w:ind w:left="820"/>
         <w:rPr>
-          <w:del w:id="134" w:author="kevin" w:date="2016-03-24T11:19:00Z"/>
-          <w:sz w:val="24"/>
-        </w:rPr>
-        <w:pPrChange w:id="135" w:author="kevin" w:date="2016-03-24T11:19:00Z">
-          <w:pPr>
-            <w:tabs>
-              <w:tab w:val="left" w:pos="861"/>
-              <w:tab w:val="left" w:pos="862"/>
-            </w:tabs>
-            <w:spacing w:before="50"/>
-          </w:pPr>
-        </w:pPrChange>
-      </w:pPr>
-      <w:r>
-        <w:rPr>
-          <w:sz w:val="24"/>
-          <w:rPrChange w:id="136" w:author="kevin" w:date="2016-03-24T10:17:00Z">
-            <w:rPr/>
-          </w:rPrChange>
-        </w:rPr>
-        <w:t>Shift+Ctrl+right click mouse on extracted folder and click “Open command window</w:t>
+          <w:sz w:val="24"/>
+        </w:rPr>
+      </w:pPr>
+      <w:proofErr w:type="spellStart"/>
+      <w:r>
+        <w:rPr>
+          <w:sz w:val="24"/>
+        </w:rPr>
+        <w:t>Shift+Ctrl+right</w:t>
+      </w:r>
+      <w:proofErr w:type="spellEnd"/>
+      <w:r>
+        <w:rPr>
+          <w:sz w:val="24"/>
+        </w:rPr>
+        <w:t xml:space="preserve"> click mouse on extracted folder and click “Open command window</w:t>
       </w:r>
       <w:r>
         <w:rPr>
           <w:spacing w:val="-19"/>
           <w:sz w:val="24"/>
-          <w:rPrChange w:id="137" w:author="kevin" w:date="2016-03-24T10:17:00Z">
-            <w:rPr>
-              <w:spacing w:val="-19"/>
-            </w:rPr>
-          </w:rPrChange>
         </w:rPr>
         <w:t xml:space="preserve"> </w:t>
       </w:r>
       <w:r>
         <w:rPr>
           <w:sz w:val="24"/>
-          <w:rPrChange w:id="138" w:author="kevin" w:date="2016-03-24T10:17:00Z">
-            <w:rPr/>
-          </w:rPrChange>
         </w:rPr>
         <w:t>here”.</w:t>
       </w:r>
@@ -3189,51 +2449,8 @@
         <w:spacing w:before="50"/>
         <w:ind w:left="820"/>
         <w:rPr>
-          <w:ins w:id="139" w:author="kevin" w:date="2016-03-24T11:19:00Z"/>
-          <w:sz w:val="24"/>
-          <w:rPrChange w:id="140" w:author="kevin" w:date="2016-03-24T10:17:00Z">
-            <w:rPr>
-              <w:ins w:id="141" w:author="kevin" w:date="2016-03-24T11:19:00Z"/>
-            </w:rPr>
-          </w:rPrChange>
-        </w:rPr>
-        <w:pPrChange w:id="142" w:author="kevin" w:date="2016-03-24T10:18:00Z">
-          <w:pPr>
-            <w:pStyle w:val="ListParagraph"/>
-            <w:numPr>
-              <w:ilvl w:val="2"/>
-              <w:numId w:val="3"/>
-            </w:numPr>
-            <w:tabs>
-              <w:tab w:val="left" w:pos="861"/>
-              <w:tab w:val="left" w:pos="862"/>
-            </w:tabs>
-            <w:spacing w:before="50"/>
-            <w:ind w:left="861"/>
-          </w:pPr>
-        </w:pPrChange>
-      </w:pPr>
-    </w:p>
-    <w:p>
-      <w:pPr>
-        <w:tabs>
-          <w:tab w:val="left" w:pos="861"/>
-          <w:tab w:val="left" w:pos="862"/>
-        </w:tabs>
-        <w:spacing w:before="50"/>
-        <w:ind w:left="820"/>
-        <w:rPr>
-          <w:sz w:val="24"/>
-        </w:rPr>
-        <w:pPrChange w:id="143" w:author="kevin" w:date="2016-03-24T11:19:00Z">
-          <w:pPr>
-            <w:tabs>
-              <w:tab w:val="left" w:pos="861"/>
-              <w:tab w:val="left" w:pos="862"/>
-            </w:tabs>
-            <w:spacing w:before="50"/>
-          </w:pPr>
-        </w:pPrChange>
+          <w:sz w:val="24"/>
+        </w:rPr>
       </w:pPr>
     </w:p>
     <w:p>
@@ -3309,48 +2526,16 @@
           <w:tab w:val="left" w:pos="861"/>
           <w:tab w:val="left" w:pos="862"/>
         </w:tabs>
-        <w:spacing w:before="50"/>
-        <w:ind w:left="861"/>
-        <w:rPr>
-          <w:del w:id="144" w:author="kevin" w:date="2016-03-24T11:18:00Z"/>
-          <w:sz w:val="24"/>
-        </w:rPr>
-        <w:pPrChange w:id="145" w:author="kevin" w:date="2016-03-24T11:18:00Z">
-          <w:pPr>
-            <w:tabs>
-              <w:tab w:val="left" w:pos="1581"/>
-            </w:tabs>
-            <w:spacing w:before="211"/>
-            <w:ind w:left="1221"/>
-          </w:pPr>
-        </w:pPrChange>
-      </w:pPr>
-      <w:r>
-        <w:rPr>
-          <w:sz w:val="24"/>
-          <w:rPrChange w:id="146" w:author="kevin" w:date="2016-03-24T10:17:00Z">
-            <w:rPr/>
-          </w:rPrChange>
-        </w:rPr>
-        <w:t>Execute command</w:t>
-      </w:r>
-      <w:r>
-        <w:rPr>
-          <w:sz w:val="24"/>
-          <w:rPrChange w:id="147" w:author="kevin" w:date="2016-03-24T10:17:00Z">
-            <w:rPr/>
-          </w:rPrChange>
-        </w:rPr>
-        <w:t xml:space="preserve"> </w:t>
-      </w:r>
-      <w:r>
-        <w:rPr>
-          <w:sz w:val="24"/>
-          <w:rPrChange w:id="148" w:author="kevin" w:date="2016-03-24T10:17:00Z">
-            <w:rPr/>
-          </w:rPrChange>
-        </w:rPr>
-        <w:t>“flash_dfu.bat”</w:t>
+        <w:ind w:left="820"/>
+        <w:rPr>
+          <w:sz w:val="24"/>
+        </w:rPr>
+      </w:pPr>
+      <w:r>
+        <w:rPr>
+          <w:sz w:val="24"/>
+        </w:rPr>
+        <w:t>Execute command “flash_dfu.bat”</w:t>
       </w:r>
     </w:p>
     <w:p>
@@ -3362,51 +2547,8 @@
         <w:spacing w:before="50"/>
         <w:ind w:left="861"/>
         <w:rPr>
-          <w:ins w:id="149" w:author="kevin" w:date="2016-03-24T11:19:00Z"/>
-          <w:sz w:val="24"/>
-          <w:rPrChange w:id="150" w:author="kevin" w:date="2016-03-24T10:17:00Z">
-            <w:rPr>
-              <w:ins w:id="151" w:author="kevin" w:date="2016-03-24T11:19:00Z"/>
-            </w:rPr>
-          </w:rPrChange>
-        </w:rPr>
-        <w:pPrChange w:id="152" w:author="kevin" w:date="2016-03-24T10:18:00Z">
-          <w:pPr>
-            <w:pStyle w:val="ListParagraph"/>
-            <w:numPr>
-              <w:ilvl w:val="2"/>
-              <w:numId w:val="3"/>
-            </w:numPr>
-            <w:tabs>
-              <w:tab w:val="left" w:pos="861"/>
-              <w:tab w:val="left" w:pos="862"/>
-            </w:tabs>
-            <w:spacing w:before="50"/>
-            <w:ind w:left="861"/>
-          </w:pPr>
-        </w:pPrChange>
-      </w:pPr>
-    </w:p>
-    <w:p>
-      <w:pPr>
-        <w:tabs>
-          <w:tab w:val="left" w:pos="861"/>
-          <w:tab w:val="left" w:pos="862"/>
-        </w:tabs>
-        <w:spacing w:before="50"/>
-        <w:ind w:left="861"/>
-        <w:rPr>
-          <w:sz w:val="24"/>
-        </w:rPr>
-        <w:pPrChange w:id="153" w:author="kevin" w:date="2016-03-24T11:18:00Z">
-          <w:pPr>
-            <w:tabs>
-              <w:tab w:val="left" w:pos="1581"/>
-            </w:tabs>
-            <w:spacing w:before="211"/>
-            <w:ind w:left="1221"/>
-          </w:pPr>
-        </w:pPrChange>
+          <w:sz w:val="24"/>
+        </w:rPr>
       </w:pPr>
     </w:p>
     <w:p>
@@ -3465,38 +2607,12 @@
       <w:pPr>
         <w:pStyle w:val="BodyText"/>
         <w:ind w:left="0"/>
-        <w:rPr>
-          <w:rPrChange w:id="154" w:author="kevin" w:date="2016-03-24T10:54:00Z">
-            <w:rPr>
-              <w:rFonts w:ascii="Calibri"/>
-              <w:sz w:val="22"/>
-            </w:rPr>
-          </w:rPrChange>
-        </w:rPr>
-        <w:pPrChange w:id="155" w:author="kevin" w:date="2016-03-24T11:15:00Z">
-          <w:pPr>
-            <w:pStyle w:val="BodyText"/>
-          </w:pPr>
-        </w:pPrChange>
       </w:pPr>
     </w:p>
     <w:p>
       <w:pPr>
         <w:pStyle w:val="BodyText"/>
         <w:ind w:left="0"/>
-        <w:rPr>
-          <w:rPrChange w:id="156" w:author="kevin" w:date="2016-03-24T10:54:00Z">
-            <w:rPr>
-              <w:rFonts w:ascii="Calibri"/>
-              <w:sz w:val="22"/>
-            </w:rPr>
-          </w:rPrChange>
-        </w:rPr>
-        <w:pPrChange w:id="157" w:author="kevin" w:date="2016-03-24T11:15:00Z">
-          <w:pPr>
-            <w:pStyle w:val="BodyText"/>
-          </w:pPr>
-        </w:pPrChange>
       </w:pPr>
     </w:p>
     <w:p>
@@ -3504,20 +2620,6 @@
         <w:pStyle w:val="BodyText"/>
         <w:spacing w:before="7"/>
         <w:ind w:left="0"/>
-        <w:rPr>
-          <w:rPrChange w:id="158" w:author="kevin" w:date="2016-03-24T10:54:00Z">
-            <w:rPr>
-              <w:rFonts w:ascii="Calibri"/>
-              <w:sz w:val="21"/>
-            </w:rPr>
-          </w:rPrChange>
-        </w:rPr>
-        <w:pPrChange w:id="159" w:author="kevin" w:date="2016-03-24T11:15:00Z">
-          <w:pPr>
-            <w:pStyle w:val="BodyText"/>
-            <w:spacing w:before="7"/>
-          </w:pPr>
-        </w:pPrChange>
       </w:pPr>
     </w:p>
     <w:p>
@@ -3532,9 +2634,10 @@
           <w:tab w:val="left" w:pos="821"/>
         </w:tabs>
       </w:pPr>
-      <w:bookmarkStart w:id="160" w:name="_TOC_250000"/>
-      <w:bookmarkStart w:id="161" w:name="_Toc446513571"/>
-      <w:bookmarkEnd w:id="160"/>
+      <w:bookmarkStart w:id="21" w:name="_TOC_250000"/>
+      <w:bookmarkStart w:id="22" w:name="_Toc446513571"/>
+      <w:bookmarkStart w:id="23" w:name="_Toc446583816"/>
+      <w:bookmarkEnd w:id="21"/>
       <w:r>
         <w:t>6.2</w:t>
       </w:r>
@@ -3544,7 +2647,8 @@
       <w:r>
         <w:t>Linux/Mac</w:t>
       </w:r>
-      <w:bookmarkEnd w:id="161"/>
+      <w:bookmarkEnd w:id="22"/>
+      <w:bookmarkEnd w:id="23"/>
     </w:p>
     <w:p>
       <w:pPr>
@@ -3562,113 +2666,58 @@
     <w:p>
       <w:pPr>
         <w:tabs>
-          <w:tab w:val="left" w:pos="1581"/>
-          <w:tab w:val="left" w:pos="1582"/>
-        </w:tabs>
-        <w:spacing w:before="50"/>
-        <w:ind w:left="820"/>
-        <w:rPr>
-          <w:sz w:val="24"/>
-          <w:rPrChange w:id="162" w:author="kevin" w:date="2016-03-24T10:18:00Z">
-            <w:rPr/>
-          </w:rPrChange>
-        </w:rPr>
-        <w:pPrChange w:id="163" w:author="kevin" w:date="2016-03-24T10:18:00Z">
-          <w:pPr>
-            <w:pStyle w:val="ListParagraph"/>
-            <w:numPr>
-              <w:numId w:val="9"/>
-            </w:numPr>
-            <w:tabs>
-              <w:tab w:val="left" w:pos="1581"/>
-              <w:tab w:val="left" w:pos="1582"/>
-            </w:tabs>
-            <w:spacing w:before="50"/>
-            <w:ind w:left="720"/>
-          </w:pPr>
-        </w:pPrChange>
-      </w:pPr>
-      <w:r>
-        <w:rPr>
-          <w:sz w:val="24"/>
-          <w:rPrChange w:id="164" w:author="kevin" w:date="2016-03-24T10:18:00Z">
-            <w:rPr/>
-          </w:rPrChange>
-        </w:rPr>
-        <w:t>$ cd</w:t>
-      </w:r>
-      <w:r>
-        <w:rPr>
-          <w:spacing w:val="-7"/>
-          <w:sz w:val="24"/>
-          <w:rPrChange w:id="165" w:author="kevin" w:date="2016-03-24T10:18:00Z">
-            <w:rPr>
-              <w:spacing w:val="-7"/>
-            </w:rPr>
-          </w:rPrChange>
-        </w:rPr>
-        <w:t xml:space="preserve"> </w:t>
-      </w:r>
-      <w:r>
-        <w:rPr>
-          <w:sz w:val="24"/>
-          <w:rPrChange w:id="166" w:author="kevin" w:date="2016-03-24T10:18:00Z">
-            <w:rPr/>
-          </w:rPrChange>
-        </w:rPr>
-        <w:t>arduino101_flashpack</w:t>
-      </w:r>
-    </w:p>
-    <w:p>
-      <w:pPr>
-        <w:pStyle w:val="BodyText"/>
-        <w:spacing w:before="6"/>
-        <w:ind w:left="1180"/>
-        <w:rPr>
-          <w:del w:id="167" w:author="kevin" w:date="2016-03-24T10:18:00Z"/>
-          <w:sz w:val="32"/>
-        </w:rPr>
-        <w:pPrChange w:id="168" w:author="kevin" w:date="2016-03-24T10:18:00Z">
-          <w:pPr>
-            <w:pStyle w:val="BodyText"/>
-            <w:spacing w:before="6"/>
-          </w:pPr>
-        </w:pPrChange>
-      </w:pPr>
-    </w:p>
-    <w:p>
-      <w:pPr>
-        <w:tabs>
-          <w:tab w:val="left" w:pos="1581"/>
-          <w:tab w:val="left" w:pos="1582"/>
+          <w:tab w:val="left" w:pos="861"/>
+          <w:tab w:val="left" w:pos="862"/>
         </w:tabs>
         <w:ind w:left="820"/>
         <w:rPr>
           <w:sz w:val="24"/>
-          <w:rPrChange w:id="169" w:author="kevin" w:date="2016-03-24T10:18:00Z">
-            <w:rPr/>
-          </w:rPrChange>
-        </w:rPr>
-        <w:pPrChange w:id="170" w:author="kevin" w:date="2016-03-24T10:18:00Z">
-          <w:pPr>
-            <w:pStyle w:val="ListParagraph"/>
-            <w:numPr>
-              <w:numId w:val="9"/>
-            </w:numPr>
-            <w:tabs>
-              <w:tab w:val="left" w:pos="1581"/>
-              <w:tab w:val="left" w:pos="1582"/>
-            </w:tabs>
-            <w:ind w:left="720"/>
-          </w:pPr>
-        </w:pPrChange>
-      </w:pPr>
-      <w:r>
-        <w:rPr>
-          <w:sz w:val="24"/>
-          <w:rPrChange w:id="171" w:author="kevin" w:date="2016-03-24T10:18:00Z">
-            <w:rPr/>
-          </w:rPrChange>
+        </w:rPr>
+      </w:pPr>
+      <w:r>
+        <w:rPr>
+          <w:sz w:val="24"/>
+        </w:rPr>
+        <w:t xml:space="preserve">$ </w:t>
+      </w:r>
+      <w:proofErr w:type="spellStart"/>
+      <w:proofErr w:type="gramStart"/>
+      <w:r>
+        <w:rPr>
+          <w:sz w:val="24"/>
+        </w:rPr>
+        <w:t>cd</w:t>
+      </w:r>
+      <w:proofErr w:type="spellEnd"/>
+      <w:proofErr w:type="gramEnd"/>
+      <w:r>
+        <w:rPr>
+          <w:spacing w:val="-7"/>
+          <w:sz w:val="24"/>
+        </w:rPr>
+        <w:t xml:space="preserve"> </w:t>
+      </w:r>
+      <w:r>
+        <w:rPr>
+          <w:sz w:val="24"/>
+        </w:rPr>
+        <w:t>arduino101_flashpack</w:t>
+      </w:r>
+    </w:p>
+    <w:p>
+      <w:pPr>
+        <w:tabs>
+          <w:tab w:val="left" w:pos="861"/>
+          <w:tab w:val="left" w:pos="862"/>
+        </w:tabs>
+        <w:ind w:left="820"/>
+        <w:rPr>
+          <w:sz w:val="24"/>
+        </w:rPr>
+      </w:pPr>
+      <w:r>
+        <w:rPr>
+          <w:sz w:val="24"/>
         </w:rPr>
         <w:t>$</w:t>
       </w:r>
@@ -3676,20 +2725,12 @@
         <w:rPr>
           <w:spacing w:val="-9"/>
           <w:sz w:val="24"/>
-          <w:rPrChange w:id="172" w:author="kevin" w:date="2016-03-24T10:18:00Z">
-            <w:rPr>
-              <w:spacing w:val="-9"/>
-            </w:rPr>
-          </w:rPrChange>
         </w:rPr>
         <w:t xml:space="preserve"> </w:t>
       </w:r>
       <w:r>
         <w:rPr>
           <w:sz w:val="24"/>
-          <w:rPrChange w:id="173" w:author="kevin" w:date="2016-03-24T10:18:00Z">
-            <w:rPr/>
-          </w:rPrChange>
         </w:rPr>
         <w:t>./flash_dfu.sh</w:t>
       </w:r>
@@ -3716,44 +2757,23 @@
     <w:p>
       <w:pPr>
         <w:tabs>
-          <w:tab w:val="left" w:pos="567"/>
+          <w:tab w:val="left" w:pos="861"/>
+          <w:tab w:val="left" w:pos="862"/>
         </w:tabs>
-        <w:spacing w:before="50"/>
-        <w:ind w:left="567"/>
-        <w:rPr>
-          <w:sz w:val="24"/>
-        </w:rPr>
-        <w:pPrChange w:id="174" w:author="kevin" w:date="2016-03-24T11:02:00Z">
-          <w:pPr>
-            <w:pStyle w:val="ListParagraph"/>
-            <w:numPr>
-              <w:numId w:val="1"/>
-            </w:numPr>
-            <w:tabs>
-              <w:tab w:val="left" w:pos="521"/>
-              <w:tab w:val="left" w:pos="522"/>
-            </w:tabs>
-            <w:spacing w:before="39"/>
-            <w:ind w:left="521"/>
-          </w:pPr>
-        </w:pPrChange>
-      </w:pPr>
-      <w:r>
-        <w:rPr>
-          <w:sz w:val="24"/>
-        </w:rPr>
-        <w:lastRenderedPageBreak/>
+        <w:ind w:left="0"/>
+        <w:rPr>
+          <w:sz w:val="24"/>
+        </w:rPr>
+      </w:pPr>
+      <w:r>
+        <w:rPr>
+          <w:sz w:val="24"/>
+        </w:rPr>
         <w:t>Press the reset button on the board to begin the flash</w:t>
       </w:r>
       <w:r>
         <w:rPr>
           <w:sz w:val="24"/>
-          <w:rPrChange w:id="175" w:author="kevin" w:date="2016-03-24T10:20:00Z">
-            <w:rPr>
-              <w:spacing w:val="-19"/>
-              <w:sz w:val="24"/>
-            </w:rPr>
-          </w:rPrChange>
         </w:rPr>
         <w:t xml:space="preserve"> </w:t>
       </w:r>
@@ -3788,13 +2808,6 @@
           <w:rFonts w:ascii="Calibri"/>
           <w:sz w:val="25"/>
         </w:rPr>
-        <w:pPrChange w:id="176" w:author="kevin" w:date="2016-03-24T11:03:00Z">
-          <w:pPr>
-            <w:pStyle w:val="BodyText"/>
-            <w:spacing w:before="7"/>
-            <w:jc w:val="center"/>
-          </w:pPr>
-        </w:pPrChange>
       </w:pPr>
       <w:r>
         <w:rPr>
@@ -3843,39 +2856,18 @@
     <w:p>
       <w:pPr>
         <w:pStyle w:val="BodyText"/>
-        <w:rPr>
-          <w:rPrChange w:id="177" w:author="kevin" w:date="2016-03-24T10:53:00Z">
-            <w:rPr>
-              <w:rFonts w:ascii="Calibri"/>
-              <w:sz w:val="26"/>
-            </w:rPr>
-          </w:rPrChange>
-        </w:rPr>
       </w:pPr>
     </w:p>
     <w:p>
       <w:pPr>
         <w:tabs>
-          <w:tab w:val="left" w:pos="567"/>
+          <w:tab w:val="left" w:pos="861"/>
+          <w:tab w:val="left" w:pos="862"/>
         </w:tabs>
-        <w:spacing w:before="50"/>
-        <w:ind w:left="567"/>
-        <w:rPr>
-          <w:sz w:val="24"/>
-        </w:rPr>
-        <w:pPrChange w:id="178" w:author="kevin" w:date="2016-03-24T11:03:00Z">
-          <w:pPr>
-            <w:pStyle w:val="ListParagraph"/>
-            <w:numPr>
-              <w:numId w:val="1"/>
-            </w:numPr>
-            <w:tabs>
-              <w:tab w:val="left" w:pos="521"/>
-              <w:tab w:val="left" w:pos="522"/>
-            </w:tabs>
-            <w:ind w:left="521"/>
-          </w:pPr>
-        </w:pPrChange>
+        <w:ind w:left="0"/>
+        <w:rPr>
+          <w:sz w:val="24"/>
+        </w:rPr>
       </w:pPr>
       <w:r>
         <w:rPr>
@@ -3922,17 +2914,9 @@
         <w:ind w:left="0"/>
         <w:jc w:val="center"/>
         <w:rPr>
-          <w:ins w:id="179" w:author="kevin" w:date="2016-03-24T11:15:00Z"/>
           <w:rFonts w:ascii="Calibri"/>
           <w:sz w:val="25"/>
         </w:rPr>
-        <w:pPrChange w:id="180" w:author="kevin" w:date="2016-03-24T11:03:00Z">
-          <w:pPr>
-            <w:pStyle w:val="BodyText"/>
-            <w:spacing w:before="7"/>
-            <w:jc w:val="center"/>
-          </w:pPr>
-        </w:pPrChange>
       </w:pPr>
       <w:r>
         <w:rPr>
@@ -3977,33 +2961,6 @@
           </wp:inline>
         </w:drawing>
       </w:r>
-    </w:p>
-    <w:p>
-      <w:pPr>
-        <w:pStyle w:val="BodyText"/>
-        <w:spacing w:before="7"/>
-        <w:ind w:left="0"/>
-        <w:rPr>
-          <w:rFonts w:ascii="Calibri"/>
-          <w:sz w:val="25"/>
-        </w:rPr>
-        <w:pPrChange w:id="181" w:author="kevin" w:date="2016-03-24T11:15:00Z">
-          <w:pPr>
-            <w:pStyle w:val="BodyText"/>
-            <w:spacing w:before="7"/>
-            <w:jc w:val="center"/>
-          </w:pPr>
-        </w:pPrChange>
-      </w:pPr>
-      <w:ins w:id="182" w:author="kevin" w:date="2016-03-24T11:15:00Z">
-        <w:r>
-          <w:rPr>
-            <w:rFonts w:ascii="Calibri"/>
-            <w:sz w:val="25"/>
-          </w:rPr>
-          <w:tab/>
-        </w:r>
-      </w:ins>
     </w:p>
     <w:sectPr>
       <w:pgSz w:w="11910" w:h="16840"/>
@@ -6455,7 +5412,7 @@
 </file>
 
 <file path=customXml/itemProps1.xml><?xml version="1.0" encoding="utf-8"?>
-<ds:datastoreItem xmlns:ds="http://schemas.openxmlformats.org/officeDocument/2006/customXml" ds:itemID="{45034583-2569-45E3-A4FB-101BDD85A8F9}">
+<ds:datastoreItem xmlns:ds="http://schemas.openxmlformats.org/officeDocument/2006/customXml" ds:itemID="{DB699BE1-8A3A-4351-8DB9-3DED52FC180F}">
   <ds:schemaRefs>
     <ds:schemaRef ds:uri="http://schemas.openxmlformats.org/officeDocument/2006/bibliography"/>
   </ds:schemaRefs>

</xml_diff>